<commit_message>
add: add reference of bian and xiong
</commit_message>
<xml_diff>
--- a/Record/ZrCu系金属玻璃ML实验报告.docx
+++ b/Record/ZrCu系金属玻璃ML实验报告.docx
@@ -1,6 +1,6 @@
 
 <file path=word/document.xml><?xml version="1.0" encoding="utf-8"?>
-<w:document xmlns:wpc="http://schemas.microsoft.com/office/word/2010/wordprocessingCanvas" xmlns:cx="http://schemas.microsoft.com/office/drawing/2014/chartex" xmlns:cx1="http://schemas.microsoft.com/office/drawing/2015/9/8/chartex" xmlns:cx2="http://schemas.microsoft.com/office/drawing/2015/10/21/chartex" xmlns:cx3="http://schemas.microsoft.com/office/drawing/2016/5/9/chartex" xmlns:cx4="http://schemas.microsoft.com/office/drawing/2016/5/10/chartex" xmlns:cx5="http://schemas.microsoft.com/office/drawing/2016/5/11/chartex" xmlns:cx6="http://schemas.microsoft.com/office/drawing/2016/5/12/chartex" xmlns:cx7="http://schemas.microsoft.com/office/drawing/2016/5/13/chartex" xmlns:cx8="http://schemas.microsoft.com/office/drawing/2016/5/14/chartex" xmlns:mc="http://schemas.openxmlformats.org/markup-compatibility/2006" xmlns:aink="http://schemas.microsoft.com/office/drawing/2016/ink" xmlns:am3d="http://schemas.microsoft.com/office/drawing/2017/model3d" xmlns:o="urn:schemas-microsoft-com:office:office" xmlns:r="http://schemas.openxmlformats.org/officeDocument/2006/relationships" xmlns:m="http://schemas.openxmlformats.org/officeDocument/2006/math" xmlns:v="urn:schemas-microsoft-com:vml" xmlns:wp14="http://schemas.microsoft.com/office/word/2010/wordprocessingDrawing" xmlns:wp="http://schemas.openxmlformats.org/drawingml/2006/wordprocessingDrawing" xmlns:w10="urn:schemas-microsoft-com:office:word" xmlns:w="http://schemas.openxmlformats.org/wordprocessingml/2006/main" xmlns:w14="http://schemas.microsoft.com/office/word/2010/wordml" xmlns:w15="http://schemas.microsoft.com/office/word/2012/wordml" xmlns:w16cex="http://schemas.microsoft.com/office/word/2018/wordml/cex" xmlns:w16cid="http://schemas.microsoft.com/office/word/2016/wordml/cid" xmlns:w16="http://schemas.microsoft.com/office/word/2018/wordml" xmlns:w16sdtdh="http://schemas.microsoft.com/office/word/2020/wordml/sdtdatahash" xmlns:w16se="http://schemas.microsoft.com/office/word/2015/wordml/symex" xmlns:wpg="http://schemas.microsoft.com/office/word/2010/wordprocessingGroup" xmlns:wpi="http://schemas.microsoft.com/office/word/2010/wordprocessingInk" xmlns:wne="http://schemas.microsoft.com/office/word/2006/wordml" xmlns:wps="http://schemas.microsoft.com/office/word/2010/wordprocessingShape" mc:Ignorable="w14 w15 w16se w16cid w16 w16cex w16sdtdh wp14">
+<w:document xmlns:wpc="http://schemas.microsoft.com/office/word/2010/wordprocessingCanvas" xmlns:cx="http://schemas.microsoft.com/office/drawing/2014/chartex" xmlns:cx1="http://schemas.microsoft.com/office/drawing/2015/9/8/chartex" xmlns:cx2="http://schemas.microsoft.com/office/drawing/2015/10/21/chartex" xmlns:cx3="http://schemas.microsoft.com/office/drawing/2016/5/9/chartex" xmlns:cx4="http://schemas.microsoft.com/office/drawing/2016/5/10/chartex" xmlns:cx5="http://schemas.microsoft.com/office/drawing/2016/5/11/chartex" xmlns:cx6="http://schemas.microsoft.com/office/drawing/2016/5/12/chartex" xmlns:cx7="http://schemas.microsoft.com/office/drawing/2016/5/13/chartex" xmlns:cx8="http://schemas.microsoft.com/office/drawing/2016/5/14/chartex" xmlns:mc="http://schemas.openxmlformats.org/markup-compatibility/2006" xmlns:aink="http://schemas.microsoft.com/office/drawing/2016/ink" xmlns:am3d="http://schemas.microsoft.com/office/drawing/2017/model3d" xmlns:o="urn:schemas-microsoft-com:office:office" xmlns:oel="http://schemas.microsoft.com/office/2019/extlst" xmlns:r="http://schemas.openxmlformats.org/officeDocument/2006/relationships" xmlns:m="http://schemas.openxmlformats.org/officeDocument/2006/math" xmlns:v="urn:schemas-microsoft-com:vml" xmlns:wp14="http://schemas.microsoft.com/office/word/2010/wordprocessingDrawing" xmlns:wp="http://schemas.openxmlformats.org/drawingml/2006/wordprocessingDrawing" xmlns:w10="urn:schemas-microsoft-com:office:word" xmlns:w="http://schemas.openxmlformats.org/wordprocessingml/2006/main" xmlns:w14="http://schemas.microsoft.com/office/word/2010/wordml" xmlns:w15="http://schemas.microsoft.com/office/word/2012/wordml" xmlns:w16cex="http://schemas.microsoft.com/office/word/2018/wordml/cex" xmlns:w16cid="http://schemas.microsoft.com/office/word/2016/wordml/cid" xmlns:w16="http://schemas.microsoft.com/office/word/2018/wordml" xmlns:w16sdtdh="http://schemas.microsoft.com/office/word/2020/wordml/sdtdatahash" xmlns:w16se="http://schemas.microsoft.com/office/word/2015/wordml/symex" xmlns:wpg="http://schemas.microsoft.com/office/word/2010/wordprocessingGroup" xmlns:wpi="http://schemas.microsoft.com/office/word/2010/wordprocessingInk" xmlns:wne="http://schemas.microsoft.com/office/word/2006/wordml" xmlns:wps="http://schemas.microsoft.com/office/word/2010/wordprocessingShape" mc:Ignorable="w14 w15 w16se w16cid w16 w16cex w16sdtdh wp14">
   <w:body>
     <w:p>
       <w:pPr>
@@ -2169,7 +2169,7 @@
       <w:pPr>
         <w:spacing w:line="300" w:lineRule="auto"/>
         <w:rPr>
-          <w:rFonts w:ascii="Times New Roman" w:eastAsia="宋体" w:hAnsi="Times New Roman"/>
+          <w:rFonts w:ascii="Times New Roman" w:eastAsia="宋体" w:hAnsi="Times New Roman" w:hint="eastAsia"/>
         </w:rPr>
       </w:pPr>
       <w:r>
@@ -14442,6 +14442,187 @@
         <w:spacing w:line="300" w:lineRule="auto"/>
         <w:ind w:firstLine="420"/>
         <w:rPr>
+          <w:rFonts w:ascii="Times New Roman" w:eastAsia="宋体" w:hAnsi="Times New Roman" w:hint="eastAsia"/>
+          <w:color w:val="FF0000"/>
+        </w:rPr>
+      </w:pPr>
+      <w:r>
+        <w:rPr>
+          <w:rFonts w:ascii="Times New Roman" w:eastAsia="宋体" w:hAnsi="Times New Roman"/>
+          <w:color w:val="FF0000"/>
+        </w:rPr>
+        <w:t>30%</w:t>
+      </w:r>
+      <w:r>
+        <w:rPr>
+          <w:rFonts w:ascii="Times New Roman" w:eastAsia="宋体" w:hAnsi="Times New Roman" w:hint="eastAsia"/>
+          <w:color w:val="FF0000"/>
+        </w:rPr>
+        <w:t>是特殊情况，超塑性</w:t>
+      </w:r>
+      <w:r>
+        <w:rPr>
+          <w:rFonts w:ascii="Times New Roman" w:eastAsia="宋体" w:hAnsi="Times New Roman" w:hint="eastAsia"/>
+          <w:color w:val="FF0000"/>
+        </w:rPr>
+        <w:t>。</w:t>
+      </w:r>
+      <w:r>
+        <w:rPr>
+          <w:rFonts w:ascii="Times New Roman" w:eastAsia="宋体" w:hAnsi="Times New Roman" w:hint="eastAsia"/>
+          <w:color w:val="FF0000"/>
+        </w:rPr>
+        <w:t>（可以考虑去除，把论文具体找出来）</w:t>
+      </w:r>
+    </w:p>
+    <w:p>
+      <w:pPr>
+        <w:spacing w:line="300" w:lineRule="auto"/>
+        <w:ind w:firstLine="420"/>
+        <w:rPr>
+          <w:rFonts w:ascii="Times New Roman" w:eastAsia="宋体" w:hAnsi="Times New Roman"/>
+          <w:color w:val="FF0000"/>
+        </w:rPr>
+      </w:pPr>
+      <w:r>
+        <w:rPr>
+          <w:rFonts w:ascii="Times New Roman" w:eastAsia="宋体" w:hAnsi="Times New Roman" w:hint="eastAsia"/>
+          <w:color w:val="FF0000"/>
+        </w:rPr>
+        <w:t>E</w:t>
+      </w:r>
+      <w:r>
+        <w:rPr>
+          <w:rFonts w:ascii="Times New Roman" w:eastAsia="宋体" w:hAnsi="Times New Roman"/>
+          <w:color w:val="FF0000"/>
+        </w:rPr>
+        <w:t>(%)</w:t>
+      </w:r>
+      <w:r>
+        <w:rPr>
+          <w:rFonts w:ascii="Times New Roman" w:eastAsia="宋体" w:hAnsi="Times New Roman" w:hint="eastAsia"/>
+          <w:color w:val="FF0000"/>
+        </w:rPr>
+        <w:t>是压缩的，并不太准</w:t>
+      </w:r>
+      <w:r>
+        <w:rPr>
+          <w:rFonts w:ascii="Times New Roman" w:eastAsia="宋体" w:hAnsi="Times New Roman" w:hint="eastAsia"/>
+          <w:color w:val="FF0000"/>
+        </w:rPr>
+        <w:t>，在压缩过程中会有假塑性</w:t>
+      </w:r>
+    </w:p>
+    <w:p>
+      <w:pPr>
+        <w:spacing w:line="300" w:lineRule="auto"/>
+        <w:ind w:firstLine="420"/>
+        <w:rPr>
+          <w:rFonts w:ascii="Times New Roman" w:eastAsia="宋体" w:hAnsi="Times New Roman" w:hint="eastAsia"/>
+          <w:color w:val="FF0000"/>
+        </w:rPr>
+      </w:pPr>
+      <w:r>
+        <w:rPr>
+          <w:rFonts w:ascii="Times New Roman" w:eastAsia="宋体" w:hAnsi="Times New Roman"/>
+          <w:color w:val="FF0000"/>
+        </w:rPr>
+        <w:t>Y</w:t>
+      </w:r>
+      <w:r>
+        <w:rPr>
+          <w:rFonts w:ascii="Times New Roman" w:eastAsia="宋体" w:hAnsi="Times New Roman" w:hint="eastAsia"/>
+          <w:color w:val="FF0000"/>
+        </w:rPr>
+        <w:t>ield</w:t>
+      </w:r>
+      <w:r>
+        <w:rPr>
+          <w:rFonts w:ascii="Times New Roman" w:eastAsia="宋体" w:hAnsi="Times New Roman"/>
+          <w:color w:val="FF0000"/>
+        </w:rPr>
+        <w:t xml:space="preserve"> </w:t>
+      </w:r>
+      <w:r>
+        <w:rPr>
+          <w:rFonts w:ascii="Times New Roman" w:eastAsia="宋体" w:hAnsi="Times New Roman" w:hint="eastAsia"/>
+          <w:color w:val="FF0000"/>
+        </w:rPr>
+        <w:t>和</w:t>
+      </w:r>
+      <w:r>
+        <w:rPr>
+          <w:rFonts w:ascii="Times New Roman" w:eastAsia="宋体" w:hAnsi="Times New Roman" w:hint="eastAsia"/>
+          <w:color w:val="FF0000"/>
+        </w:rPr>
+        <w:t xml:space="preserve"> Modulus</w:t>
+      </w:r>
+      <w:r>
+        <w:rPr>
+          <w:rFonts w:ascii="Times New Roman" w:eastAsia="宋体" w:hAnsi="Times New Roman" w:hint="eastAsia"/>
+          <w:color w:val="FF0000"/>
+        </w:rPr>
+        <w:t>有很强的线性关系</w:t>
+      </w:r>
+      <w:r>
+        <w:rPr>
+          <w:rFonts w:ascii="Times New Roman" w:eastAsia="宋体" w:hAnsi="Times New Roman" w:hint="eastAsia"/>
+          <w:color w:val="FF0000"/>
+        </w:rPr>
+        <w:t>，使用</w:t>
+      </w:r>
+      <w:r>
+        <w:rPr>
+          <w:rFonts w:ascii="Times New Roman" w:eastAsia="宋体" w:hAnsi="Times New Roman" w:hint="eastAsia"/>
+          <w:color w:val="FF0000"/>
+        </w:rPr>
+        <w:t>Yield</w:t>
+      </w:r>
+    </w:p>
+    <w:p>
+      <w:pPr>
+        <w:spacing w:line="300" w:lineRule="auto"/>
+        <w:ind w:firstLine="420"/>
+        <w:rPr>
+          <w:rFonts w:ascii="Times New Roman" w:eastAsia="宋体" w:hAnsi="Times New Roman"/>
+          <w:color w:val="FF0000"/>
+        </w:rPr>
+      </w:pPr>
+      <w:r>
+        <w:rPr>
+          <w:rFonts w:ascii="Times New Roman" w:eastAsia="宋体" w:hAnsi="Times New Roman" w:hint="eastAsia"/>
+          <w:color w:val="FF0000"/>
+        </w:rPr>
+        <w:t>Zr</w:t>
+      </w:r>
+      <w:r>
+        <w:rPr>
+          <w:rFonts w:ascii="Times New Roman" w:eastAsia="宋体" w:hAnsi="Times New Roman"/>
+          <w:color w:val="FF0000"/>
+        </w:rPr>
+        <w:t>, Cu</w:t>
+      </w:r>
+      <w:r>
+        <w:rPr>
+          <w:rFonts w:ascii="Times New Roman" w:eastAsia="宋体" w:hAnsi="Times New Roman" w:hint="eastAsia"/>
+          <w:color w:val="FF0000"/>
+        </w:rPr>
+        <w:t>体系</w:t>
+      </w:r>
+    </w:p>
+    <w:p>
+      <w:pPr>
+        <w:spacing w:line="300" w:lineRule="auto"/>
+        <w:rPr>
+          <w:rFonts w:ascii="Times New Roman" w:eastAsia="宋体" w:hAnsi="Times New Roman" w:hint="eastAsia"/>
+        </w:rPr>
+      </w:pPr>
+    </w:p>
+    <w:p>
+      <w:pPr>
+        <w:spacing w:line="300" w:lineRule="auto"/>
+        <w:ind w:firstLine="420"/>
+        <w:rPr>
           <w:rFonts w:ascii="Times New Roman" w:eastAsia="宋体" w:hAnsi="Times New Roman"/>
           <w:b/>
           <w:bCs/>
@@ -14605,6 +14786,7 @@
           <w:sz w:val="24"/>
           <w:szCs w:val="24"/>
         </w:rPr>
+        <w:lastRenderedPageBreak/>
         <w:drawing>
           <wp:inline distT="0" distB="0" distL="0" distR="0" wp14:anchorId="2FAF61C8" wp14:editId="12A3E05C">
             <wp:extent cx="3105397" cy="2329235"/>
@@ -14666,7 +14848,6 @@
         <w:rPr>
           <w:rFonts w:ascii="Times New Roman" w:eastAsia="宋体" w:hAnsi="Times New Roman" w:hint="eastAsia"/>
         </w:rPr>
-        <w:lastRenderedPageBreak/>
         <w:t>整理的体系都为</w:t>
       </w:r>
       <w:r>
@@ -15641,7 +15822,18 @@
           <w:kern w:val="0"/>
           <w:szCs w:val="21"/>
         </w:rPr>
-        <w:t>移学习的效果不尽人意，这可能是由于目标域和源域之间的偏差较大，导致模型在新数据集上的表现受到影响。源域和目标域之间的分布差异可能会导致模型不能很好地泛化到目标域。此外，目标域数据的成分比较集中，这意味着它们都属于同一个体系，具有相似的特征和相互关联。在这种情况下，预测偏差可能会较大。</w:t>
+        <w:t>移学习的效果不尽人意，这可能是由于目标域和源域之间的偏差较大，导致模型在新数据集上的表现受到影响。源域和目标域之间的分布差异可能会导致模型不能很好地</w:t>
+      </w:r>
+      <w:r>
+        <w:rPr>
+          <w:rFonts w:ascii="宋体" w:eastAsia="宋体" w:hAnsi="宋体" w:cs="宋体"/>
+          <w:b/>
+          <w:bCs/>
+          <w:kern w:val="0"/>
+          <w:szCs w:val="21"/>
+        </w:rPr>
+        <w:lastRenderedPageBreak/>
+        <w:t>泛化到目标域。此外，目标域数据的成分比较集中，这意味着它们都属于同一个体系，具有相似的特征和相互关联。在这种情况下，预测偏差可能会较大。</w:t>
       </w:r>
     </w:p>
     <w:p>
@@ -15847,9 +16039,8 @@
         <w:rPr>
           <w:noProof/>
         </w:rPr>
-        <w:lastRenderedPageBreak/>
         <w:drawing>
-          <wp:inline distT="0" distB="0" distL="0" distR="0" wp14:anchorId="0507C480" wp14:editId="78EE6184">
+          <wp:inline distT="0" distB="0" distL="0" distR="0" wp14:anchorId="0507C480" wp14:editId="6AD8583A">
             <wp:extent cx="2533093" cy="1899575"/>
             <wp:effectExtent l="0" t="0" r="635" b="5715"/>
             <wp:docPr id="6" name="图片 6"/>
@@ -16043,7 +16234,7 @@
           <w:noProof/>
         </w:rPr>
         <w:drawing>
-          <wp:inline distT="0" distB="0" distL="0" distR="0" wp14:anchorId="5B28261C" wp14:editId="5CD4BD22">
+          <wp:inline distT="0" distB="0" distL="0" distR="0" wp14:anchorId="5B28261C" wp14:editId="44577961">
             <wp:extent cx="2582266" cy="1931861"/>
             <wp:effectExtent l="0" t="0" r="8890" b="0"/>
             <wp:docPr id="20" name="图片 20"/>
@@ -16161,6 +16352,7 @@
         <w:rPr>
           <w:noProof/>
         </w:rPr>
+        <w:lastRenderedPageBreak/>
         <w:drawing>
           <wp:inline distT="0" distB="0" distL="0" distR="0" wp14:anchorId="2D28D736" wp14:editId="3A63E311">
             <wp:extent cx="4462818" cy="1920312"/>
@@ -16239,9 +16431,8 @@
         <w:rPr>
           <w:noProof/>
         </w:rPr>
-        <w:lastRenderedPageBreak/>
         <w:drawing>
-          <wp:inline distT="0" distB="0" distL="0" distR="0" wp14:anchorId="1341669F" wp14:editId="30EE1283">
+          <wp:inline distT="0" distB="0" distL="0" distR="0" wp14:anchorId="1341669F" wp14:editId="259E48B1">
             <wp:extent cx="2470245" cy="1851564"/>
             <wp:effectExtent l="0" t="0" r="6350" b="0"/>
             <wp:docPr id="23" name="图片 23"/>
@@ -16448,8 +16639,9 @@
         <w:rPr>
           <w:noProof/>
         </w:rPr>
+        <w:lastRenderedPageBreak/>
         <w:drawing>
-          <wp:inline distT="0" distB="0" distL="0" distR="0" wp14:anchorId="217C8557" wp14:editId="577C9AEF">
+          <wp:inline distT="0" distB="0" distL="0" distR="0" wp14:anchorId="217C8557" wp14:editId="2F10767C">
             <wp:extent cx="2482833" cy="1856200"/>
             <wp:effectExtent l="0" t="0" r="0" b="0"/>
             <wp:docPr id="25" name="图片 25"/>
@@ -16657,7 +16849,7 @@
           <w:noProof/>
         </w:rPr>
         <w:drawing>
-          <wp:inline distT="0" distB="0" distL="0" distR="0" wp14:anchorId="417FDC7E" wp14:editId="35443DEF">
+          <wp:inline distT="0" distB="0" distL="0" distR="0" wp14:anchorId="417FDC7E" wp14:editId="39633C63">
             <wp:extent cx="2301377" cy="1719618"/>
             <wp:effectExtent l="0" t="0" r="3810" b="0"/>
             <wp:docPr id="27" name="图片 27"/>
@@ -16867,7 +17059,7 @@
           <w:noProof/>
         </w:rPr>
         <w:drawing>
-          <wp:inline distT="0" distB="0" distL="0" distR="0" wp14:anchorId="007F544F" wp14:editId="1553A9FA">
+          <wp:inline distT="0" distB="0" distL="0" distR="0" wp14:anchorId="007F544F" wp14:editId="29B900DF">
             <wp:extent cx="2405228" cy="1801504"/>
             <wp:effectExtent l="0" t="0" r="0" b="8255"/>
             <wp:docPr id="29" name="图片 29"/>
@@ -16990,7 +17182,6 @@
         <w:rPr>
           <w:noProof/>
         </w:rPr>
-        <w:lastRenderedPageBreak/>
         <w:drawing>
           <wp:inline distT="0" distB="0" distL="0" distR="0" wp14:anchorId="701607DD" wp14:editId="3F08020C">
             <wp:extent cx="5251320" cy="2245056"/>
@@ -17078,7 +17269,7 @@
           <w:noProof/>
         </w:rPr>
         <w:drawing>
-          <wp:inline distT="0" distB="0" distL="0" distR="0" wp14:anchorId="27C982E8" wp14:editId="7DA2740A">
+          <wp:inline distT="0" distB="0" distL="0" distR="0" wp14:anchorId="27C982E8" wp14:editId="01D37EED">
             <wp:extent cx="2563993" cy="1924382"/>
             <wp:effectExtent l="0" t="0" r="8255" b="0"/>
             <wp:docPr id="31" name="图片 31"/>
@@ -17199,6 +17390,7 @@
         <w:rPr>
           <w:noProof/>
         </w:rPr>
+        <w:lastRenderedPageBreak/>
         <w:drawing>
           <wp:inline distT="0" distB="0" distL="0" distR="0" wp14:anchorId="11DB224D" wp14:editId="3300FB15">
             <wp:extent cx="5274310" cy="2262505"/>
@@ -17635,7 +17827,6 @@
           <w:bCs/>
           <w:color w:val="FF0000"/>
         </w:rPr>
-        <w:lastRenderedPageBreak/>
         <w:t>熊老师推荐书籍中的公式</w:t>
       </w:r>
     </w:p>
@@ -17750,6 +17941,7 @@
           <w:b/>
           <w:bCs/>
         </w:rPr>
+        <w:lastRenderedPageBreak/>
         <w:t>根据其成分和晶体中具有已知弹性常数的构成元素来估算其弹性模量。</w:t>
       </w:r>
     </w:p>
@@ -17757,7 +17949,7 @@
       <w:pPr>
         <w:spacing w:line="300" w:lineRule="auto"/>
         <w:rPr>
-          <w:rFonts w:ascii="Times New Roman" w:eastAsia="宋体" w:hAnsi="Times New Roman" w:hint="eastAsia"/>
+          <w:rFonts w:ascii="Times New Roman" w:eastAsia="宋体" w:hAnsi="Times New Roman"/>
           <w:b/>
           <w:bCs/>
         </w:rPr>
@@ -17803,6 +17995,2828 @@
         </w:drawing>
       </w:r>
     </w:p>
+    <w:tbl>
+      <w:tblPr>
+        <w:tblW w:w="9706" w:type="dxa"/>
+        <w:tblBorders>
+          <w:top w:val="single" w:sz="6" w:space="0" w:color="D9D9D9"/>
+          <w:left w:val="single" w:sz="6" w:space="0" w:color="D9D9D9"/>
+          <w:bottom w:val="single" w:sz="6" w:space="0" w:color="D9D9D9"/>
+          <w:right w:val="single" w:sz="6" w:space="0" w:color="D9D9D9"/>
+        </w:tblBorders>
+        <w:tblCellMar>
+          <w:top w:w="15" w:type="dxa"/>
+          <w:left w:w="15" w:type="dxa"/>
+          <w:bottom w:w="15" w:type="dxa"/>
+          <w:right w:w="15" w:type="dxa"/>
+        </w:tblCellMar>
+        <w:tblLook w:val="04A0" w:firstRow="1" w:lastRow="0" w:firstColumn="1" w:lastColumn="0" w:noHBand="0" w:noVBand="1"/>
+      </w:tblPr>
+      <w:tblGrid>
+        <w:gridCol w:w="1009"/>
+        <w:gridCol w:w="2247"/>
+        <w:gridCol w:w="1064"/>
+        <w:gridCol w:w="1065"/>
+        <w:gridCol w:w="1065"/>
+        <w:gridCol w:w="1066"/>
+        <w:gridCol w:w="1066"/>
+        <w:gridCol w:w="1124"/>
+      </w:tblGrid>
+      <w:tr>
+        <w:trPr>
+          <w:trHeight w:val="252"/>
+        </w:trPr>
+        <w:tc>
+          <w:tcPr>
+            <w:tcW w:w="1009" w:type="dxa"/>
+            <w:tcBorders>
+              <w:top w:val="single" w:sz="6" w:space="0" w:color="D9D9D9"/>
+              <w:left w:val="single" w:sz="6" w:space="0" w:color="D9D9D9"/>
+              <w:bottom w:val="single" w:sz="6" w:space="0" w:color="D9D9D9"/>
+              <w:right w:val="single" w:sz="6" w:space="0" w:color="D9D9D9"/>
+            </w:tcBorders>
+            <w:vAlign w:val="center"/>
+            <w:hideMark/>
+          </w:tcPr>
+          <w:p>
+            <w:pPr>
+              <w:spacing w:line="300" w:lineRule="auto"/>
+              <w:rPr>
+                <w:rFonts w:ascii="Times New Roman" w:eastAsia="宋体" w:hAnsi="Times New Roman"/>
+              </w:rPr>
+            </w:pPr>
+          </w:p>
+        </w:tc>
+        <w:tc>
+          <w:tcPr>
+            <w:tcW w:w="2247" w:type="dxa"/>
+            <w:tcBorders>
+              <w:top w:val="single" w:sz="6" w:space="0" w:color="D9D9D9"/>
+              <w:left w:val="single" w:sz="6" w:space="0" w:color="D9D9D9"/>
+              <w:bottom w:val="single" w:sz="6" w:space="0" w:color="D9D9D9"/>
+              <w:right w:val="single" w:sz="6" w:space="0" w:color="D9D9D9"/>
+            </w:tcBorders>
+            <w:vAlign w:val="center"/>
+            <w:hideMark/>
+          </w:tcPr>
+          <w:p>
+            <w:pPr>
+              <w:spacing w:line="300" w:lineRule="auto"/>
+              <w:rPr>
+                <w:rFonts w:ascii="Times New Roman" w:eastAsia="宋体" w:hAnsi="Times New Roman"/>
+              </w:rPr>
+            </w:pPr>
+            <w:r>
+              <w:rPr>
+                <w:rFonts w:ascii="Times New Roman" w:eastAsia="宋体" w:hAnsi="Times New Roman"/>
+                <w:b/>
+                <w:bCs/>
+              </w:rPr>
+              <w:t>Critical Diameter/thickness(mm)</w:t>
+            </w:r>
+          </w:p>
+        </w:tc>
+        <w:tc>
+          <w:tcPr>
+            <w:tcW w:w="1064" w:type="dxa"/>
+            <w:tcBorders>
+              <w:top w:val="single" w:sz="6" w:space="0" w:color="D9D9D9"/>
+              <w:left w:val="single" w:sz="6" w:space="0" w:color="D9D9D9"/>
+              <w:bottom w:val="single" w:sz="6" w:space="0" w:color="D9D9D9"/>
+              <w:right w:val="single" w:sz="6" w:space="0" w:color="D9D9D9"/>
+            </w:tcBorders>
+            <w:vAlign w:val="center"/>
+            <w:hideMark/>
+          </w:tcPr>
+          <w:p>
+            <w:pPr>
+              <w:spacing w:line="300" w:lineRule="auto"/>
+              <w:rPr>
+                <w:rFonts w:ascii="Times New Roman" w:eastAsia="宋体" w:hAnsi="Times New Roman"/>
+              </w:rPr>
+            </w:pPr>
+            <w:r>
+              <w:rPr>
+                <w:rFonts w:ascii="Times New Roman" w:eastAsia="宋体" w:hAnsi="Times New Roman"/>
+                <w:b/>
+                <w:bCs/>
+              </w:rPr>
+              <w:t>Tg(K)</w:t>
+            </w:r>
+          </w:p>
+        </w:tc>
+        <w:tc>
+          <w:tcPr>
+            <w:tcW w:w="1065" w:type="dxa"/>
+            <w:tcBorders>
+              <w:top w:val="single" w:sz="6" w:space="0" w:color="D9D9D9"/>
+              <w:left w:val="single" w:sz="6" w:space="0" w:color="D9D9D9"/>
+              <w:bottom w:val="single" w:sz="6" w:space="0" w:color="D9D9D9"/>
+              <w:right w:val="single" w:sz="6" w:space="0" w:color="D9D9D9"/>
+            </w:tcBorders>
+            <w:vAlign w:val="center"/>
+            <w:hideMark/>
+          </w:tcPr>
+          <w:p>
+            <w:pPr>
+              <w:spacing w:line="300" w:lineRule="auto"/>
+              <w:rPr>
+                <w:rFonts w:ascii="Times New Roman" w:eastAsia="宋体" w:hAnsi="Times New Roman"/>
+              </w:rPr>
+            </w:pPr>
+            <w:r>
+              <w:rPr>
+                <w:rFonts w:ascii="Times New Roman" w:eastAsia="宋体" w:hAnsi="Times New Roman"/>
+                <w:b/>
+                <w:bCs/>
+              </w:rPr>
+              <w:t>Tx(K)</w:t>
+            </w:r>
+          </w:p>
+        </w:tc>
+        <w:tc>
+          <w:tcPr>
+            <w:tcW w:w="1065" w:type="dxa"/>
+            <w:tcBorders>
+              <w:top w:val="single" w:sz="6" w:space="0" w:color="D9D9D9"/>
+              <w:left w:val="single" w:sz="6" w:space="0" w:color="D9D9D9"/>
+              <w:bottom w:val="single" w:sz="6" w:space="0" w:color="D9D9D9"/>
+              <w:right w:val="single" w:sz="6" w:space="0" w:color="D9D9D9"/>
+            </w:tcBorders>
+            <w:vAlign w:val="center"/>
+            <w:hideMark/>
+          </w:tcPr>
+          <w:p>
+            <w:pPr>
+              <w:spacing w:line="300" w:lineRule="auto"/>
+              <w:rPr>
+                <w:rFonts w:ascii="Times New Roman" w:eastAsia="宋体" w:hAnsi="Times New Roman"/>
+              </w:rPr>
+            </w:pPr>
+            <w:r>
+              <w:rPr>
+                <w:rFonts w:ascii="Times New Roman" w:eastAsia="宋体" w:hAnsi="Times New Roman"/>
+                <w:b/>
+                <w:bCs/>
+              </w:rPr>
+              <w:t>Tl(K)</w:t>
+            </w:r>
+          </w:p>
+        </w:tc>
+        <w:tc>
+          <w:tcPr>
+            <w:tcW w:w="1066" w:type="dxa"/>
+            <w:tcBorders>
+              <w:top w:val="single" w:sz="6" w:space="0" w:color="D9D9D9"/>
+              <w:left w:val="single" w:sz="6" w:space="0" w:color="D9D9D9"/>
+              <w:bottom w:val="single" w:sz="6" w:space="0" w:color="D9D9D9"/>
+              <w:right w:val="single" w:sz="6" w:space="0" w:color="D9D9D9"/>
+            </w:tcBorders>
+            <w:vAlign w:val="center"/>
+            <w:hideMark/>
+          </w:tcPr>
+          <w:p>
+            <w:pPr>
+              <w:spacing w:line="300" w:lineRule="auto"/>
+              <w:rPr>
+                <w:rFonts w:ascii="Times New Roman" w:eastAsia="宋体" w:hAnsi="Times New Roman"/>
+              </w:rPr>
+            </w:pPr>
+            <w:r>
+              <w:rPr>
+                <w:rFonts w:ascii="Times New Roman" w:eastAsia="宋体" w:hAnsi="Times New Roman"/>
+                <w:b/>
+                <w:bCs/>
+                <w:color w:val="FF0000"/>
+              </w:rPr>
+              <w:t>σy(MPa)</w:t>
+            </w:r>
+          </w:p>
+        </w:tc>
+        <w:tc>
+          <w:tcPr>
+            <w:tcW w:w="1066" w:type="dxa"/>
+            <w:tcBorders>
+              <w:top w:val="single" w:sz="6" w:space="0" w:color="D9D9D9"/>
+              <w:left w:val="single" w:sz="6" w:space="0" w:color="D9D9D9"/>
+              <w:bottom w:val="single" w:sz="6" w:space="0" w:color="D9D9D9"/>
+              <w:right w:val="single" w:sz="6" w:space="0" w:color="D9D9D9"/>
+            </w:tcBorders>
+            <w:vAlign w:val="center"/>
+            <w:hideMark/>
+          </w:tcPr>
+          <w:p>
+            <w:pPr>
+              <w:spacing w:line="300" w:lineRule="auto"/>
+              <w:rPr>
+                <w:rFonts w:ascii="Times New Roman" w:eastAsia="宋体" w:hAnsi="Times New Roman"/>
+              </w:rPr>
+            </w:pPr>
+            <w:r>
+              <w:rPr>
+                <w:rFonts w:ascii="Times New Roman" w:eastAsia="宋体" w:hAnsi="Times New Roman"/>
+                <w:b/>
+                <w:bCs/>
+              </w:rPr>
+              <w:t>Modulus (GPa)</w:t>
+            </w:r>
+          </w:p>
+        </w:tc>
+        <w:tc>
+          <w:tcPr>
+            <w:tcW w:w="1124" w:type="dxa"/>
+            <w:tcBorders>
+              <w:top w:val="single" w:sz="6" w:space="0" w:color="D9D9D9"/>
+              <w:left w:val="single" w:sz="6" w:space="0" w:color="D9D9D9"/>
+              <w:bottom w:val="single" w:sz="6" w:space="0" w:color="D9D9D9"/>
+              <w:right w:val="single" w:sz="6" w:space="0" w:color="D9D9D9"/>
+            </w:tcBorders>
+            <w:vAlign w:val="center"/>
+            <w:hideMark/>
+          </w:tcPr>
+          <w:p>
+            <w:pPr>
+              <w:spacing w:line="300" w:lineRule="auto"/>
+              <w:rPr>
+                <w:rFonts w:ascii="Times New Roman" w:eastAsia="宋体" w:hAnsi="Times New Roman"/>
+              </w:rPr>
+            </w:pPr>
+            <w:r>
+              <w:rPr>
+                <w:rFonts w:ascii="Times New Roman" w:eastAsia="宋体" w:hAnsi="Times New Roman"/>
+                <w:b/>
+                <w:bCs/>
+                <w:color w:val="FF0000"/>
+              </w:rPr>
+              <w:t>Ε(%)</w:t>
+            </w:r>
+          </w:p>
+        </w:tc>
+      </w:tr>
+      <w:tr>
+        <w:trPr>
+          <w:trHeight w:val="252"/>
+        </w:trPr>
+        <w:tc>
+          <w:tcPr>
+            <w:tcW w:w="1009" w:type="dxa"/>
+            <w:tcBorders>
+              <w:top w:val="single" w:sz="6" w:space="0" w:color="D9D9D9"/>
+              <w:left w:val="single" w:sz="6" w:space="0" w:color="D9D9D9"/>
+              <w:bottom w:val="single" w:sz="6" w:space="0" w:color="D9D9D9"/>
+              <w:right w:val="single" w:sz="6" w:space="0" w:color="D9D9D9"/>
+            </w:tcBorders>
+            <w:vAlign w:val="center"/>
+            <w:hideMark/>
+          </w:tcPr>
+          <w:p>
+            <w:pPr>
+              <w:spacing w:line="300" w:lineRule="auto"/>
+              <w:rPr>
+                <w:rFonts w:ascii="Times New Roman" w:eastAsia="宋体" w:hAnsi="Times New Roman"/>
+              </w:rPr>
+            </w:pPr>
+            <w:r>
+              <w:rPr>
+                <w:rFonts w:ascii="Times New Roman" w:eastAsia="宋体" w:hAnsi="Times New Roman"/>
+                <w:b/>
+                <w:bCs/>
+              </w:rPr>
+              <w:t>count</w:t>
+            </w:r>
+          </w:p>
+        </w:tc>
+        <w:tc>
+          <w:tcPr>
+            <w:tcW w:w="2247" w:type="dxa"/>
+            <w:tcBorders>
+              <w:top w:val="single" w:sz="6" w:space="0" w:color="D9D9D9"/>
+              <w:left w:val="single" w:sz="6" w:space="0" w:color="D9D9D9"/>
+              <w:bottom w:val="single" w:sz="6" w:space="0" w:color="D9D9D9"/>
+              <w:right w:val="single" w:sz="6" w:space="0" w:color="D9D9D9"/>
+            </w:tcBorders>
+            <w:vAlign w:val="center"/>
+            <w:hideMark/>
+          </w:tcPr>
+          <w:p>
+            <w:pPr>
+              <w:spacing w:line="300" w:lineRule="auto"/>
+              <w:rPr>
+                <w:rFonts w:ascii="Times New Roman" w:eastAsia="宋体" w:hAnsi="Times New Roman"/>
+              </w:rPr>
+            </w:pPr>
+            <w:r>
+              <w:rPr>
+                <w:rFonts w:ascii="Times New Roman" w:eastAsia="宋体" w:hAnsi="Times New Roman"/>
+                <w:b/>
+                <w:bCs/>
+              </w:rPr>
+              <w:t>127</w:t>
+            </w:r>
+          </w:p>
+        </w:tc>
+        <w:tc>
+          <w:tcPr>
+            <w:tcW w:w="1064" w:type="dxa"/>
+            <w:tcBorders>
+              <w:top w:val="single" w:sz="6" w:space="0" w:color="D9D9D9"/>
+              <w:left w:val="single" w:sz="6" w:space="0" w:color="D9D9D9"/>
+              <w:bottom w:val="single" w:sz="6" w:space="0" w:color="D9D9D9"/>
+              <w:right w:val="single" w:sz="6" w:space="0" w:color="D9D9D9"/>
+            </w:tcBorders>
+            <w:vAlign w:val="center"/>
+            <w:hideMark/>
+          </w:tcPr>
+          <w:p>
+            <w:pPr>
+              <w:spacing w:line="300" w:lineRule="auto"/>
+              <w:rPr>
+                <w:rFonts w:ascii="Times New Roman" w:eastAsia="宋体" w:hAnsi="Times New Roman"/>
+              </w:rPr>
+            </w:pPr>
+            <w:r>
+              <w:rPr>
+                <w:rFonts w:ascii="Times New Roman" w:eastAsia="宋体" w:hAnsi="Times New Roman"/>
+                <w:b/>
+                <w:bCs/>
+              </w:rPr>
+              <w:t>116</w:t>
+            </w:r>
+          </w:p>
+        </w:tc>
+        <w:tc>
+          <w:tcPr>
+            <w:tcW w:w="1065" w:type="dxa"/>
+            <w:tcBorders>
+              <w:top w:val="single" w:sz="6" w:space="0" w:color="D9D9D9"/>
+              <w:left w:val="single" w:sz="6" w:space="0" w:color="D9D9D9"/>
+              <w:bottom w:val="single" w:sz="6" w:space="0" w:color="D9D9D9"/>
+              <w:right w:val="single" w:sz="6" w:space="0" w:color="D9D9D9"/>
+            </w:tcBorders>
+            <w:vAlign w:val="center"/>
+            <w:hideMark/>
+          </w:tcPr>
+          <w:p>
+            <w:pPr>
+              <w:spacing w:line="300" w:lineRule="auto"/>
+              <w:rPr>
+                <w:rFonts w:ascii="Times New Roman" w:eastAsia="宋体" w:hAnsi="Times New Roman"/>
+              </w:rPr>
+            </w:pPr>
+            <w:r>
+              <w:rPr>
+                <w:rFonts w:ascii="Times New Roman" w:eastAsia="宋体" w:hAnsi="Times New Roman"/>
+                <w:b/>
+                <w:bCs/>
+              </w:rPr>
+              <w:t>111</w:t>
+            </w:r>
+          </w:p>
+        </w:tc>
+        <w:tc>
+          <w:tcPr>
+            <w:tcW w:w="1065" w:type="dxa"/>
+            <w:tcBorders>
+              <w:top w:val="single" w:sz="6" w:space="0" w:color="D9D9D9"/>
+              <w:left w:val="single" w:sz="6" w:space="0" w:color="D9D9D9"/>
+              <w:bottom w:val="single" w:sz="6" w:space="0" w:color="D9D9D9"/>
+              <w:right w:val="single" w:sz="6" w:space="0" w:color="D9D9D9"/>
+            </w:tcBorders>
+            <w:vAlign w:val="center"/>
+            <w:hideMark/>
+          </w:tcPr>
+          <w:p>
+            <w:pPr>
+              <w:spacing w:line="300" w:lineRule="auto"/>
+              <w:rPr>
+                <w:rFonts w:ascii="Times New Roman" w:eastAsia="宋体" w:hAnsi="Times New Roman"/>
+              </w:rPr>
+            </w:pPr>
+            <w:r>
+              <w:rPr>
+                <w:rFonts w:ascii="Times New Roman" w:eastAsia="宋体" w:hAnsi="Times New Roman"/>
+                <w:b/>
+                <w:bCs/>
+              </w:rPr>
+              <w:t>93</w:t>
+            </w:r>
+          </w:p>
+        </w:tc>
+        <w:tc>
+          <w:tcPr>
+            <w:tcW w:w="1066" w:type="dxa"/>
+            <w:tcBorders>
+              <w:top w:val="single" w:sz="6" w:space="0" w:color="D9D9D9"/>
+              <w:left w:val="single" w:sz="6" w:space="0" w:color="D9D9D9"/>
+              <w:bottom w:val="single" w:sz="6" w:space="0" w:color="D9D9D9"/>
+              <w:right w:val="single" w:sz="6" w:space="0" w:color="D9D9D9"/>
+            </w:tcBorders>
+            <w:vAlign w:val="center"/>
+            <w:hideMark/>
+          </w:tcPr>
+          <w:p>
+            <w:pPr>
+              <w:spacing w:line="300" w:lineRule="auto"/>
+              <w:rPr>
+                <w:rFonts w:ascii="Times New Roman" w:eastAsia="宋体" w:hAnsi="Times New Roman"/>
+              </w:rPr>
+            </w:pPr>
+            <w:r>
+              <w:rPr>
+                <w:rFonts w:ascii="Times New Roman" w:eastAsia="宋体" w:hAnsi="Times New Roman"/>
+                <w:b/>
+                <w:bCs/>
+              </w:rPr>
+              <w:t>84</w:t>
+            </w:r>
+          </w:p>
+        </w:tc>
+        <w:tc>
+          <w:tcPr>
+            <w:tcW w:w="1066" w:type="dxa"/>
+            <w:tcBorders>
+              <w:top w:val="single" w:sz="6" w:space="0" w:color="D9D9D9"/>
+              <w:left w:val="single" w:sz="6" w:space="0" w:color="D9D9D9"/>
+              <w:bottom w:val="single" w:sz="6" w:space="0" w:color="D9D9D9"/>
+              <w:right w:val="single" w:sz="6" w:space="0" w:color="D9D9D9"/>
+            </w:tcBorders>
+            <w:vAlign w:val="center"/>
+            <w:hideMark/>
+          </w:tcPr>
+          <w:p>
+            <w:pPr>
+              <w:spacing w:line="300" w:lineRule="auto"/>
+              <w:rPr>
+                <w:rFonts w:ascii="Times New Roman" w:eastAsia="宋体" w:hAnsi="Times New Roman"/>
+              </w:rPr>
+            </w:pPr>
+            <w:r>
+              <w:rPr>
+                <w:rFonts w:ascii="Times New Roman" w:eastAsia="宋体" w:hAnsi="Times New Roman"/>
+                <w:b/>
+                <w:bCs/>
+              </w:rPr>
+              <w:t>32</w:t>
+            </w:r>
+          </w:p>
+        </w:tc>
+        <w:tc>
+          <w:tcPr>
+            <w:tcW w:w="1124" w:type="dxa"/>
+            <w:tcBorders>
+              <w:top w:val="single" w:sz="6" w:space="0" w:color="D9D9D9"/>
+              <w:left w:val="single" w:sz="6" w:space="0" w:color="D9D9D9"/>
+              <w:bottom w:val="single" w:sz="6" w:space="0" w:color="D9D9D9"/>
+              <w:right w:val="single" w:sz="6" w:space="0" w:color="D9D9D9"/>
+            </w:tcBorders>
+            <w:vAlign w:val="center"/>
+            <w:hideMark/>
+          </w:tcPr>
+          <w:p>
+            <w:pPr>
+              <w:spacing w:line="300" w:lineRule="auto"/>
+              <w:rPr>
+                <w:rFonts w:ascii="Times New Roman" w:eastAsia="宋体" w:hAnsi="Times New Roman"/>
+              </w:rPr>
+            </w:pPr>
+            <w:r>
+              <w:rPr>
+                <w:rFonts w:ascii="Times New Roman" w:eastAsia="宋体" w:hAnsi="Times New Roman"/>
+                <w:b/>
+                <w:bCs/>
+              </w:rPr>
+              <w:t>64</w:t>
+            </w:r>
+          </w:p>
+        </w:tc>
+      </w:tr>
+      <w:tr>
+        <w:trPr>
+          <w:trHeight w:val="252"/>
+        </w:trPr>
+        <w:tc>
+          <w:tcPr>
+            <w:tcW w:w="1009" w:type="dxa"/>
+            <w:tcBorders>
+              <w:top w:val="single" w:sz="6" w:space="0" w:color="D9D9D9"/>
+              <w:left w:val="single" w:sz="6" w:space="0" w:color="D9D9D9"/>
+              <w:bottom w:val="single" w:sz="6" w:space="0" w:color="D9D9D9"/>
+              <w:right w:val="single" w:sz="6" w:space="0" w:color="D9D9D9"/>
+            </w:tcBorders>
+            <w:vAlign w:val="center"/>
+            <w:hideMark/>
+          </w:tcPr>
+          <w:p>
+            <w:pPr>
+              <w:spacing w:line="300" w:lineRule="auto"/>
+              <w:rPr>
+                <w:rFonts w:ascii="Times New Roman" w:eastAsia="宋体" w:hAnsi="Times New Roman"/>
+              </w:rPr>
+            </w:pPr>
+            <w:r>
+              <w:rPr>
+                <w:rFonts w:ascii="Times New Roman" w:eastAsia="宋体" w:hAnsi="Times New Roman"/>
+                <w:b/>
+                <w:bCs/>
+              </w:rPr>
+              <w:t>mean</w:t>
+            </w:r>
+          </w:p>
+        </w:tc>
+        <w:tc>
+          <w:tcPr>
+            <w:tcW w:w="2247" w:type="dxa"/>
+            <w:tcBorders>
+              <w:top w:val="single" w:sz="6" w:space="0" w:color="D9D9D9"/>
+              <w:left w:val="single" w:sz="6" w:space="0" w:color="D9D9D9"/>
+              <w:bottom w:val="single" w:sz="6" w:space="0" w:color="D9D9D9"/>
+              <w:right w:val="single" w:sz="6" w:space="0" w:color="D9D9D9"/>
+            </w:tcBorders>
+            <w:vAlign w:val="center"/>
+            <w:hideMark/>
+          </w:tcPr>
+          <w:p>
+            <w:pPr>
+              <w:spacing w:line="300" w:lineRule="auto"/>
+              <w:rPr>
+                <w:rFonts w:ascii="Times New Roman" w:eastAsia="宋体" w:hAnsi="Times New Roman"/>
+              </w:rPr>
+            </w:pPr>
+            <w:r>
+              <w:rPr>
+                <w:rFonts w:ascii="Times New Roman" w:eastAsia="宋体" w:hAnsi="Times New Roman"/>
+              </w:rPr>
+              <w:t>9.892126</w:t>
+            </w:r>
+          </w:p>
+        </w:tc>
+        <w:tc>
+          <w:tcPr>
+            <w:tcW w:w="1064" w:type="dxa"/>
+            <w:tcBorders>
+              <w:top w:val="single" w:sz="6" w:space="0" w:color="D9D9D9"/>
+              <w:left w:val="single" w:sz="6" w:space="0" w:color="D9D9D9"/>
+              <w:bottom w:val="single" w:sz="6" w:space="0" w:color="D9D9D9"/>
+              <w:right w:val="single" w:sz="6" w:space="0" w:color="D9D9D9"/>
+            </w:tcBorders>
+            <w:vAlign w:val="center"/>
+            <w:hideMark/>
+          </w:tcPr>
+          <w:p>
+            <w:pPr>
+              <w:spacing w:line="300" w:lineRule="auto"/>
+              <w:rPr>
+                <w:rFonts w:ascii="Times New Roman" w:eastAsia="宋体" w:hAnsi="Times New Roman"/>
+              </w:rPr>
+            </w:pPr>
+            <w:r>
+              <w:rPr>
+                <w:rFonts w:ascii="Times New Roman" w:eastAsia="宋体" w:hAnsi="Times New Roman"/>
+              </w:rPr>
+              <w:t>652.2888</w:t>
+            </w:r>
+          </w:p>
+        </w:tc>
+        <w:tc>
+          <w:tcPr>
+            <w:tcW w:w="1065" w:type="dxa"/>
+            <w:tcBorders>
+              <w:top w:val="single" w:sz="6" w:space="0" w:color="D9D9D9"/>
+              <w:left w:val="single" w:sz="6" w:space="0" w:color="D9D9D9"/>
+              <w:bottom w:val="single" w:sz="6" w:space="0" w:color="D9D9D9"/>
+              <w:right w:val="single" w:sz="6" w:space="0" w:color="D9D9D9"/>
+            </w:tcBorders>
+            <w:vAlign w:val="center"/>
+            <w:hideMark/>
+          </w:tcPr>
+          <w:p>
+            <w:pPr>
+              <w:spacing w:line="300" w:lineRule="auto"/>
+              <w:rPr>
+                <w:rFonts w:ascii="Times New Roman" w:eastAsia="宋体" w:hAnsi="Times New Roman"/>
+              </w:rPr>
+            </w:pPr>
+            <w:r>
+              <w:rPr>
+                <w:rFonts w:ascii="Times New Roman" w:eastAsia="宋体" w:hAnsi="Times New Roman"/>
+              </w:rPr>
+              <w:t>720.0171</w:t>
+            </w:r>
+          </w:p>
+        </w:tc>
+        <w:tc>
+          <w:tcPr>
+            <w:tcW w:w="1065" w:type="dxa"/>
+            <w:tcBorders>
+              <w:top w:val="single" w:sz="6" w:space="0" w:color="D9D9D9"/>
+              <w:left w:val="single" w:sz="6" w:space="0" w:color="D9D9D9"/>
+              <w:bottom w:val="single" w:sz="6" w:space="0" w:color="D9D9D9"/>
+              <w:right w:val="single" w:sz="6" w:space="0" w:color="D9D9D9"/>
+            </w:tcBorders>
+            <w:vAlign w:val="center"/>
+            <w:hideMark/>
+          </w:tcPr>
+          <w:p>
+            <w:pPr>
+              <w:spacing w:line="300" w:lineRule="auto"/>
+              <w:rPr>
+                <w:rFonts w:ascii="Times New Roman" w:eastAsia="宋体" w:hAnsi="Times New Roman"/>
+              </w:rPr>
+            </w:pPr>
+            <w:r>
+              <w:rPr>
+                <w:rFonts w:ascii="Times New Roman" w:eastAsia="宋体" w:hAnsi="Times New Roman"/>
+              </w:rPr>
+              <w:t>1132.503</w:t>
+            </w:r>
+          </w:p>
+        </w:tc>
+        <w:tc>
+          <w:tcPr>
+            <w:tcW w:w="1066" w:type="dxa"/>
+            <w:tcBorders>
+              <w:top w:val="single" w:sz="6" w:space="0" w:color="D9D9D9"/>
+              <w:left w:val="single" w:sz="6" w:space="0" w:color="D9D9D9"/>
+              <w:bottom w:val="single" w:sz="6" w:space="0" w:color="D9D9D9"/>
+              <w:right w:val="single" w:sz="6" w:space="0" w:color="D9D9D9"/>
+            </w:tcBorders>
+            <w:vAlign w:val="center"/>
+            <w:hideMark/>
+          </w:tcPr>
+          <w:p>
+            <w:pPr>
+              <w:spacing w:line="300" w:lineRule="auto"/>
+              <w:rPr>
+                <w:rFonts w:ascii="Times New Roman" w:eastAsia="宋体" w:hAnsi="Times New Roman"/>
+              </w:rPr>
+            </w:pPr>
+            <w:r>
+              <w:rPr>
+                <w:rFonts w:ascii="Times New Roman" w:eastAsia="宋体" w:hAnsi="Times New Roman"/>
+              </w:rPr>
+              <w:t>1668.774</w:t>
+            </w:r>
+          </w:p>
+        </w:tc>
+        <w:tc>
+          <w:tcPr>
+            <w:tcW w:w="1066" w:type="dxa"/>
+            <w:tcBorders>
+              <w:top w:val="single" w:sz="6" w:space="0" w:color="D9D9D9"/>
+              <w:left w:val="single" w:sz="6" w:space="0" w:color="D9D9D9"/>
+              <w:bottom w:val="single" w:sz="6" w:space="0" w:color="D9D9D9"/>
+              <w:right w:val="single" w:sz="6" w:space="0" w:color="D9D9D9"/>
+            </w:tcBorders>
+            <w:vAlign w:val="center"/>
+            <w:hideMark/>
+          </w:tcPr>
+          <w:p>
+            <w:pPr>
+              <w:spacing w:line="300" w:lineRule="auto"/>
+              <w:rPr>
+                <w:rFonts w:ascii="Times New Roman" w:eastAsia="宋体" w:hAnsi="Times New Roman"/>
+              </w:rPr>
+            </w:pPr>
+            <w:r>
+              <w:rPr>
+                <w:rFonts w:ascii="Times New Roman" w:eastAsia="宋体" w:hAnsi="Times New Roman"/>
+                <w:b/>
+                <w:bCs/>
+              </w:rPr>
+              <w:t>122.925</w:t>
+            </w:r>
+          </w:p>
+        </w:tc>
+        <w:tc>
+          <w:tcPr>
+            <w:tcW w:w="1124" w:type="dxa"/>
+            <w:tcBorders>
+              <w:top w:val="single" w:sz="6" w:space="0" w:color="D9D9D9"/>
+              <w:left w:val="single" w:sz="6" w:space="0" w:color="D9D9D9"/>
+              <w:bottom w:val="single" w:sz="6" w:space="0" w:color="D9D9D9"/>
+              <w:right w:val="single" w:sz="6" w:space="0" w:color="D9D9D9"/>
+            </w:tcBorders>
+            <w:vAlign w:val="center"/>
+            <w:hideMark/>
+          </w:tcPr>
+          <w:p>
+            <w:pPr>
+              <w:spacing w:line="300" w:lineRule="auto"/>
+              <w:rPr>
+                <w:rFonts w:ascii="Times New Roman" w:eastAsia="宋体" w:hAnsi="Times New Roman"/>
+              </w:rPr>
+            </w:pPr>
+            <w:r>
+              <w:rPr>
+                <w:rFonts w:ascii="Times New Roman" w:eastAsia="宋体" w:hAnsi="Times New Roman"/>
+                <w:b/>
+                <w:bCs/>
+              </w:rPr>
+              <w:t>3.541875</w:t>
+            </w:r>
+          </w:p>
+        </w:tc>
+      </w:tr>
+      <w:tr>
+        <w:trPr>
+          <w:trHeight w:val="252"/>
+        </w:trPr>
+        <w:tc>
+          <w:tcPr>
+            <w:tcW w:w="1009" w:type="dxa"/>
+            <w:tcBorders>
+              <w:top w:val="single" w:sz="6" w:space="0" w:color="D9D9D9"/>
+              <w:left w:val="single" w:sz="6" w:space="0" w:color="D9D9D9"/>
+              <w:bottom w:val="single" w:sz="6" w:space="0" w:color="D9D9D9"/>
+              <w:right w:val="single" w:sz="6" w:space="0" w:color="D9D9D9"/>
+            </w:tcBorders>
+            <w:vAlign w:val="center"/>
+            <w:hideMark/>
+          </w:tcPr>
+          <w:p>
+            <w:pPr>
+              <w:spacing w:line="300" w:lineRule="auto"/>
+              <w:rPr>
+                <w:rFonts w:ascii="Times New Roman" w:eastAsia="宋体" w:hAnsi="Times New Roman"/>
+              </w:rPr>
+            </w:pPr>
+            <w:r>
+              <w:rPr>
+                <w:rFonts w:ascii="Times New Roman" w:eastAsia="宋体" w:hAnsi="Times New Roman"/>
+                <w:b/>
+                <w:bCs/>
+              </w:rPr>
+              <w:t>std</w:t>
+            </w:r>
+          </w:p>
+        </w:tc>
+        <w:tc>
+          <w:tcPr>
+            <w:tcW w:w="2247" w:type="dxa"/>
+            <w:tcBorders>
+              <w:top w:val="single" w:sz="6" w:space="0" w:color="D9D9D9"/>
+              <w:left w:val="single" w:sz="6" w:space="0" w:color="D9D9D9"/>
+              <w:bottom w:val="single" w:sz="6" w:space="0" w:color="D9D9D9"/>
+              <w:right w:val="single" w:sz="6" w:space="0" w:color="D9D9D9"/>
+            </w:tcBorders>
+            <w:vAlign w:val="center"/>
+            <w:hideMark/>
+          </w:tcPr>
+          <w:p>
+            <w:pPr>
+              <w:spacing w:line="300" w:lineRule="auto"/>
+              <w:rPr>
+                <w:rFonts w:ascii="Times New Roman" w:eastAsia="宋体" w:hAnsi="Times New Roman"/>
+              </w:rPr>
+            </w:pPr>
+            <w:r>
+              <w:rPr>
+                <w:rFonts w:ascii="Times New Roman" w:eastAsia="宋体" w:hAnsi="Times New Roman"/>
+              </w:rPr>
+              <w:t>10.36924</w:t>
+            </w:r>
+          </w:p>
+        </w:tc>
+        <w:tc>
+          <w:tcPr>
+            <w:tcW w:w="1064" w:type="dxa"/>
+            <w:tcBorders>
+              <w:top w:val="single" w:sz="6" w:space="0" w:color="D9D9D9"/>
+              <w:left w:val="single" w:sz="6" w:space="0" w:color="D9D9D9"/>
+              <w:bottom w:val="single" w:sz="6" w:space="0" w:color="D9D9D9"/>
+              <w:right w:val="single" w:sz="6" w:space="0" w:color="D9D9D9"/>
+            </w:tcBorders>
+            <w:vAlign w:val="center"/>
+            <w:hideMark/>
+          </w:tcPr>
+          <w:p>
+            <w:pPr>
+              <w:spacing w:line="300" w:lineRule="auto"/>
+              <w:rPr>
+                <w:rFonts w:ascii="Times New Roman" w:eastAsia="宋体" w:hAnsi="Times New Roman"/>
+              </w:rPr>
+            </w:pPr>
+            <w:r>
+              <w:rPr>
+                <w:rFonts w:ascii="Times New Roman" w:eastAsia="宋体" w:hAnsi="Times New Roman"/>
+              </w:rPr>
+              <w:t>84.78649</w:t>
+            </w:r>
+          </w:p>
+        </w:tc>
+        <w:tc>
+          <w:tcPr>
+            <w:tcW w:w="1065" w:type="dxa"/>
+            <w:tcBorders>
+              <w:top w:val="single" w:sz="6" w:space="0" w:color="D9D9D9"/>
+              <w:left w:val="single" w:sz="6" w:space="0" w:color="D9D9D9"/>
+              <w:bottom w:val="single" w:sz="6" w:space="0" w:color="D9D9D9"/>
+              <w:right w:val="single" w:sz="6" w:space="0" w:color="D9D9D9"/>
+            </w:tcBorders>
+            <w:vAlign w:val="center"/>
+            <w:hideMark/>
+          </w:tcPr>
+          <w:p>
+            <w:pPr>
+              <w:spacing w:line="300" w:lineRule="auto"/>
+              <w:rPr>
+                <w:rFonts w:ascii="Times New Roman" w:eastAsia="宋体" w:hAnsi="Times New Roman"/>
+              </w:rPr>
+            </w:pPr>
+            <w:r>
+              <w:rPr>
+                <w:rFonts w:ascii="Times New Roman" w:eastAsia="宋体" w:hAnsi="Times New Roman"/>
+              </w:rPr>
+              <w:t>87.81938</w:t>
+            </w:r>
+          </w:p>
+        </w:tc>
+        <w:tc>
+          <w:tcPr>
+            <w:tcW w:w="1065" w:type="dxa"/>
+            <w:tcBorders>
+              <w:top w:val="single" w:sz="6" w:space="0" w:color="D9D9D9"/>
+              <w:left w:val="single" w:sz="6" w:space="0" w:color="D9D9D9"/>
+              <w:bottom w:val="single" w:sz="6" w:space="0" w:color="D9D9D9"/>
+              <w:right w:val="single" w:sz="6" w:space="0" w:color="D9D9D9"/>
+            </w:tcBorders>
+            <w:vAlign w:val="center"/>
+            <w:hideMark/>
+          </w:tcPr>
+          <w:p>
+            <w:pPr>
+              <w:spacing w:line="300" w:lineRule="auto"/>
+              <w:rPr>
+                <w:rFonts w:ascii="Times New Roman" w:eastAsia="宋体" w:hAnsi="Times New Roman"/>
+              </w:rPr>
+            </w:pPr>
+            <w:r>
+              <w:rPr>
+                <w:rFonts w:ascii="Times New Roman" w:eastAsia="宋体" w:hAnsi="Times New Roman"/>
+              </w:rPr>
+              <w:t>83.53289</w:t>
+            </w:r>
+          </w:p>
+        </w:tc>
+        <w:tc>
+          <w:tcPr>
+            <w:tcW w:w="1066" w:type="dxa"/>
+            <w:tcBorders>
+              <w:top w:val="single" w:sz="6" w:space="0" w:color="D9D9D9"/>
+              <w:left w:val="single" w:sz="6" w:space="0" w:color="D9D9D9"/>
+              <w:bottom w:val="single" w:sz="6" w:space="0" w:color="D9D9D9"/>
+              <w:right w:val="single" w:sz="6" w:space="0" w:color="D9D9D9"/>
+            </w:tcBorders>
+            <w:vAlign w:val="center"/>
+            <w:hideMark/>
+          </w:tcPr>
+          <w:p>
+            <w:pPr>
+              <w:spacing w:line="300" w:lineRule="auto"/>
+              <w:rPr>
+                <w:rFonts w:ascii="Times New Roman" w:eastAsia="宋体" w:hAnsi="Times New Roman"/>
+              </w:rPr>
+            </w:pPr>
+            <w:r>
+              <w:rPr>
+                <w:rFonts w:ascii="Times New Roman" w:eastAsia="宋体" w:hAnsi="Times New Roman"/>
+              </w:rPr>
+              <w:t>246.6157</w:t>
+            </w:r>
+          </w:p>
+        </w:tc>
+        <w:tc>
+          <w:tcPr>
+            <w:tcW w:w="1066" w:type="dxa"/>
+            <w:tcBorders>
+              <w:top w:val="single" w:sz="6" w:space="0" w:color="D9D9D9"/>
+              <w:left w:val="single" w:sz="6" w:space="0" w:color="D9D9D9"/>
+              <w:bottom w:val="single" w:sz="6" w:space="0" w:color="D9D9D9"/>
+              <w:right w:val="single" w:sz="6" w:space="0" w:color="D9D9D9"/>
+            </w:tcBorders>
+            <w:vAlign w:val="center"/>
+            <w:hideMark/>
+          </w:tcPr>
+          <w:p>
+            <w:pPr>
+              <w:spacing w:line="300" w:lineRule="auto"/>
+              <w:rPr>
+                <w:rFonts w:ascii="Times New Roman" w:eastAsia="宋体" w:hAnsi="Times New Roman"/>
+              </w:rPr>
+            </w:pPr>
+            <w:r>
+              <w:rPr>
+                <w:rFonts w:ascii="Times New Roman" w:eastAsia="宋体" w:hAnsi="Times New Roman"/>
+                <w:b/>
+                <w:bCs/>
+              </w:rPr>
+              <w:t>67.94109</w:t>
+            </w:r>
+          </w:p>
+        </w:tc>
+        <w:tc>
+          <w:tcPr>
+            <w:tcW w:w="1124" w:type="dxa"/>
+            <w:tcBorders>
+              <w:top w:val="single" w:sz="6" w:space="0" w:color="D9D9D9"/>
+              <w:left w:val="single" w:sz="6" w:space="0" w:color="D9D9D9"/>
+              <w:bottom w:val="single" w:sz="6" w:space="0" w:color="D9D9D9"/>
+              <w:right w:val="single" w:sz="6" w:space="0" w:color="D9D9D9"/>
+            </w:tcBorders>
+            <w:vAlign w:val="center"/>
+            <w:hideMark/>
+          </w:tcPr>
+          <w:p>
+            <w:pPr>
+              <w:spacing w:line="300" w:lineRule="auto"/>
+              <w:rPr>
+                <w:rFonts w:ascii="Times New Roman" w:eastAsia="宋体" w:hAnsi="Times New Roman"/>
+              </w:rPr>
+            </w:pPr>
+            <w:r>
+              <w:rPr>
+                <w:rFonts w:ascii="Times New Roman" w:eastAsia="宋体" w:hAnsi="Times New Roman"/>
+                <w:b/>
+                <w:bCs/>
+              </w:rPr>
+              <w:t>5.241194</w:t>
+            </w:r>
+          </w:p>
+        </w:tc>
+      </w:tr>
+      <w:tr>
+        <w:trPr>
+          <w:trHeight w:val="252"/>
+        </w:trPr>
+        <w:tc>
+          <w:tcPr>
+            <w:tcW w:w="1009" w:type="dxa"/>
+            <w:tcBorders>
+              <w:top w:val="single" w:sz="6" w:space="0" w:color="D9D9D9"/>
+              <w:left w:val="single" w:sz="6" w:space="0" w:color="D9D9D9"/>
+              <w:bottom w:val="single" w:sz="6" w:space="0" w:color="D9D9D9"/>
+              <w:right w:val="single" w:sz="6" w:space="0" w:color="D9D9D9"/>
+            </w:tcBorders>
+            <w:vAlign w:val="center"/>
+            <w:hideMark/>
+          </w:tcPr>
+          <w:p>
+            <w:pPr>
+              <w:spacing w:line="300" w:lineRule="auto"/>
+              <w:rPr>
+                <w:rFonts w:ascii="Times New Roman" w:eastAsia="宋体" w:hAnsi="Times New Roman"/>
+              </w:rPr>
+            </w:pPr>
+            <w:r>
+              <w:rPr>
+                <w:rFonts w:ascii="Times New Roman" w:eastAsia="宋体" w:hAnsi="Times New Roman"/>
+                <w:b/>
+                <w:bCs/>
+              </w:rPr>
+              <w:t>min</w:t>
+            </w:r>
+          </w:p>
+        </w:tc>
+        <w:tc>
+          <w:tcPr>
+            <w:tcW w:w="2247" w:type="dxa"/>
+            <w:tcBorders>
+              <w:top w:val="single" w:sz="6" w:space="0" w:color="D9D9D9"/>
+              <w:left w:val="single" w:sz="6" w:space="0" w:color="D9D9D9"/>
+              <w:bottom w:val="single" w:sz="6" w:space="0" w:color="D9D9D9"/>
+              <w:right w:val="single" w:sz="6" w:space="0" w:color="D9D9D9"/>
+            </w:tcBorders>
+            <w:vAlign w:val="center"/>
+            <w:hideMark/>
+          </w:tcPr>
+          <w:p>
+            <w:pPr>
+              <w:spacing w:line="300" w:lineRule="auto"/>
+              <w:rPr>
+                <w:rFonts w:ascii="Times New Roman" w:eastAsia="宋体" w:hAnsi="Times New Roman"/>
+              </w:rPr>
+            </w:pPr>
+            <w:r>
+              <w:rPr>
+                <w:rFonts w:ascii="Times New Roman" w:eastAsia="宋体" w:hAnsi="Times New Roman"/>
+              </w:rPr>
+              <w:t>1.5</w:t>
+            </w:r>
+          </w:p>
+        </w:tc>
+        <w:tc>
+          <w:tcPr>
+            <w:tcW w:w="1064" w:type="dxa"/>
+            <w:tcBorders>
+              <w:top w:val="single" w:sz="6" w:space="0" w:color="D9D9D9"/>
+              <w:left w:val="single" w:sz="6" w:space="0" w:color="D9D9D9"/>
+              <w:bottom w:val="single" w:sz="6" w:space="0" w:color="D9D9D9"/>
+              <w:right w:val="single" w:sz="6" w:space="0" w:color="D9D9D9"/>
+            </w:tcBorders>
+            <w:vAlign w:val="center"/>
+            <w:hideMark/>
+          </w:tcPr>
+          <w:p>
+            <w:pPr>
+              <w:spacing w:line="300" w:lineRule="auto"/>
+              <w:rPr>
+                <w:rFonts w:ascii="Times New Roman" w:eastAsia="宋体" w:hAnsi="Times New Roman"/>
+              </w:rPr>
+            </w:pPr>
+            <w:r>
+              <w:rPr>
+                <w:rFonts w:ascii="Times New Roman" w:eastAsia="宋体" w:hAnsi="Times New Roman"/>
+              </w:rPr>
+              <w:t>378</w:t>
+            </w:r>
+          </w:p>
+        </w:tc>
+        <w:tc>
+          <w:tcPr>
+            <w:tcW w:w="1065" w:type="dxa"/>
+            <w:tcBorders>
+              <w:top w:val="single" w:sz="6" w:space="0" w:color="D9D9D9"/>
+              <w:left w:val="single" w:sz="6" w:space="0" w:color="D9D9D9"/>
+              <w:bottom w:val="single" w:sz="6" w:space="0" w:color="D9D9D9"/>
+              <w:right w:val="single" w:sz="6" w:space="0" w:color="D9D9D9"/>
+            </w:tcBorders>
+            <w:vAlign w:val="center"/>
+            <w:hideMark/>
+          </w:tcPr>
+          <w:p>
+            <w:pPr>
+              <w:spacing w:line="300" w:lineRule="auto"/>
+              <w:rPr>
+                <w:rFonts w:ascii="Times New Roman" w:eastAsia="宋体" w:hAnsi="Times New Roman"/>
+              </w:rPr>
+            </w:pPr>
+            <w:r>
+              <w:rPr>
+                <w:rFonts w:ascii="Times New Roman" w:eastAsia="宋体" w:hAnsi="Times New Roman"/>
+              </w:rPr>
+              <w:t>446</w:t>
+            </w:r>
+          </w:p>
+        </w:tc>
+        <w:tc>
+          <w:tcPr>
+            <w:tcW w:w="1065" w:type="dxa"/>
+            <w:tcBorders>
+              <w:top w:val="single" w:sz="6" w:space="0" w:color="D9D9D9"/>
+              <w:left w:val="single" w:sz="6" w:space="0" w:color="D9D9D9"/>
+              <w:bottom w:val="single" w:sz="6" w:space="0" w:color="D9D9D9"/>
+              <w:right w:val="single" w:sz="6" w:space="0" w:color="D9D9D9"/>
+            </w:tcBorders>
+            <w:vAlign w:val="center"/>
+            <w:hideMark/>
+          </w:tcPr>
+          <w:p>
+            <w:pPr>
+              <w:spacing w:line="300" w:lineRule="auto"/>
+              <w:rPr>
+                <w:rFonts w:ascii="Times New Roman" w:eastAsia="宋体" w:hAnsi="Times New Roman"/>
+              </w:rPr>
+            </w:pPr>
+            <w:r>
+              <w:rPr>
+                <w:rFonts w:ascii="Times New Roman" w:eastAsia="宋体" w:hAnsi="Times New Roman"/>
+              </w:rPr>
+              <w:t>820</w:t>
+            </w:r>
+          </w:p>
+        </w:tc>
+        <w:tc>
+          <w:tcPr>
+            <w:tcW w:w="1066" w:type="dxa"/>
+            <w:tcBorders>
+              <w:top w:val="single" w:sz="6" w:space="0" w:color="D9D9D9"/>
+              <w:left w:val="single" w:sz="6" w:space="0" w:color="D9D9D9"/>
+              <w:bottom w:val="single" w:sz="6" w:space="0" w:color="D9D9D9"/>
+              <w:right w:val="single" w:sz="6" w:space="0" w:color="D9D9D9"/>
+            </w:tcBorders>
+            <w:vAlign w:val="center"/>
+            <w:hideMark/>
+          </w:tcPr>
+          <w:p>
+            <w:pPr>
+              <w:spacing w:line="300" w:lineRule="auto"/>
+              <w:rPr>
+                <w:rFonts w:ascii="Times New Roman" w:eastAsia="宋体" w:hAnsi="Times New Roman"/>
+              </w:rPr>
+            </w:pPr>
+            <w:r>
+              <w:rPr>
+                <w:rFonts w:ascii="Times New Roman" w:eastAsia="宋体" w:hAnsi="Times New Roman"/>
+              </w:rPr>
+              <w:t>919</w:t>
+            </w:r>
+          </w:p>
+        </w:tc>
+        <w:tc>
+          <w:tcPr>
+            <w:tcW w:w="1066" w:type="dxa"/>
+            <w:tcBorders>
+              <w:top w:val="single" w:sz="6" w:space="0" w:color="D9D9D9"/>
+              <w:left w:val="single" w:sz="6" w:space="0" w:color="D9D9D9"/>
+              <w:bottom w:val="single" w:sz="6" w:space="0" w:color="D9D9D9"/>
+              <w:right w:val="single" w:sz="6" w:space="0" w:color="D9D9D9"/>
+            </w:tcBorders>
+            <w:vAlign w:val="center"/>
+            <w:hideMark/>
+          </w:tcPr>
+          <w:p>
+            <w:pPr>
+              <w:spacing w:line="300" w:lineRule="auto"/>
+              <w:rPr>
+                <w:rFonts w:ascii="Times New Roman" w:eastAsia="宋体" w:hAnsi="Times New Roman"/>
+              </w:rPr>
+            </w:pPr>
+            <w:r>
+              <w:rPr>
+                <w:rFonts w:ascii="Times New Roman" w:eastAsia="宋体" w:hAnsi="Times New Roman"/>
+              </w:rPr>
+              <w:t>73</w:t>
+            </w:r>
+          </w:p>
+        </w:tc>
+        <w:tc>
+          <w:tcPr>
+            <w:tcW w:w="1124" w:type="dxa"/>
+            <w:tcBorders>
+              <w:top w:val="single" w:sz="6" w:space="0" w:color="D9D9D9"/>
+              <w:left w:val="single" w:sz="6" w:space="0" w:color="D9D9D9"/>
+              <w:bottom w:val="single" w:sz="6" w:space="0" w:color="D9D9D9"/>
+              <w:right w:val="single" w:sz="6" w:space="0" w:color="D9D9D9"/>
+            </w:tcBorders>
+            <w:vAlign w:val="center"/>
+            <w:hideMark/>
+          </w:tcPr>
+          <w:p>
+            <w:pPr>
+              <w:spacing w:line="300" w:lineRule="auto"/>
+              <w:rPr>
+                <w:rFonts w:ascii="Times New Roman" w:eastAsia="宋体" w:hAnsi="Times New Roman"/>
+              </w:rPr>
+            </w:pPr>
+            <w:r>
+              <w:rPr>
+                <w:rFonts w:ascii="Times New Roman" w:eastAsia="宋体" w:hAnsi="Times New Roman"/>
+              </w:rPr>
+              <w:t>0</w:t>
+            </w:r>
+          </w:p>
+        </w:tc>
+      </w:tr>
+      <w:tr>
+        <w:trPr>
+          <w:trHeight w:val="252"/>
+        </w:trPr>
+        <w:tc>
+          <w:tcPr>
+            <w:tcW w:w="1009" w:type="dxa"/>
+            <w:tcBorders>
+              <w:top w:val="single" w:sz="6" w:space="0" w:color="D9D9D9"/>
+              <w:left w:val="single" w:sz="6" w:space="0" w:color="D9D9D9"/>
+              <w:bottom w:val="single" w:sz="6" w:space="0" w:color="D9D9D9"/>
+              <w:right w:val="single" w:sz="6" w:space="0" w:color="D9D9D9"/>
+            </w:tcBorders>
+            <w:vAlign w:val="center"/>
+            <w:hideMark/>
+          </w:tcPr>
+          <w:p>
+            <w:pPr>
+              <w:spacing w:line="300" w:lineRule="auto"/>
+              <w:rPr>
+                <w:rFonts w:ascii="Times New Roman" w:eastAsia="宋体" w:hAnsi="Times New Roman"/>
+              </w:rPr>
+            </w:pPr>
+            <w:r>
+              <w:rPr>
+                <w:rFonts w:ascii="Times New Roman" w:eastAsia="宋体" w:hAnsi="Times New Roman"/>
+                <w:b/>
+                <w:bCs/>
+              </w:rPr>
+              <w:t>25%</w:t>
+            </w:r>
+          </w:p>
+        </w:tc>
+        <w:tc>
+          <w:tcPr>
+            <w:tcW w:w="2247" w:type="dxa"/>
+            <w:tcBorders>
+              <w:top w:val="single" w:sz="6" w:space="0" w:color="D9D9D9"/>
+              <w:left w:val="single" w:sz="6" w:space="0" w:color="D9D9D9"/>
+              <w:bottom w:val="single" w:sz="6" w:space="0" w:color="D9D9D9"/>
+              <w:right w:val="single" w:sz="6" w:space="0" w:color="D9D9D9"/>
+            </w:tcBorders>
+            <w:vAlign w:val="center"/>
+            <w:hideMark/>
+          </w:tcPr>
+          <w:p>
+            <w:pPr>
+              <w:spacing w:line="300" w:lineRule="auto"/>
+              <w:rPr>
+                <w:rFonts w:ascii="Times New Roman" w:eastAsia="宋体" w:hAnsi="Times New Roman"/>
+              </w:rPr>
+            </w:pPr>
+            <w:r>
+              <w:rPr>
+                <w:rFonts w:ascii="Times New Roman" w:eastAsia="宋体" w:hAnsi="Times New Roman"/>
+              </w:rPr>
+              <w:t>3</w:t>
+            </w:r>
+          </w:p>
+        </w:tc>
+        <w:tc>
+          <w:tcPr>
+            <w:tcW w:w="1064" w:type="dxa"/>
+            <w:tcBorders>
+              <w:top w:val="single" w:sz="6" w:space="0" w:color="D9D9D9"/>
+              <w:left w:val="single" w:sz="6" w:space="0" w:color="D9D9D9"/>
+              <w:bottom w:val="single" w:sz="6" w:space="0" w:color="D9D9D9"/>
+              <w:right w:val="single" w:sz="6" w:space="0" w:color="D9D9D9"/>
+            </w:tcBorders>
+            <w:vAlign w:val="center"/>
+            <w:hideMark/>
+          </w:tcPr>
+          <w:p>
+            <w:pPr>
+              <w:spacing w:line="300" w:lineRule="auto"/>
+              <w:rPr>
+                <w:rFonts w:ascii="Times New Roman" w:eastAsia="宋体" w:hAnsi="Times New Roman"/>
+              </w:rPr>
+            </w:pPr>
+            <w:r>
+              <w:rPr>
+                <w:rFonts w:ascii="Times New Roman" w:eastAsia="宋体" w:hAnsi="Times New Roman"/>
+              </w:rPr>
+              <w:t>648</w:t>
+            </w:r>
+          </w:p>
+        </w:tc>
+        <w:tc>
+          <w:tcPr>
+            <w:tcW w:w="1065" w:type="dxa"/>
+            <w:tcBorders>
+              <w:top w:val="single" w:sz="6" w:space="0" w:color="D9D9D9"/>
+              <w:left w:val="single" w:sz="6" w:space="0" w:color="D9D9D9"/>
+              <w:bottom w:val="single" w:sz="6" w:space="0" w:color="D9D9D9"/>
+              <w:right w:val="single" w:sz="6" w:space="0" w:color="D9D9D9"/>
+            </w:tcBorders>
+            <w:vAlign w:val="center"/>
+            <w:hideMark/>
+          </w:tcPr>
+          <w:p>
+            <w:pPr>
+              <w:spacing w:line="300" w:lineRule="auto"/>
+              <w:rPr>
+                <w:rFonts w:ascii="Times New Roman" w:eastAsia="宋体" w:hAnsi="Times New Roman"/>
+              </w:rPr>
+            </w:pPr>
+            <w:r>
+              <w:rPr>
+                <w:rFonts w:ascii="Times New Roman" w:eastAsia="宋体" w:hAnsi="Times New Roman"/>
+              </w:rPr>
+              <w:t>710</w:t>
+            </w:r>
+          </w:p>
+        </w:tc>
+        <w:tc>
+          <w:tcPr>
+            <w:tcW w:w="1065" w:type="dxa"/>
+            <w:tcBorders>
+              <w:top w:val="single" w:sz="6" w:space="0" w:color="D9D9D9"/>
+              <w:left w:val="single" w:sz="6" w:space="0" w:color="D9D9D9"/>
+              <w:bottom w:val="single" w:sz="6" w:space="0" w:color="D9D9D9"/>
+              <w:right w:val="single" w:sz="6" w:space="0" w:color="D9D9D9"/>
+            </w:tcBorders>
+            <w:vAlign w:val="center"/>
+            <w:hideMark/>
+          </w:tcPr>
+          <w:p>
+            <w:pPr>
+              <w:spacing w:line="300" w:lineRule="auto"/>
+              <w:rPr>
+                <w:rFonts w:ascii="Times New Roman" w:eastAsia="宋体" w:hAnsi="Times New Roman"/>
+              </w:rPr>
+            </w:pPr>
+            <w:r>
+              <w:rPr>
+                <w:rFonts w:ascii="Times New Roman" w:eastAsia="宋体" w:hAnsi="Times New Roman"/>
+              </w:rPr>
+              <w:t>1104</w:t>
+            </w:r>
+          </w:p>
+        </w:tc>
+        <w:tc>
+          <w:tcPr>
+            <w:tcW w:w="1066" w:type="dxa"/>
+            <w:tcBorders>
+              <w:top w:val="single" w:sz="6" w:space="0" w:color="D9D9D9"/>
+              <w:left w:val="single" w:sz="6" w:space="0" w:color="D9D9D9"/>
+              <w:bottom w:val="single" w:sz="6" w:space="0" w:color="D9D9D9"/>
+              <w:right w:val="single" w:sz="6" w:space="0" w:color="D9D9D9"/>
+            </w:tcBorders>
+            <w:vAlign w:val="center"/>
+            <w:hideMark/>
+          </w:tcPr>
+          <w:p>
+            <w:pPr>
+              <w:spacing w:line="300" w:lineRule="auto"/>
+              <w:rPr>
+                <w:rFonts w:ascii="Times New Roman" w:eastAsia="宋体" w:hAnsi="Times New Roman"/>
+              </w:rPr>
+            </w:pPr>
+            <w:r>
+              <w:rPr>
+                <w:rFonts w:ascii="Times New Roman" w:eastAsia="宋体" w:hAnsi="Times New Roman"/>
+              </w:rPr>
+              <w:t>1516.25</w:t>
+            </w:r>
+          </w:p>
+        </w:tc>
+        <w:tc>
+          <w:tcPr>
+            <w:tcW w:w="1066" w:type="dxa"/>
+            <w:tcBorders>
+              <w:top w:val="single" w:sz="6" w:space="0" w:color="D9D9D9"/>
+              <w:left w:val="single" w:sz="6" w:space="0" w:color="D9D9D9"/>
+              <w:bottom w:val="single" w:sz="6" w:space="0" w:color="D9D9D9"/>
+              <w:right w:val="single" w:sz="6" w:space="0" w:color="D9D9D9"/>
+            </w:tcBorders>
+            <w:vAlign w:val="center"/>
+            <w:hideMark/>
+          </w:tcPr>
+          <w:p>
+            <w:pPr>
+              <w:spacing w:line="300" w:lineRule="auto"/>
+              <w:rPr>
+                <w:rFonts w:ascii="Times New Roman" w:eastAsia="宋体" w:hAnsi="Times New Roman"/>
+              </w:rPr>
+            </w:pPr>
+            <w:r>
+              <w:rPr>
+                <w:rFonts w:ascii="Times New Roman" w:eastAsia="宋体" w:hAnsi="Times New Roman"/>
+              </w:rPr>
+              <w:t>86.525</w:t>
+            </w:r>
+          </w:p>
+        </w:tc>
+        <w:tc>
+          <w:tcPr>
+            <w:tcW w:w="1124" w:type="dxa"/>
+            <w:tcBorders>
+              <w:top w:val="single" w:sz="6" w:space="0" w:color="D9D9D9"/>
+              <w:left w:val="single" w:sz="6" w:space="0" w:color="D9D9D9"/>
+              <w:bottom w:val="single" w:sz="6" w:space="0" w:color="D9D9D9"/>
+              <w:right w:val="single" w:sz="6" w:space="0" w:color="D9D9D9"/>
+            </w:tcBorders>
+            <w:vAlign w:val="center"/>
+            <w:hideMark/>
+          </w:tcPr>
+          <w:p>
+            <w:pPr>
+              <w:spacing w:line="300" w:lineRule="auto"/>
+              <w:rPr>
+                <w:rFonts w:ascii="Times New Roman" w:eastAsia="宋体" w:hAnsi="Times New Roman"/>
+              </w:rPr>
+            </w:pPr>
+            <w:r>
+              <w:rPr>
+                <w:rFonts w:ascii="Times New Roman" w:eastAsia="宋体" w:hAnsi="Times New Roman"/>
+              </w:rPr>
+              <w:t>0.375</w:t>
+            </w:r>
+          </w:p>
+        </w:tc>
+      </w:tr>
+      <w:tr>
+        <w:trPr>
+          <w:trHeight w:val="252"/>
+        </w:trPr>
+        <w:tc>
+          <w:tcPr>
+            <w:tcW w:w="1009" w:type="dxa"/>
+            <w:tcBorders>
+              <w:top w:val="single" w:sz="6" w:space="0" w:color="D9D9D9"/>
+              <w:left w:val="single" w:sz="6" w:space="0" w:color="D9D9D9"/>
+              <w:bottom w:val="single" w:sz="6" w:space="0" w:color="D9D9D9"/>
+              <w:right w:val="single" w:sz="6" w:space="0" w:color="D9D9D9"/>
+            </w:tcBorders>
+            <w:vAlign w:val="center"/>
+            <w:hideMark/>
+          </w:tcPr>
+          <w:p>
+            <w:pPr>
+              <w:spacing w:line="300" w:lineRule="auto"/>
+              <w:rPr>
+                <w:rFonts w:ascii="Times New Roman" w:eastAsia="宋体" w:hAnsi="Times New Roman"/>
+              </w:rPr>
+            </w:pPr>
+            <w:r>
+              <w:rPr>
+                <w:rFonts w:ascii="Times New Roman" w:eastAsia="宋体" w:hAnsi="Times New Roman"/>
+                <w:b/>
+                <w:bCs/>
+              </w:rPr>
+              <w:t>50%</w:t>
+            </w:r>
+          </w:p>
+        </w:tc>
+        <w:tc>
+          <w:tcPr>
+            <w:tcW w:w="2247" w:type="dxa"/>
+            <w:tcBorders>
+              <w:top w:val="single" w:sz="6" w:space="0" w:color="D9D9D9"/>
+              <w:left w:val="single" w:sz="6" w:space="0" w:color="D9D9D9"/>
+              <w:bottom w:val="single" w:sz="6" w:space="0" w:color="D9D9D9"/>
+              <w:right w:val="single" w:sz="6" w:space="0" w:color="D9D9D9"/>
+            </w:tcBorders>
+            <w:vAlign w:val="center"/>
+            <w:hideMark/>
+          </w:tcPr>
+          <w:p>
+            <w:pPr>
+              <w:spacing w:line="300" w:lineRule="auto"/>
+              <w:rPr>
+                <w:rFonts w:ascii="Times New Roman" w:eastAsia="宋体" w:hAnsi="Times New Roman"/>
+              </w:rPr>
+            </w:pPr>
+            <w:r>
+              <w:rPr>
+                <w:rFonts w:ascii="Times New Roman" w:eastAsia="宋体" w:hAnsi="Times New Roman"/>
+              </w:rPr>
+              <w:t>8</w:t>
+            </w:r>
+          </w:p>
+        </w:tc>
+        <w:tc>
+          <w:tcPr>
+            <w:tcW w:w="1064" w:type="dxa"/>
+            <w:tcBorders>
+              <w:top w:val="single" w:sz="6" w:space="0" w:color="D9D9D9"/>
+              <w:left w:val="single" w:sz="6" w:space="0" w:color="D9D9D9"/>
+              <w:bottom w:val="single" w:sz="6" w:space="0" w:color="D9D9D9"/>
+              <w:right w:val="single" w:sz="6" w:space="0" w:color="D9D9D9"/>
+            </w:tcBorders>
+            <w:vAlign w:val="center"/>
+            <w:hideMark/>
+          </w:tcPr>
+          <w:p>
+            <w:pPr>
+              <w:spacing w:line="300" w:lineRule="auto"/>
+              <w:rPr>
+                <w:rFonts w:ascii="Times New Roman" w:eastAsia="宋体" w:hAnsi="Times New Roman"/>
+              </w:rPr>
+            </w:pPr>
+            <w:r>
+              <w:rPr>
+                <w:rFonts w:ascii="Times New Roman" w:eastAsia="宋体" w:hAnsi="Times New Roman"/>
+              </w:rPr>
+              <w:t>670</w:t>
+            </w:r>
+          </w:p>
+        </w:tc>
+        <w:tc>
+          <w:tcPr>
+            <w:tcW w:w="1065" w:type="dxa"/>
+            <w:tcBorders>
+              <w:top w:val="single" w:sz="6" w:space="0" w:color="D9D9D9"/>
+              <w:left w:val="single" w:sz="6" w:space="0" w:color="D9D9D9"/>
+              <w:bottom w:val="single" w:sz="6" w:space="0" w:color="D9D9D9"/>
+              <w:right w:val="single" w:sz="6" w:space="0" w:color="D9D9D9"/>
+            </w:tcBorders>
+            <w:vAlign w:val="center"/>
+            <w:hideMark/>
+          </w:tcPr>
+          <w:p>
+            <w:pPr>
+              <w:spacing w:line="300" w:lineRule="auto"/>
+              <w:rPr>
+                <w:rFonts w:ascii="Times New Roman" w:eastAsia="宋体" w:hAnsi="Times New Roman"/>
+              </w:rPr>
+            </w:pPr>
+            <w:r>
+              <w:rPr>
+                <w:rFonts w:ascii="Times New Roman" w:eastAsia="宋体" w:hAnsi="Times New Roman"/>
+              </w:rPr>
+              <w:t>738.4</w:t>
+            </w:r>
+          </w:p>
+        </w:tc>
+        <w:tc>
+          <w:tcPr>
+            <w:tcW w:w="1065" w:type="dxa"/>
+            <w:tcBorders>
+              <w:top w:val="single" w:sz="6" w:space="0" w:color="D9D9D9"/>
+              <w:left w:val="single" w:sz="6" w:space="0" w:color="D9D9D9"/>
+              <w:bottom w:val="single" w:sz="6" w:space="0" w:color="D9D9D9"/>
+              <w:right w:val="single" w:sz="6" w:space="0" w:color="D9D9D9"/>
+            </w:tcBorders>
+            <w:vAlign w:val="center"/>
+            <w:hideMark/>
+          </w:tcPr>
+          <w:p>
+            <w:pPr>
+              <w:spacing w:line="300" w:lineRule="auto"/>
+              <w:rPr>
+                <w:rFonts w:ascii="Times New Roman" w:eastAsia="宋体" w:hAnsi="Times New Roman"/>
+              </w:rPr>
+            </w:pPr>
+            <w:r>
+              <w:rPr>
+                <w:rFonts w:ascii="Times New Roman" w:eastAsia="宋体" w:hAnsi="Times New Roman"/>
+              </w:rPr>
+              <w:t>1144</w:t>
+            </w:r>
+          </w:p>
+        </w:tc>
+        <w:tc>
+          <w:tcPr>
+            <w:tcW w:w="1066" w:type="dxa"/>
+            <w:tcBorders>
+              <w:top w:val="single" w:sz="6" w:space="0" w:color="D9D9D9"/>
+              <w:left w:val="single" w:sz="6" w:space="0" w:color="D9D9D9"/>
+              <w:bottom w:val="single" w:sz="6" w:space="0" w:color="D9D9D9"/>
+              <w:right w:val="single" w:sz="6" w:space="0" w:color="D9D9D9"/>
+            </w:tcBorders>
+            <w:vAlign w:val="center"/>
+            <w:hideMark/>
+          </w:tcPr>
+          <w:p>
+            <w:pPr>
+              <w:spacing w:line="300" w:lineRule="auto"/>
+              <w:rPr>
+                <w:rFonts w:ascii="Times New Roman" w:eastAsia="宋体" w:hAnsi="Times New Roman"/>
+              </w:rPr>
+            </w:pPr>
+            <w:r>
+              <w:rPr>
+                <w:rFonts w:ascii="Times New Roman" w:eastAsia="宋体" w:hAnsi="Times New Roman"/>
+              </w:rPr>
+              <w:t>1705</w:t>
+            </w:r>
+          </w:p>
+        </w:tc>
+        <w:tc>
+          <w:tcPr>
+            <w:tcW w:w="1066" w:type="dxa"/>
+            <w:tcBorders>
+              <w:top w:val="single" w:sz="6" w:space="0" w:color="D9D9D9"/>
+              <w:left w:val="single" w:sz="6" w:space="0" w:color="D9D9D9"/>
+              <w:bottom w:val="single" w:sz="6" w:space="0" w:color="D9D9D9"/>
+              <w:right w:val="single" w:sz="6" w:space="0" w:color="D9D9D9"/>
+            </w:tcBorders>
+            <w:vAlign w:val="center"/>
+            <w:hideMark/>
+          </w:tcPr>
+          <w:p>
+            <w:pPr>
+              <w:spacing w:line="300" w:lineRule="auto"/>
+              <w:rPr>
+                <w:rFonts w:ascii="Times New Roman" w:eastAsia="宋体" w:hAnsi="Times New Roman"/>
+              </w:rPr>
+            </w:pPr>
+            <w:r>
+              <w:rPr>
+                <w:rFonts w:ascii="Times New Roman" w:eastAsia="宋体" w:hAnsi="Times New Roman"/>
+              </w:rPr>
+              <w:t>95.55</w:t>
+            </w:r>
+          </w:p>
+        </w:tc>
+        <w:tc>
+          <w:tcPr>
+            <w:tcW w:w="1124" w:type="dxa"/>
+            <w:tcBorders>
+              <w:top w:val="single" w:sz="6" w:space="0" w:color="D9D9D9"/>
+              <w:left w:val="single" w:sz="6" w:space="0" w:color="D9D9D9"/>
+              <w:bottom w:val="single" w:sz="6" w:space="0" w:color="D9D9D9"/>
+              <w:right w:val="single" w:sz="6" w:space="0" w:color="D9D9D9"/>
+            </w:tcBorders>
+            <w:vAlign w:val="center"/>
+            <w:hideMark/>
+          </w:tcPr>
+          <w:p>
+            <w:pPr>
+              <w:spacing w:line="300" w:lineRule="auto"/>
+              <w:rPr>
+                <w:rFonts w:ascii="Times New Roman" w:eastAsia="宋体" w:hAnsi="Times New Roman"/>
+              </w:rPr>
+            </w:pPr>
+            <w:r>
+              <w:rPr>
+                <w:rFonts w:ascii="Times New Roman" w:eastAsia="宋体" w:hAnsi="Times New Roman"/>
+              </w:rPr>
+              <w:t>1.565</w:t>
+            </w:r>
+          </w:p>
+        </w:tc>
+      </w:tr>
+      <w:tr>
+        <w:trPr>
+          <w:trHeight w:val="252"/>
+        </w:trPr>
+        <w:tc>
+          <w:tcPr>
+            <w:tcW w:w="1009" w:type="dxa"/>
+            <w:tcBorders>
+              <w:top w:val="single" w:sz="6" w:space="0" w:color="D9D9D9"/>
+              <w:left w:val="single" w:sz="6" w:space="0" w:color="D9D9D9"/>
+              <w:bottom w:val="single" w:sz="6" w:space="0" w:color="D9D9D9"/>
+              <w:right w:val="single" w:sz="6" w:space="0" w:color="D9D9D9"/>
+            </w:tcBorders>
+            <w:vAlign w:val="center"/>
+            <w:hideMark/>
+          </w:tcPr>
+          <w:p>
+            <w:pPr>
+              <w:spacing w:line="300" w:lineRule="auto"/>
+              <w:rPr>
+                <w:rFonts w:ascii="Times New Roman" w:eastAsia="宋体" w:hAnsi="Times New Roman"/>
+              </w:rPr>
+            </w:pPr>
+            <w:r>
+              <w:rPr>
+                <w:rFonts w:ascii="Times New Roman" w:eastAsia="宋体" w:hAnsi="Times New Roman"/>
+                <w:b/>
+                <w:bCs/>
+              </w:rPr>
+              <w:t>75%</w:t>
+            </w:r>
+          </w:p>
+        </w:tc>
+        <w:tc>
+          <w:tcPr>
+            <w:tcW w:w="2247" w:type="dxa"/>
+            <w:tcBorders>
+              <w:top w:val="single" w:sz="6" w:space="0" w:color="D9D9D9"/>
+              <w:left w:val="single" w:sz="6" w:space="0" w:color="D9D9D9"/>
+              <w:bottom w:val="single" w:sz="6" w:space="0" w:color="D9D9D9"/>
+              <w:right w:val="single" w:sz="6" w:space="0" w:color="D9D9D9"/>
+            </w:tcBorders>
+            <w:vAlign w:val="center"/>
+            <w:hideMark/>
+          </w:tcPr>
+          <w:p>
+            <w:pPr>
+              <w:spacing w:line="300" w:lineRule="auto"/>
+              <w:rPr>
+                <w:rFonts w:ascii="Times New Roman" w:eastAsia="宋体" w:hAnsi="Times New Roman"/>
+              </w:rPr>
+            </w:pPr>
+            <w:r>
+              <w:rPr>
+                <w:rFonts w:ascii="Times New Roman" w:eastAsia="宋体" w:hAnsi="Times New Roman"/>
+              </w:rPr>
+              <w:t>12</w:t>
+            </w:r>
+          </w:p>
+        </w:tc>
+        <w:tc>
+          <w:tcPr>
+            <w:tcW w:w="1064" w:type="dxa"/>
+            <w:tcBorders>
+              <w:top w:val="single" w:sz="6" w:space="0" w:color="D9D9D9"/>
+              <w:left w:val="single" w:sz="6" w:space="0" w:color="D9D9D9"/>
+              <w:bottom w:val="single" w:sz="6" w:space="0" w:color="D9D9D9"/>
+              <w:right w:val="single" w:sz="6" w:space="0" w:color="D9D9D9"/>
+            </w:tcBorders>
+            <w:vAlign w:val="center"/>
+            <w:hideMark/>
+          </w:tcPr>
+          <w:p>
+            <w:pPr>
+              <w:spacing w:line="300" w:lineRule="auto"/>
+              <w:rPr>
+                <w:rFonts w:ascii="Times New Roman" w:eastAsia="宋体" w:hAnsi="Times New Roman"/>
+              </w:rPr>
+            </w:pPr>
+            <w:r>
+              <w:rPr>
+                <w:rFonts w:ascii="Times New Roman" w:eastAsia="宋体" w:hAnsi="Times New Roman"/>
+              </w:rPr>
+              <w:t>696.85</w:t>
+            </w:r>
+          </w:p>
+        </w:tc>
+        <w:tc>
+          <w:tcPr>
+            <w:tcW w:w="1065" w:type="dxa"/>
+            <w:tcBorders>
+              <w:top w:val="single" w:sz="6" w:space="0" w:color="D9D9D9"/>
+              <w:left w:val="single" w:sz="6" w:space="0" w:color="D9D9D9"/>
+              <w:bottom w:val="single" w:sz="6" w:space="0" w:color="D9D9D9"/>
+              <w:right w:val="single" w:sz="6" w:space="0" w:color="D9D9D9"/>
+            </w:tcBorders>
+            <w:vAlign w:val="center"/>
+            <w:hideMark/>
+          </w:tcPr>
+          <w:p>
+            <w:pPr>
+              <w:spacing w:line="300" w:lineRule="auto"/>
+              <w:rPr>
+                <w:rFonts w:ascii="Times New Roman" w:eastAsia="宋体" w:hAnsi="Times New Roman"/>
+              </w:rPr>
+            </w:pPr>
+            <w:r>
+              <w:rPr>
+                <w:rFonts w:ascii="Times New Roman" w:eastAsia="宋体" w:hAnsi="Times New Roman"/>
+              </w:rPr>
+              <w:t>777</w:t>
+            </w:r>
+          </w:p>
+        </w:tc>
+        <w:tc>
+          <w:tcPr>
+            <w:tcW w:w="1065" w:type="dxa"/>
+            <w:tcBorders>
+              <w:top w:val="single" w:sz="6" w:space="0" w:color="D9D9D9"/>
+              <w:left w:val="single" w:sz="6" w:space="0" w:color="D9D9D9"/>
+              <w:bottom w:val="single" w:sz="6" w:space="0" w:color="D9D9D9"/>
+              <w:right w:val="single" w:sz="6" w:space="0" w:color="D9D9D9"/>
+            </w:tcBorders>
+            <w:vAlign w:val="center"/>
+            <w:hideMark/>
+          </w:tcPr>
+          <w:p>
+            <w:pPr>
+              <w:spacing w:line="300" w:lineRule="auto"/>
+              <w:rPr>
+                <w:rFonts w:ascii="Times New Roman" w:eastAsia="宋体" w:hAnsi="Times New Roman"/>
+              </w:rPr>
+            </w:pPr>
+            <w:r>
+              <w:rPr>
+                <w:rFonts w:ascii="Times New Roman" w:eastAsia="宋体" w:hAnsi="Times New Roman"/>
+              </w:rPr>
+              <w:t>1179.9</w:t>
+            </w:r>
+          </w:p>
+        </w:tc>
+        <w:tc>
+          <w:tcPr>
+            <w:tcW w:w="1066" w:type="dxa"/>
+            <w:tcBorders>
+              <w:top w:val="single" w:sz="6" w:space="0" w:color="D9D9D9"/>
+              <w:left w:val="single" w:sz="6" w:space="0" w:color="D9D9D9"/>
+              <w:bottom w:val="single" w:sz="6" w:space="0" w:color="D9D9D9"/>
+              <w:right w:val="single" w:sz="6" w:space="0" w:color="D9D9D9"/>
+            </w:tcBorders>
+            <w:vAlign w:val="center"/>
+            <w:hideMark/>
+          </w:tcPr>
+          <w:p>
+            <w:pPr>
+              <w:spacing w:line="300" w:lineRule="auto"/>
+              <w:rPr>
+                <w:rFonts w:ascii="Times New Roman" w:eastAsia="宋体" w:hAnsi="Times New Roman"/>
+              </w:rPr>
+            </w:pPr>
+            <w:r>
+              <w:rPr>
+                <w:rFonts w:ascii="Times New Roman" w:eastAsia="宋体" w:hAnsi="Times New Roman"/>
+              </w:rPr>
+              <w:t>1839.25</w:t>
+            </w:r>
+          </w:p>
+        </w:tc>
+        <w:tc>
+          <w:tcPr>
+            <w:tcW w:w="1066" w:type="dxa"/>
+            <w:tcBorders>
+              <w:top w:val="single" w:sz="6" w:space="0" w:color="D9D9D9"/>
+              <w:left w:val="single" w:sz="6" w:space="0" w:color="D9D9D9"/>
+              <w:bottom w:val="single" w:sz="6" w:space="0" w:color="D9D9D9"/>
+              <w:right w:val="single" w:sz="6" w:space="0" w:color="D9D9D9"/>
+            </w:tcBorders>
+            <w:vAlign w:val="center"/>
+            <w:hideMark/>
+          </w:tcPr>
+          <w:p>
+            <w:pPr>
+              <w:spacing w:line="300" w:lineRule="auto"/>
+              <w:rPr>
+                <w:rFonts w:ascii="Times New Roman" w:eastAsia="宋体" w:hAnsi="Times New Roman"/>
+              </w:rPr>
+            </w:pPr>
+            <w:r>
+              <w:rPr>
+                <w:rFonts w:ascii="Times New Roman" w:eastAsia="宋体" w:hAnsi="Times New Roman"/>
+              </w:rPr>
+              <w:t>105.25</w:t>
+            </w:r>
+          </w:p>
+        </w:tc>
+        <w:tc>
+          <w:tcPr>
+            <w:tcW w:w="1124" w:type="dxa"/>
+            <w:tcBorders>
+              <w:top w:val="single" w:sz="6" w:space="0" w:color="D9D9D9"/>
+              <w:left w:val="single" w:sz="6" w:space="0" w:color="D9D9D9"/>
+              <w:bottom w:val="single" w:sz="6" w:space="0" w:color="D9D9D9"/>
+              <w:right w:val="single" w:sz="6" w:space="0" w:color="D9D9D9"/>
+            </w:tcBorders>
+            <w:vAlign w:val="center"/>
+            <w:hideMark/>
+          </w:tcPr>
+          <w:p>
+            <w:pPr>
+              <w:spacing w:line="300" w:lineRule="auto"/>
+              <w:rPr>
+                <w:rFonts w:ascii="Times New Roman" w:eastAsia="宋体" w:hAnsi="Times New Roman"/>
+              </w:rPr>
+            </w:pPr>
+            <w:r>
+              <w:rPr>
+                <w:rFonts w:ascii="Times New Roman" w:eastAsia="宋体" w:hAnsi="Times New Roman"/>
+              </w:rPr>
+              <w:t>5.425</w:t>
+            </w:r>
+          </w:p>
+        </w:tc>
+      </w:tr>
+      <w:tr>
+        <w:trPr>
+          <w:trHeight w:val="252"/>
+        </w:trPr>
+        <w:tc>
+          <w:tcPr>
+            <w:tcW w:w="1009" w:type="dxa"/>
+            <w:tcBorders>
+              <w:top w:val="single" w:sz="6" w:space="0" w:color="D9D9D9"/>
+              <w:left w:val="single" w:sz="6" w:space="0" w:color="D9D9D9"/>
+              <w:bottom w:val="single" w:sz="6" w:space="0" w:color="D9D9D9"/>
+              <w:right w:val="single" w:sz="6" w:space="0" w:color="D9D9D9"/>
+            </w:tcBorders>
+            <w:vAlign w:val="center"/>
+            <w:hideMark/>
+          </w:tcPr>
+          <w:p>
+            <w:pPr>
+              <w:spacing w:line="300" w:lineRule="auto"/>
+              <w:rPr>
+                <w:rFonts w:ascii="Times New Roman" w:eastAsia="宋体" w:hAnsi="Times New Roman"/>
+              </w:rPr>
+            </w:pPr>
+            <w:r>
+              <w:rPr>
+                <w:rFonts w:ascii="Times New Roman" w:eastAsia="宋体" w:hAnsi="Times New Roman"/>
+                <w:b/>
+                <w:bCs/>
+              </w:rPr>
+              <w:t>max</w:t>
+            </w:r>
+          </w:p>
+        </w:tc>
+        <w:tc>
+          <w:tcPr>
+            <w:tcW w:w="2247" w:type="dxa"/>
+            <w:tcBorders>
+              <w:top w:val="single" w:sz="6" w:space="0" w:color="D9D9D9"/>
+              <w:left w:val="single" w:sz="6" w:space="0" w:color="D9D9D9"/>
+              <w:bottom w:val="single" w:sz="6" w:space="0" w:color="D9D9D9"/>
+              <w:right w:val="single" w:sz="6" w:space="0" w:color="D9D9D9"/>
+            </w:tcBorders>
+            <w:vAlign w:val="center"/>
+            <w:hideMark/>
+          </w:tcPr>
+          <w:p>
+            <w:pPr>
+              <w:spacing w:line="300" w:lineRule="auto"/>
+              <w:rPr>
+                <w:rFonts w:ascii="Times New Roman" w:eastAsia="宋体" w:hAnsi="Times New Roman"/>
+              </w:rPr>
+            </w:pPr>
+            <w:r>
+              <w:rPr>
+                <w:rFonts w:ascii="Times New Roman" w:eastAsia="宋体" w:hAnsi="Times New Roman"/>
+              </w:rPr>
+              <w:t>73</w:t>
+            </w:r>
+          </w:p>
+        </w:tc>
+        <w:tc>
+          <w:tcPr>
+            <w:tcW w:w="1064" w:type="dxa"/>
+            <w:tcBorders>
+              <w:top w:val="single" w:sz="6" w:space="0" w:color="D9D9D9"/>
+              <w:left w:val="single" w:sz="6" w:space="0" w:color="D9D9D9"/>
+              <w:bottom w:val="single" w:sz="6" w:space="0" w:color="D9D9D9"/>
+              <w:right w:val="single" w:sz="6" w:space="0" w:color="D9D9D9"/>
+            </w:tcBorders>
+            <w:vAlign w:val="center"/>
+            <w:hideMark/>
+          </w:tcPr>
+          <w:p>
+            <w:pPr>
+              <w:spacing w:line="300" w:lineRule="auto"/>
+              <w:rPr>
+                <w:rFonts w:ascii="Times New Roman" w:eastAsia="宋体" w:hAnsi="Times New Roman"/>
+              </w:rPr>
+            </w:pPr>
+            <w:r>
+              <w:rPr>
+                <w:rFonts w:ascii="Times New Roman" w:eastAsia="宋体" w:hAnsi="Times New Roman"/>
+              </w:rPr>
+              <w:t>802</w:t>
+            </w:r>
+          </w:p>
+        </w:tc>
+        <w:tc>
+          <w:tcPr>
+            <w:tcW w:w="1065" w:type="dxa"/>
+            <w:tcBorders>
+              <w:top w:val="single" w:sz="6" w:space="0" w:color="D9D9D9"/>
+              <w:left w:val="single" w:sz="6" w:space="0" w:color="D9D9D9"/>
+              <w:bottom w:val="single" w:sz="6" w:space="0" w:color="D9D9D9"/>
+              <w:right w:val="single" w:sz="6" w:space="0" w:color="D9D9D9"/>
+            </w:tcBorders>
+            <w:vAlign w:val="center"/>
+            <w:hideMark/>
+          </w:tcPr>
+          <w:p>
+            <w:pPr>
+              <w:spacing w:line="300" w:lineRule="auto"/>
+              <w:rPr>
+                <w:rFonts w:ascii="Times New Roman" w:eastAsia="宋体" w:hAnsi="Times New Roman"/>
+              </w:rPr>
+            </w:pPr>
+            <w:r>
+              <w:rPr>
+                <w:rFonts w:ascii="Times New Roman" w:eastAsia="宋体" w:hAnsi="Times New Roman"/>
+              </w:rPr>
+              <w:t>818</w:t>
+            </w:r>
+          </w:p>
+        </w:tc>
+        <w:tc>
+          <w:tcPr>
+            <w:tcW w:w="1065" w:type="dxa"/>
+            <w:tcBorders>
+              <w:top w:val="single" w:sz="6" w:space="0" w:color="D9D9D9"/>
+              <w:left w:val="single" w:sz="6" w:space="0" w:color="D9D9D9"/>
+              <w:bottom w:val="single" w:sz="6" w:space="0" w:color="D9D9D9"/>
+              <w:right w:val="single" w:sz="6" w:space="0" w:color="D9D9D9"/>
+            </w:tcBorders>
+            <w:vAlign w:val="center"/>
+            <w:hideMark/>
+          </w:tcPr>
+          <w:p>
+            <w:pPr>
+              <w:spacing w:line="300" w:lineRule="auto"/>
+              <w:rPr>
+                <w:rFonts w:ascii="Times New Roman" w:eastAsia="宋体" w:hAnsi="Times New Roman"/>
+              </w:rPr>
+            </w:pPr>
+            <w:r>
+              <w:rPr>
+                <w:rFonts w:ascii="Times New Roman" w:eastAsia="宋体" w:hAnsi="Times New Roman"/>
+              </w:rPr>
+              <w:t>1337</w:t>
+            </w:r>
+          </w:p>
+        </w:tc>
+        <w:tc>
+          <w:tcPr>
+            <w:tcW w:w="1066" w:type="dxa"/>
+            <w:tcBorders>
+              <w:top w:val="single" w:sz="6" w:space="0" w:color="D9D9D9"/>
+              <w:left w:val="single" w:sz="6" w:space="0" w:color="D9D9D9"/>
+              <w:bottom w:val="single" w:sz="6" w:space="0" w:color="D9D9D9"/>
+              <w:right w:val="single" w:sz="6" w:space="0" w:color="D9D9D9"/>
+            </w:tcBorders>
+            <w:vAlign w:val="center"/>
+            <w:hideMark/>
+          </w:tcPr>
+          <w:p>
+            <w:pPr>
+              <w:spacing w:line="300" w:lineRule="auto"/>
+              <w:rPr>
+                <w:rFonts w:ascii="Times New Roman" w:eastAsia="宋体" w:hAnsi="Times New Roman"/>
+              </w:rPr>
+            </w:pPr>
+            <w:r>
+              <w:rPr>
+                <w:rFonts w:ascii="Times New Roman" w:eastAsia="宋体" w:hAnsi="Times New Roman"/>
+              </w:rPr>
+              <w:t>2204</w:t>
+            </w:r>
+          </w:p>
+        </w:tc>
+        <w:tc>
+          <w:tcPr>
+            <w:tcW w:w="1066" w:type="dxa"/>
+            <w:tcBorders>
+              <w:top w:val="single" w:sz="6" w:space="0" w:color="D9D9D9"/>
+              <w:left w:val="single" w:sz="6" w:space="0" w:color="D9D9D9"/>
+              <w:bottom w:val="single" w:sz="6" w:space="0" w:color="D9D9D9"/>
+              <w:right w:val="single" w:sz="6" w:space="0" w:color="D9D9D9"/>
+            </w:tcBorders>
+            <w:vAlign w:val="center"/>
+            <w:hideMark/>
+          </w:tcPr>
+          <w:p>
+            <w:pPr>
+              <w:spacing w:line="300" w:lineRule="auto"/>
+              <w:rPr>
+                <w:rFonts w:ascii="Times New Roman" w:eastAsia="宋体" w:hAnsi="Times New Roman"/>
+              </w:rPr>
+            </w:pPr>
+            <w:r>
+              <w:rPr>
+                <w:rFonts w:ascii="Times New Roman" w:eastAsia="宋体" w:hAnsi="Times New Roman"/>
+              </w:rPr>
+              <w:t>284.3</w:t>
+            </w:r>
+          </w:p>
+        </w:tc>
+        <w:tc>
+          <w:tcPr>
+            <w:tcW w:w="1124" w:type="dxa"/>
+            <w:tcBorders>
+              <w:top w:val="single" w:sz="6" w:space="0" w:color="D9D9D9"/>
+              <w:left w:val="single" w:sz="6" w:space="0" w:color="D9D9D9"/>
+              <w:bottom w:val="single" w:sz="6" w:space="0" w:color="D9D9D9"/>
+              <w:right w:val="single" w:sz="6" w:space="0" w:color="D9D9D9"/>
+            </w:tcBorders>
+            <w:vAlign w:val="center"/>
+            <w:hideMark/>
+          </w:tcPr>
+          <w:p>
+            <w:pPr>
+              <w:spacing w:line="300" w:lineRule="auto"/>
+              <w:rPr>
+                <w:rFonts w:ascii="Times New Roman" w:eastAsia="宋体" w:hAnsi="Times New Roman"/>
+              </w:rPr>
+            </w:pPr>
+            <w:r>
+              <w:rPr>
+                <w:rFonts w:ascii="Times New Roman" w:eastAsia="宋体" w:hAnsi="Times New Roman"/>
+              </w:rPr>
+              <w:t>32.9</w:t>
+            </w:r>
+          </w:p>
+        </w:tc>
+      </w:tr>
+    </w:tbl>
+    <w:p>
+      <w:pPr>
+        <w:spacing w:line="300" w:lineRule="auto"/>
+        <w:ind w:firstLine="420"/>
+        <w:rPr>
+          <w:rFonts w:ascii="Times New Roman" w:eastAsia="宋体" w:hAnsi="Times New Roman" w:hint="eastAsia"/>
+          <w:color w:val="FF0000"/>
+        </w:rPr>
+      </w:pPr>
+      <w:r>
+        <w:rPr>
+          <w:rFonts w:ascii="Times New Roman" w:eastAsia="宋体" w:hAnsi="Times New Roman"/>
+          <w:color w:val="FF0000"/>
+        </w:rPr>
+        <w:t>30%</w:t>
+      </w:r>
+      <w:r>
+        <w:rPr>
+          <w:rFonts w:ascii="Times New Roman" w:eastAsia="宋体" w:hAnsi="Times New Roman" w:hint="eastAsia"/>
+          <w:color w:val="FF0000"/>
+        </w:rPr>
+        <w:t>是特殊情况，超塑性。（可以考虑去除，把论文具体找出来）</w:t>
+      </w:r>
+    </w:p>
+    <w:p>
+      <w:pPr>
+        <w:spacing w:line="300" w:lineRule="auto"/>
+        <w:ind w:firstLine="420"/>
+        <w:rPr>
+          <w:rFonts w:ascii="Times New Roman" w:eastAsia="宋体" w:hAnsi="Times New Roman"/>
+          <w:color w:val="FF0000"/>
+        </w:rPr>
+      </w:pPr>
+      <w:r>
+        <w:rPr>
+          <w:rFonts w:ascii="Times New Roman" w:eastAsia="宋体" w:hAnsi="Times New Roman" w:hint="eastAsia"/>
+          <w:color w:val="FF0000"/>
+        </w:rPr>
+        <w:t>E</w:t>
+      </w:r>
+      <w:r>
+        <w:rPr>
+          <w:rFonts w:ascii="Times New Roman" w:eastAsia="宋体" w:hAnsi="Times New Roman"/>
+          <w:color w:val="FF0000"/>
+        </w:rPr>
+        <w:t>(%)</w:t>
+      </w:r>
+      <w:r>
+        <w:rPr>
+          <w:rFonts w:ascii="Times New Roman" w:eastAsia="宋体" w:hAnsi="Times New Roman" w:hint="eastAsia"/>
+          <w:color w:val="FF0000"/>
+        </w:rPr>
+        <w:t>是压缩的，并不太准，在压缩过程中会有假塑性</w:t>
+      </w:r>
+    </w:p>
+    <w:p>
+      <w:pPr>
+        <w:spacing w:line="300" w:lineRule="auto"/>
+        <w:ind w:firstLine="420"/>
+        <w:rPr>
+          <w:rFonts w:ascii="Times New Roman" w:eastAsia="宋体" w:hAnsi="Times New Roman" w:hint="eastAsia"/>
+          <w:color w:val="FF0000"/>
+        </w:rPr>
+      </w:pPr>
+      <w:r>
+        <w:rPr>
+          <w:rFonts w:ascii="Times New Roman" w:eastAsia="宋体" w:hAnsi="Times New Roman"/>
+          <w:color w:val="FF0000"/>
+        </w:rPr>
+        <w:t>Y</w:t>
+      </w:r>
+      <w:r>
+        <w:rPr>
+          <w:rFonts w:ascii="Times New Roman" w:eastAsia="宋体" w:hAnsi="Times New Roman" w:hint="eastAsia"/>
+          <w:color w:val="FF0000"/>
+        </w:rPr>
+        <w:t>ield</w:t>
+      </w:r>
+      <w:r>
+        <w:rPr>
+          <w:rFonts w:ascii="Times New Roman" w:eastAsia="宋体" w:hAnsi="Times New Roman"/>
+          <w:color w:val="FF0000"/>
+        </w:rPr>
+        <w:t xml:space="preserve"> </w:t>
+      </w:r>
+      <w:r>
+        <w:rPr>
+          <w:rFonts w:ascii="Times New Roman" w:eastAsia="宋体" w:hAnsi="Times New Roman" w:hint="eastAsia"/>
+          <w:color w:val="FF0000"/>
+        </w:rPr>
+        <w:t>和</w:t>
+      </w:r>
+      <w:r>
+        <w:rPr>
+          <w:rFonts w:ascii="Times New Roman" w:eastAsia="宋体" w:hAnsi="Times New Roman" w:hint="eastAsia"/>
+          <w:color w:val="FF0000"/>
+        </w:rPr>
+        <w:t xml:space="preserve"> Modulus</w:t>
+      </w:r>
+      <w:r>
+        <w:rPr>
+          <w:rFonts w:ascii="Times New Roman" w:eastAsia="宋体" w:hAnsi="Times New Roman" w:hint="eastAsia"/>
+          <w:color w:val="FF0000"/>
+        </w:rPr>
+        <w:t>有很强的线性关系，使用</w:t>
+      </w:r>
+      <w:r>
+        <w:rPr>
+          <w:rFonts w:ascii="Times New Roman" w:eastAsia="宋体" w:hAnsi="Times New Roman" w:hint="eastAsia"/>
+          <w:color w:val="FF0000"/>
+        </w:rPr>
+        <w:t>Yield</w:t>
+      </w:r>
+    </w:p>
+    <w:p>
+      <w:pPr>
+        <w:spacing w:line="300" w:lineRule="auto"/>
+        <w:ind w:firstLine="420"/>
+        <w:rPr>
+          <w:rFonts w:ascii="Times New Roman" w:eastAsia="宋体" w:hAnsi="Times New Roman"/>
+          <w:color w:val="FF0000"/>
+        </w:rPr>
+      </w:pPr>
+      <w:r>
+        <w:rPr>
+          <w:rFonts w:ascii="Times New Roman" w:eastAsia="宋体" w:hAnsi="Times New Roman" w:hint="eastAsia"/>
+          <w:color w:val="FF0000"/>
+        </w:rPr>
+        <w:t>Zr</w:t>
+      </w:r>
+      <w:r>
+        <w:rPr>
+          <w:rFonts w:ascii="Times New Roman" w:eastAsia="宋体" w:hAnsi="Times New Roman"/>
+          <w:color w:val="FF0000"/>
+        </w:rPr>
+        <w:t>, Cu</w:t>
+      </w:r>
+      <w:r>
+        <w:rPr>
+          <w:rFonts w:ascii="Times New Roman" w:eastAsia="宋体" w:hAnsi="Times New Roman" w:hint="eastAsia"/>
+          <w:color w:val="FF0000"/>
+        </w:rPr>
+        <w:t>体系</w:t>
+      </w:r>
+    </w:p>
+    <w:p>
+      <w:pPr>
+        <w:spacing w:line="300" w:lineRule="auto"/>
+        <w:ind w:firstLine="420"/>
+        <w:rPr>
+          <w:rFonts w:ascii="Times New Roman" w:eastAsia="宋体" w:hAnsi="Times New Roman" w:hint="eastAsia"/>
+          <w:color w:val="FF0000"/>
+        </w:rPr>
+      </w:pPr>
+      <w:r>
+        <w:rPr>
+          <w:rFonts w:ascii="Times New Roman" w:eastAsia="宋体" w:hAnsi="Times New Roman" w:hint="eastAsia"/>
+          <w:color w:val="FF0000"/>
+        </w:rPr>
+        <w:t>Elongation</w:t>
+      </w:r>
+      <w:r>
+        <w:rPr>
+          <w:rFonts w:ascii="Times New Roman" w:eastAsia="宋体" w:hAnsi="Times New Roman"/>
+          <w:color w:val="FF0000"/>
+        </w:rPr>
+        <w:t xml:space="preserve"> </w:t>
+      </w:r>
+      <w:r>
+        <w:rPr>
+          <w:rFonts w:ascii="Times New Roman" w:eastAsia="宋体" w:hAnsi="Times New Roman" w:hint="eastAsia"/>
+          <w:color w:val="FF0000"/>
+        </w:rPr>
+        <w:t>取压的</w:t>
+      </w:r>
+      <w:r>
+        <w:rPr>
+          <w:rFonts w:ascii="Times New Roman" w:eastAsia="宋体" w:hAnsi="Times New Roman" w:hint="eastAsia"/>
+          <w:color w:val="FF0000"/>
+        </w:rPr>
+        <w:t xml:space="preserve"> </w:t>
+      </w:r>
+      <w:r>
+        <w:rPr>
+          <w:rFonts w:ascii="Times New Roman" w:eastAsia="宋体" w:hAnsi="Times New Roman" w:hint="eastAsia"/>
+          <w:color w:val="FF0000"/>
+        </w:rPr>
+        <w:t>搜索压缩</w:t>
+      </w:r>
+      <w:r>
+        <w:rPr>
+          <w:rFonts w:ascii="Times New Roman" w:eastAsia="宋体" w:hAnsi="Times New Roman" w:hint="eastAsia"/>
+          <w:color w:val="FF0000"/>
+        </w:rPr>
+        <w:t>Compressive</w:t>
+      </w:r>
+      <w:r>
+        <w:rPr>
+          <w:rFonts w:ascii="Times New Roman" w:eastAsia="宋体" w:hAnsi="Times New Roman"/>
+          <w:color w:val="FF0000"/>
+        </w:rPr>
+        <w:t xml:space="preserve"> </w:t>
+      </w:r>
+      <w:r>
+        <w:rPr>
+          <w:rFonts w:ascii="Times New Roman" w:eastAsia="宋体" w:hAnsi="Times New Roman" w:hint="eastAsia"/>
+          <w:color w:val="FF0000"/>
+        </w:rPr>
+        <w:t>拉伸</w:t>
+      </w:r>
+      <w:r>
+        <w:rPr>
+          <w:rFonts w:ascii="Times New Roman" w:eastAsia="宋体" w:hAnsi="Times New Roman" w:hint="eastAsia"/>
+          <w:color w:val="FF0000"/>
+        </w:rPr>
+        <w:t>T</w:t>
+      </w:r>
+      <w:r>
+        <w:rPr>
+          <w:rFonts w:ascii="Times New Roman" w:eastAsia="宋体" w:hAnsi="Times New Roman" w:hint="eastAsia"/>
+          <w:color w:val="FF0000"/>
+        </w:rPr>
+        <w:t>ensile</w:t>
+      </w:r>
+    </w:p>
+    <w:p>
+      <w:pPr>
+        <w:spacing w:line="300" w:lineRule="auto"/>
+        <w:rPr>
+          <w:rFonts w:ascii="Times New Roman" w:eastAsia="宋体" w:hAnsi="Times New Roman"/>
+          <w:b/>
+          <w:bCs/>
+        </w:rPr>
+      </w:pPr>
+      <w:r>
+        <w:rPr>
+          <w:rFonts w:ascii="Times New Roman" w:eastAsia="宋体" w:hAnsi="Times New Roman"/>
+          <w:b/>
+          <w:bCs/>
+        </w:rPr>
+        <w:t xml:space="preserve">- </w:t>
+      </w:r>
+      <w:r>
+        <w:rPr>
+          <w:rFonts w:ascii="Times New Roman" w:eastAsia="宋体" w:hAnsi="Times New Roman" w:hint="eastAsia"/>
+          <w:b/>
+          <w:bCs/>
+        </w:rPr>
+        <w:t>Matminer</w:t>
+      </w:r>
+      <w:r>
+        <w:rPr>
+          <w:rFonts w:ascii="Times New Roman" w:eastAsia="宋体" w:hAnsi="Times New Roman"/>
+          <w:b/>
+          <w:bCs/>
+        </w:rPr>
+        <w:t xml:space="preserve"> </w:t>
+      </w:r>
+      <w:r>
+        <w:rPr>
+          <w:rFonts w:ascii="Times New Roman" w:eastAsia="宋体" w:hAnsi="Times New Roman" w:hint="eastAsia"/>
+          <w:b/>
+          <w:bCs/>
+        </w:rPr>
+        <w:t>Alloy</w:t>
+      </w:r>
+      <w:r>
+        <w:rPr>
+          <w:rFonts w:ascii="Times New Roman" w:eastAsia="宋体" w:hAnsi="Times New Roman" w:hint="eastAsia"/>
+          <w:b/>
+          <w:bCs/>
+        </w:rPr>
+        <w:t>模块</w:t>
+      </w:r>
+    </w:p>
+    <w:p>
+      <w:pPr>
+        <w:spacing w:line="300" w:lineRule="auto"/>
+        <w:rPr>
+          <w:rFonts w:ascii="Times New Roman" w:eastAsia="宋体" w:hAnsi="Times New Roman"/>
+          <w:b/>
+          <w:bCs/>
+        </w:rPr>
+      </w:pPr>
+      <w:r>
+        <w:rPr>
+          <w:rFonts w:ascii="Times New Roman" w:eastAsia="宋体" w:hAnsi="Times New Roman" w:hint="eastAsia"/>
+          <w:b/>
+          <w:bCs/>
+        </w:rPr>
+        <w:t>-</w:t>
+      </w:r>
+      <w:r>
+        <w:rPr>
+          <w:rFonts w:ascii="Times New Roman" w:eastAsia="宋体" w:hAnsi="Times New Roman"/>
+          <w:b/>
+          <w:bCs/>
+        </w:rPr>
+        <w:t xml:space="preserve"> </w:t>
+      </w:r>
+      <w:r>
+        <w:rPr>
+          <w:rFonts w:ascii="Times New Roman" w:eastAsia="宋体" w:hAnsi="Times New Roman" w:hint="eastAsia"/>
+          <w:b/>
+          <w:bCs/>
+        </w:rPr>
+        <w:t>温度的公式：熊老师的论文</w:t>
+      </w:r>
+    </w:p>
+    <w:p>
+      <w:pPr>
+        <w:spacing w:line="300" w:lineRule="auto"/>
+        <w:rPr>
+          <w:rFonts w:ascii="Times New Roman" w:eastAsia="宋体" w:hAnsi="Times New Roman"/>
+          <w:b/>
+          <w:bCs/>
+          <w:color w:val="0070C0"/>
+        </w:rPr>
+      </w:pPr>
+      <w:r>
+        <w:rPr>
+          <w:rFonts w:ascii="Times New Roman" w:eastAsia="宋体" w:hAnsi="Times New Roman" w:hint="eastAsia"/>
+          <w:b/>
+          <w:bCs/>
+          <w:color w:val="0070C0"/>
+        </w:rPr>
+        <w:t>-</w:t>
+      </w:r>
+      <w:r>
+        <w:rPr>
+          <w:rFonts w:ascii="Times New Roman" w:eastAsia="宋体" w:hAnsi="Times New Roman"/>
+          <w:b/>
+          <w:bCs/>
+          <w:color w:val="0070C0"/>
+        </w:rPr>
+        <w:t xml:space="preserve"> </w:t>
+      </w:r>
+      <w:r>
+        <w:rPr>
+          <w:rFonts w:ascii="Times New Roman" w:eastAsia="宋体" w:hAnsi="Times New Roman" w:hint="eastAsia"/>
+          <w:b/>
+          <w:bCs/>
+          <w:color w:val="0070C0"/>
+        </w:rPr>
+        <w:t>Dmax</w:t>
+      </w:r>
+      <w:r>
+        <w:rPr>
+          <w:rFonts w:ascii="Times New Roman" w:eastAsia="宋体" w:hAnsi="Times New Roman" w:hint="eastAsia"/>
+          <w:b/>
+          <w:bCs/>
+          <w:color w:val="0070C0"/>
+        </w:rPr>
+        <w:t>达到</w:t>
+      </w:r>
+      <w:r>
+        <w:rPr>
+          <w:rFonts w:ascii="Times New Roman" w:eastAsia="宋体" w:hAnsi="Times New Roman"/>
+          <w:b/>
+          <w:bCs/>
+          <w:color w:val="0070C0"/>
+        </w:rPr>
+        <w:t>5</w:t>
+      </w:r>
+      <w:r>
+        <w:rPr>
+          <w:rFonts w:ascii="Times New Roman" w:eastAsia="宋体" w:hAnsi="Times New Roman" w:hint="eastAsia"/>
+          <w:b/>
+          <w:bCs/>
+          <w:color w:val="0070C0"/>
+        </w:rPr>
+        <w:t>mm</w:t>
+      </w:r>
+      <w:r>
+        <w:rPr>
+          <w:rFonts w:ascii="Times New Roman" w:eastAsia="宋体" w:hAnsi="Times New Roman" w:hint="eastAsia"/>
+          <w:b/>
+          <w:bCs/>
+          <w:color w:val="0070C0"/>
+        </w:rPr>
+        <w:t>以上</w:t>
+      </w:r>
+      <w:r>
+        <w:rPr>
+          <w:rFonts w:ascii="Times New Roman" w:eastAsia="宋体" w:hAnsi="Times New Roman" w:hint="eastAsia"/>
+          <w:b/>
+          <w:bCs/>
+          <w:color w:val="0070C0"/>
+        </w:rPr>
+        <w:t>就不错</w:t>
+      </w:r>
+    </w:p>
+    <w:p>
+      <w:pPr>
+        <w:spacing w:line="300" w:lineRule="auto"/>
+        <w:rPr>
+          <w:rFonts w:ascii="Times New Roman" w:eastAsia="宋体" w:hAnsi="Times New Roman"/>
+          <w:b/>
+          <w:bCs/>
+          <w:color w:val="0070C0"/>
+        </w:rPr>
+      </w:pPr>
+      <w:r>
+        <w:rPr>
+          <w:rFonts w:ascii="Times New Roman" w:eastAsia="宋体" w:hAnsi="Times New Roman" w:hint="eastAsia"/>
+          <w:b/>
+          <w:bCs/>
+          <w:color w:val="0070C0"/>
+        </w:rPr>
+        <w:t>-</w:t>
+      </w:r>
+      <w:r>
+        <w:rPr>
+          <w:rFonts w:ascii="Times New Roman" w:eastAsia="宋体" w:hAnsi="Times New Roman"/>
+          <w:b/>
+          <w:bCs/>
+          <w:color w:val="0070C0"/>
+        </w:rPr>
+        <w:t xml:space="preserve"> </w:t>
+      </w:r>
+      <w:r>
+        <w:rPr>
+          <w:rFonts w:ascii="Times New Roman" w:eastAsia="宋体" w:hAnsi="Times New Roman" w:hint="eastAsia"/>
+          <w:b/>
+          <w:bCs/>
+          <w:color w:val="0070C0"/>
+        </w:rPr>
+        <w:t>三个温度都是越高越好</w:t>
+      </w:r>
+    </w:p>
+    <w:p>
+      <w:pPr>
+        <w:spacing w:line="300" w:lineRule="auto"/>
+        <w:rPr>
+          <w:rFonts w:ascii="Times New Roman" w:eastAsia="宋体" w:hAnsi="Times New Roman"/>
+          <w:b/>
+          <w:bCs/>
+          <w:color w:val="0070C0"/>
+        </w:rPr>
+      </w:pPr>
+      <w:r>
+        <w:rPr>
+          <w:rFonts w:ascii="Times New Roman" w:eastAsia="宋体" w:hAnsi="Times New Roman"/>
+          <w:b/>
+          <w:bCs/>
+          <w:color w:val="0070C0"/>
+        </w:rPr>
+        <w:t xml:space="preserve">- </w:t>
+      </w:r>
+      <w:r>
+        <w:rPr>
+          <w:rFonts w:ascii="Times New Roman" w:eastAsia="宋体" w:hAnsi="Times New Roman" w:hint="eastAsia"/>
+          <w:b/>
+          <w:bCs/>
+          <w:color w:val="0070C0"/>
+        </w:rPr>
+        <w:t>Yield</w:t>
+      </w:r>
+      <w:r>
+        <w:rPr>
+          <w:rFonts w:ascii="Times New Roman" w:eastAsia="宋体" w:hAnsi="Times New Roman"/>
+          <w:b/>
+          <w:bCs/>
+          <w:color w:val="0070C0"/>
+        </w:rPr>
+        <w:t xml:space="preserve"> </w:t>
+      </w:r>
+      <w:r>
+        <w:rPr>
+          <w:rFonts w:ascii="Times New Roman" w:eastAsia="宋体" w:hAnsi="Times New Roman" w:hint="eastAsia"/>
+          <w:b/>
+          <w:bCs/>
+          <w:color w:val="0070C0"/>
+        </w:rPr>
+        <w:t>和</w:t>
+      </w:r>
+      <w:r>
+        <w:rPr>
+          <w:rFonts w:ascii="Times New Roman" w:eastAsia="宋体" w:hAnsi="Times New Roman" w:hint="eastAsia"/>
+          <w:b/>
+          <w:bCs/>
+          <w:color w:val="0070C0"/>
+        </w:rPr>
+        <w:t xml:space="preserve"> Elogation</w:t>
+      </w:r>
+      <w:r>
+        <w:rPr>
+          <w:rFonts w:ascii="Times New Roman" w:eastAsia="宋体" w:hAnsi="Times New Roman" w:hint="eastAsia"/>
+          <w:b/>
+          <w:bCs/>
+          <w:color w:val="0070C0"/>
+        </w:rPr>
+        <w:t>都是越大越好</w:t>
+      </w:r>
+    </w:p>
+    <w:p>
+      <w:pPr>
+        <w:spacing w:line="300" w:lineRule="auto"/>
+        <w:rPr>
+          <w:rFonts w:ascii="Times New Roman" w:eastAsia="宋体" w:hAnsi="Times New Roman"/>
+          <w:b/>
+          <w:bCs/>
+          <w:color w:val="0070C0"/>
+        </w:rPr>
+      </w:pPr>
+      <w:r>
+        <w:rPr>
+          <w:rFonts w:ascii="Times New Roman" w:eastAsia="宋体" w:hAnsi="Times New Roman" w:hint="eastAsia"/>
+          <w:b/>
+          <w:bCs/>
+          <w:color w:val="0070C0"/>
+        </w:rPr>
+        <w:lastRenderedPageBreak/>
+        <w:t>-</w:t>
+      </w:r>
+      <w:r>
+        <w:rPr>
+          <w:rFonts w:ascii="Times New Roman" w:eastAsia="宋体" w:hAnsi="Times New Roman"/>
+          <w:b/>
+          <w:bCs/>
+          <w:color w:val="0070C0"/>
+        </w:rPr>
+        <w:t xml:space="preserve"> </w:t>
+      </w:r>
+      <w:r>
+        <w:rPr>
+          <w:rFonts w:ascii="Times New Roman" w:eastAsia="宋体" w:hAnsi="Times New Roman" w:hint="eastAsia"/>
+          <w:b/>
+          <w:bCs/>
+          <w:color w:val="0070C0"/>
+        </w:rPr>
+        <w:t>汪卫华院士</w:t>
+      </w:r>
+      <w:r>
+        <w:rPr>
+          <w:rFonts w:ascii="Times New Roman" w:eastAsia="宋体" w:hAnsi="Times New Roman" w:hint="eastAsia"/>
+          <w:b/>
+          <w:bCs/>
+          <w:color w:val="0070C0"/>
+        </w:rPr>
+        <w:t xml:space="preserve"> </w:t>
+      </w:r>
+      <w:r>
+        <w:rPr>
+          <w:rFonts w:ascii="Times New Roman" w:eastAsia="宋体" w:hAnsi="Times New Roman" w:hint="eastAsia"/>
+          <w:b/>
+          <w:bCs/>
+          <w:color w:val="0070C0"/>
+        </w:rPr>
+        <w:t>第一作者</w:t>
+      </w:r>
+      <w:r>
+        <w:rPr>
+          <w:rFonts w:ascii="Times New Roman" w:eastAsia="宋体" w:hAnsi="Times New Roman" w:hint="eastAsia"/>
+          <w:b/>
+          <w:bCs/>
+          <w:color w:val="0070C0"/>
+        </w:rPr>
+        <w:t xml:space="preserve"> liuyan </w:t>
+      </w:r>
+      <w:r>
+        <w:rPr>
+          <w:rFonts w:ascii="Times New Roman" w:eastAsia="宋体" w:hAnsi="Times New Roman"/>
+          <w:b/>
+          <w:bCs/>
+          <w:color w:val="0070C0"/>
+        </w:rPr>
+        <w:t>07</w:t>
+      </w:r>
+      <w:r>
+        <w:rPr>
+          <w:rFonts w:ascii="Times New Roman" w:eastAsia="宋体" w:hAnsi="Times New Roman" w:hint="eastAsia"/>
+          <w:b/>
+          <w:bCs/>
+          <w:color w:val="0070C0"/>
+        </w:rPr>
+        <w:t>年</w:t>
+      </w:r>
+      <w:r>
+        <w:rPr>
+          <w:rFonts w:ascii="Times New Roman" w:eastAsia="宋体" w:hAnsi="Times New Roman" w:hint="eastAsia"/>
+          <w:b/>
+          <w:bCs/>
+          <w:color w:val="0070C0"/>
+        </w:rPr>
+        <w:t>Science</w:t>
+      </w:r>
+      <w:r>
+        <w:rPr>
+          <w:rFonts w:ascii="Times New Roman" w:eastAsia="宋体" w:hAnsi="Times New Roman"/>
+          <w:b/>
+          <w:bCs/>
+          <w:color w:val="0070C0"/>
+        </w:rPr>
+        <w:t xml:space="preserve"> </w:t>
+      </w:r>
+      <w:r>
+        <w:rPr>
+          <w:rFonts w:ascii="Times New Roman" w:eastAsia="宋体" w:hAnsi="Times New Roman"/>
+          <w:b/>
+          <w:bCs/>
+          <w:color w:val="0070C0"/>
+        </w:rPr>
+        <w:t>Super Plastic Bulk Metallic Glasses at Room Temperature</w:t>
+      </w:r>
+    </w:p>
+    <w:p>
+      <w:pPr>
+        <w:pStyle w:val="a3"/>
+        <w:numPr>
+          <w:ilvl w:val="1"/>
+          <w:numId w:val="7"/>
+        </w:numPr>
+        <w:spacing w:line="300" w:lineRule="auto"/>
+        <w:ind w:firstLineChars="0"/>
+        <w:rPr>
+          <w:rFonts w:ascii="Times New Roman" w:eastAsia="宋体" w:hAnsi="Times New Roman"/>
+          <w:b/>
+          <w:bCs/>
+          <w:color w:val="0070C0"/>
+        </w:rPr>
+      </w:pPr>
+      <w:r>
+        <w:rPr>
+          <w:rFonts w:ascii="Times New Roman" w:eastAsia="宋体" w:hAnsi="Times New Roman" w:hint="eastAsia"/>
+          <w:b/>
+          <w:bCs/>
+          <w:color w:val="0070C0"/>
+        </w:rPr>
+        <w:t>汪老师综述数据</w:t>
+      </w:r>
+      <w:r>
+        <w:rPr>
+          <w:rFonts w:ascii="Times New Roman" w:eastAsia="宋体" w:hAnsi="Times New Roman" w:hint="eastAsia"/>
+          <w:b/>
+          <w:bCs/>
+          <w:color w:val="0070C0"/>
+        </w:rPr>
+        <w:t xml:space="preserve"> </w:t>
+      </w:r>
+      <w:r>
+        <w:rPr>
+          <w:rFonts w:ascii="Times New Roman" w:eastAsia="宋体" w:hAnsi="Times New Roman" w:hint="eastAsia"/>
+          <w:b/>
+          <w:bCs/>
+          <w:color w:val="0070C0"/>
+        </w:rPr>
+        <w:t>自己找表</w:t>
+      </w:r>
+      <w:r>
+        <w:rPr>
+          <w:rFonts w:ascii="Times New Roman" w:eastAsia="宋体" w:hAnsi="Times New Roman" w:hint="eastAsia"/>
+          <w:b/>
+          <w:bCs/>
+          <w:color w:val="0070C0"/>
+        </w:rPr>
+        <w:t>1</w:t>
+      </w:r>
+      <w:r>
+        <w:rPr>
+          <w:rFonts w:ascii="Times New Roman" w:eastAsia="宋体" w:hAnsi="Times New Roman" w:hint="eastAsia"/>
+          <w:b/>
+          <w:bCs/>
+          <w:color w:val="0070C0"/>
+        </w:rPr>
+        <w:t>的数据</w:t>
+      </w:r>
+    </w:p>
+    <w:p>
+      <w:pPr>
+        <w:pStyle w:val="a3"/>
+        <w:numPr>
+          <w:ilvl w:val="1"/>
+          <w:numId w:val="7"/>
+        </w:numPr>
+        <w:spacing w:line="300" w:lineRule="auto"/>
+        <w:ind w:firstLineChars="0"/>
+        <w:rPr>
+          <w:rFonts w:ascii="Times New Roman" w:eastAsia="宋体" w:hAnsi="Times New Roman" w:hint="eastAsia"/>
+          <w:b/>
+          <w:bCs/>
+          <w:color w:val="0070C0"/>
+        </w:rPr>
+      </w:pPr>
+      <w:r>
+        <w:rPr>
+          <w:rFonts w:ascii="Times New Roman" w:eastAsia="宋体" w:hAnsi="Times New Roman" w:hint="eastAsia"/>
+          <w:b/>
+          <w:bCs/>
+          <w:color w:val="0070C0"/>
+        </w:rPr>
+        <w:t>熊老师提供的数据</w:t>
+      </w:r>
+      <w:r>
+        <w:rPr>
+          <w:rFonts w:ascii="Times New Roman" w:eastAsia="宋体" w:hAnsi="Times New Roman" w:hint="eastAsia"/>
+          <w:b/>
+          <w:bCs/>
+          <w:color w:val="0070C0"/>
+        </w:rPr>
+        <w:t>1</w:t>
+      </w:r>
+      <w:r>
+        <w:rPr>
+          <w:rFonts w:ascii="Times New Roman" w:eastAsia="宋体" w:hAnsi="Times New Roman"/>
+          <w:b/>
+          <w:bCs/>
+          <w:color w:val="0070C0"/>
+        </w:rPr>
+        <w:t>.5</w:t>
+      </w:r>
+      <w:r>
+        <w:rPr>
+          <w:rFonts w:ascii="Times New Roman" w:eastAsia="宋体" w:hAnsi="Times New Roman" w:hint="eastAsia"/>
+          <w:b/>
+          <w:bCs/>
+          <w:color w:val="0070C0"/>
+        </w:rPr>
+        <w:t>mm</w:t>
+      </w:r>
+      <w:r>
+        <w:rPr>
+          <w:rFonts w:ascii="Times New Roman" w:eastAsia="宋体" w:hAnsi="Times New Roman"/>
+          <w:b/>
+          <w:bCs/>
+          <w:color w:val="0070C0"/>
+        </w:rPr>
+        <w:t xml:space="preserve"> </w:t>
+      </w:r>
+      <w:r>
+        <w:rPr>
+          <w:rFonts w:ascii="Times New Roman" w:eastAsia="宋体" w:hAnsi="Times New Roman" w:hint="eastAsia"/>
+          <w:b/>
+          <w:bCs/>
+          <w:color w:val="0070C0"/>
+        </w:rPr>
+        <w:t>Dmax</w:t>
+      </w:r>
+      <w:r>
+        <w:rPr>
+          <w:rFonts w:ascii="Times New Roman" w:eastAsia="宋体" w:hAnsi="Times New Roman" w:hint="eastAsia"/>
+          <w:b/>
+          <w:bCs/>
+          <w:color w:val="0070C0"/>
+        </w:rPr>
+        <w:t>下的数据需要验证，熊老师说可以</w:t>
+      </w:r>
+      <w:r>
+        <w:rPr>
+          <w:rFonts w:ascii="Times New Roman" w:eastAsia="宋体" w:hAnsi="Times New Roman" w:hint="eastAsia"/>
+          <w:b/>
+          <w:bCs/>
+          <w:color w:val="0070C0"/>
+        </w:rPr>
+        <w:t>丢弃</w:t>
+      </w:r>
+    </w:p>
     <w:sectPr>
       <w:pgSz w:w="11906" w:h="16838"/>
       <w:pgMar w:top="1440" w:right="1800" w:bottom="1440" w:left="1800" w:header="851" w:footer="992" w:gutter="0"/>
@@ -17814,7 +20828,7 @@
 </file>
 
 <file path=word/numbering.xml><?xml version="1.0" encoding="utf-8"?>
-<w:numbering xmlns:wpc="http://schemas.microsoft.com/office/word/2010/wordprocessingCanvas" xmlns:cx="http://schemas.microsoft.com/office/drawing/2014/chartex" xmlns:cx1="http://schemas.microsoft.com/office/drawing/2015/9/8/chartex" xmlns:cx2="http://schemas.microsoft.com/office/drawing/2015/10/21/chartex" xmlns:cx3="http://schemas.microsoft.com/office/drawing/2016/5/9/chartex" xmlns:cx4="http://schemas.microsoft.com/office/drawing/2016/5/10/chartex" xmlns:cx5="http://schemas.microsoft.com/office/drawing/2016/5/11/chartex" xmlns:cx6="http://schemas.microsoft.com/office/drawing/2016/5/12/chartex" xmlns:cx7="http://schemas.microsoft.com/office/drawing/2016/5/13/chartex" xmlns:cx8="http://schemas.microsoft.com/office/drawing/2016/5/14/chartex" xmlns:mc="http://schemas.openxmlformats.org/markup-compatibility/2006" xmlns:aink="http://schemas.microsoft.com/office/drawing/2016/ink" xmlns:am3d="http://schemas.microsoft.com/office/drawing/2017/model3d" xmlns:o="urn:schemas-microsoft-com:office:office" xmlns:r="http://schemas.openxmlformats.org/officeDocument/2006/relationships" xmlns:m="http://schemas.openxmlformats.org/officeDocument/2006/math" xmlns:v="urn:schemas-microsoft-com:vml" xmlns:wp14="http://schemas.microsoft.com/office/word/2010/wordprocessingDrawing" xmlns:wp="http://schemas.openxmlformats.org/drawingml/2006/wordprocessingDrawing" xmlns:w10="urn:schemas-microsoft-com:office:word" xmlns:w="http://schemas.openxmlformats.org/wordprocessingml/2006/main" xmlns:w14="http://schemas.microsoft.com/office/word/2010/wordml" xmlns:w15="http://schemas.microsoft.com/office/word/2012/wordml" xmlns:w16cex="http://schemas.microsoft.com/office/word/2018/wordml/cex" xmlns:w16cid="http://schemas.microsoft.com/office/word/2016/wordml/cid" xmlns:w16="http://schemas.microsoft.com/office/word/2018/wordml" xmlns:w16sdtdh="http://schemas.microsoft.com/office/word/2020/wordml/sdtdatahash" xmlns:w16se="http://schemas.microsoft.com/office/word/2015/wordml/symex" xmlns:wpg="http://schemas.microsoft.com/office/word/2010/wordprocessingGroup" xmlns:wpi="http://schemas.microsoft.com/office/word/2010/wordprocessingInk" xmlns:wne="http://schemas.microsoft.com/office/word/2006/wordml" xmlns:wps="http://schemas.microsoft.com/office/word/2010/wordprocessingShape" mc:Ignorable="w14 w15 w16se w16cid w16 w16cex w16sdtdh wp14">
+<w:numbering xmlns:wpc="http://schemas.microsoft.com/office/word/2010/wordprocessingCanvas" xmlns:cx="http://schemas.microsoft.com/office/drawing/2014/chartex" xmlns:cx1="http://schemas.microsoft.com/office/drawing/2015/9/8/chartex" xmlns:cx2="http://schemas.microsoft.com/office/drawing/2015/10/21/chartex" xmlns:cx3="http://schemas.microsoft.com/office/drawing/2016/5/9/chartex" xmlns:cx4="http://schemas.microsoft.com/office/drawing/2016/5/10/chartex" xmlns:cx5="http://schemas.microsoft.com/office/drawing/2016/5/11/chartex" xmlns:cx6="http://schemas.microsoft.com/office/drawing/2016/5/12/chartex" xmlns:cx7="http://schemas.microsoft.com/office/drawing/2016/5/13/chartex" xmlns:cx8="http://schemas.microsoft.com/office/drawing/2016/5/14/chartex" xmlns:mc="http://schemas.openxmlformats.org/markup-compatibility/2006" xmlns:aink="http://schemas.microsoft.com/office/drawing/2016/ink" xmlns:am3d="http://schemas.microsoft.com/office/drawing/2017/model3d" xmlns:o="urn:schemas-microsoft-com:office:office" xmlns:oel="http://schemas.microsoft.com/office/2019/extlst" xmlns:r="http://schemas.openxmlformats.org/officeDocument/2006/relationships" xmlns:m="http://schemas.openxmlformats.org/officeDocument/2006/math" xmlns:v="urn:schemas-microsoft-com:vml" xmlns:wp14="http://schemas.microsoft.com/office/word/2010/wordprocessingDrawing" xmlns:wp="http://schemas.openxmlformats.org/drawingml/2006/wordprocessingDrawing" xmlns:w10="urn:schemas-microsoft-com:office:word" xmlns:w="http://schemas.openxmlformats.org/wordprocessingml/2006/main" xmlns:w14="http://schemas.microsoft.com/office/word/2010/wordml" xmlns:w15="http://schemas.microsoft.com/office/word/2012/wordml" xmlns:w16cex="http://schemas.microsoft.com/office/word/2018/wordml/cex" xmlns:w16cid="http://schemas.microsoft.com/office/word/2016/wordml/cid" xmlns:w16="http://schemas.microsoft.com/office/word/2018/wordml" xmlns:w16sdtdh="http://schemas.microsoft.com/office/word/2020/wordml/sdtdatahash" xmlns:w16se="http://schemas.microsoft.com/office/word/2015/wordml/symex" xmlns:wpg="http://schemas.microsoft.com/office/word/2010/wordprocessingGroup" xmlns:wpi="http://schemas.microsoft.com/office/word/2010/wordprocessingInk" xmlns:wne="http://schemas.microsoft.com/office/word/2006/wordml" xmlns:wps="http://schemas.microsoft.com/office/word/2010/wordprocessingShape" mc:Ignorable="w14 w15 w16se w16cid w16 w16cex w16sdtdh wp14">
   <w:numPicBullet w:numPicBulletId="0">
     <w:pict>
       <v:shapetype id="_x0000_t75" coordsize="21600,21600" o:spt="75" o:preferrelative="t" path="m@4@5l@4@11@9@11@9@5xe" filled="f" stroked="f">
@@ -17836,7 +20850,7 @@
         <v:path o:extrusionok="f" gradientshapeok="t" o:connecttype="rect"/>
         <o:lock v:ext="edit" aspectratio="t"/>
       </v:shapetype>
-      <v:shape id="_x0000_i1092" type="#_x0000_t75" style="width:11.25pt;height:11.25pt" o:bullet="t">
+      <v:shape id="_x0000_i1090" type="#_x0000_t75" style="width:11.3pt;height:11.3pt" o:bullet="t">
         <v:imagedata r:id="rId1" o:title="mso9D05"/>
       </v:shape>
     </w:pict>
@@ -18564,7 +21578,7 @@
   <w:abstractNum w:abstractNumId="7" w15:restartNumberingAfterBreak="0">
     <w:nsid w:val="54063087"/>
     <w:multiLevelType w:val="multilevel"/>
-    <w:tmpl w:val="C6BC9C3E"/>
+    <w:tmpl w:val="C58C47FC"/>
     <w:lvl w:ilvl="0">
       <w:start w:val="1"/>
       <w:numFmt w:val="lowerLetter"/>
@@ -18577,17 +21591,16 @@
         <w:ind w:left="720" w:hanging="360"/>
       </w:pPr>
     </w:lvl>
-    <w:lvl w:ilvl="1" w:tentative="1">
-      <w:start w:val="1"/>
-      <w:numFmt w:val="decimal"/>
-      <w:lvlText w:val="%2."/>
+    <w:lvl w:ilvl="1">
+      <w:numFmt w:val="bullet"/>
+      <w:lvlText w:val="-"/>
       <w:lvlJc w:val="left"/>
       <w:pPr>
-        <w:tabs>
-          <w:tab w:val="num" w:pos="1440"/>
-        </w:tabs>
         <w:ind w:left="1440" w:hanging="360"/>
       </w:pPr>
+      <w:rPr>
+        <w:rFonts w:ascii="Times New Roman" w:eastAsia="宋体" w:hAnsi="Times New Roman" w:cs="Times New Roman" w:hint="default"/>
+      </w:rPr>
     </w:lvl>
     <w:lvl w:ilvl="2" w:tentative="1">
       <w:start w:val="1"/>
@@ -19433,49 +22446,49 @@
       </w:pPr>
     </w:lvl>
   </w:abstractNum>
-  <w:num w:numId="1">
+  <w:num w:numId="1" w16cid:durableId="373623014">
     <w:abstractNumId w:val="8"/>
   </w:num>
-  <w:num w:numId="2">
+  <w:num w:numId="2" w16cid:durableId="654645000">
     <w:abstractNumId w:val="6"/>
   </w:num>
-  <w:num w:numId="3">
+  <w:num w:numId="3" w16cid:durableId="294020300">
     <w:abstractNumId w:val="5"/>
   </w:num>
-  <w:num w:numId="4">
+  <w:num w:numId="4" w16cid:durableId="1038816327">
     <w:abstractNumId w:val="4"/>
   </w:num>
-  <w:num w:numId="5">
+  <w:num w:numId="5" w16cid:durableId="538279757">
     <w:abstractNumId w:val="14"/>
   </w:num>
-  <w:num w:numId="6">
+  <w:num w:numId="6" w16cid:durableId="948321886">
     <w:abstractNumId w:val="10"/>
   </w:num>
-  <w:num w:numId="7">
+  <w:num w:numId="7" w16cid:durableId="898904673">
     <w:abstractNumId w:val="7"/>
   </w:num>
-  <w:num w:numId="8">
+  <w:num w:numId="8" w16cid:durableId="473765076">
     <w:abstractNumId w:val="3"/>
   </w:num>
-  <w:num w:numId="9">
+  <w:num w:numId="9" w16cid:durableId="1505630775">
     <w:abstractNumId w:val="9"/>
   </w:num>
-  <w:num w:numId="10">
+  <w:num w:numId="10" w16cid:durableId="329065989">
     <w:abstractNumId w:val="11"/>
   </w:num>
-  <w:num w:numId="11">
+  <w:num w:numId="11" w16cid:durableId="1525247910">
     <w:abstractNumId w:val="12"/>
   </w:num>
-  <w:num w:numId="12">
+  <w:num w:numId="12" w16cid:durableId="1759787851">
     <w:abstractNumId w:val="0"/>
   </w:num>
-  <w:num w:numId="13">
+  <w:num w:numId="13" w16cid:durableId="819343084">
     <w:abstractNumId w:val="2"/>
   </w:num>
-  <w:num w:numId="14">
+  <w:num w:numId="14" w16cid:durableId="1912621819">
     <w:abstractNumId w:val="1"/>
   </w:num>
-  <w:num w:numId="15">
+  <w:num w:numId="15" w16cid:durableId="407462467">
     <w:abstractNumId w:val="13"/>
   </w:num>
 </w:numbering>

</xml_diff>

<commit_message>
add: add Elastic Modulus data calculate
</commit_message>
<xml_diff>
--- a/Record/ZrCu系金属玻璃ML实验报告.docx
+++ b/Record/ZrCu系金属玻璃ML实验报告.docx
@@ -1,6 +1,6 @@
 
 <file path=word/document.xml><?xml version="1.0" encoding="utf-8"?>
-<w:document xmlns:wpc="http://schemas.microsoft.com/office/word/2010/wordprocessingCanvas" xmlns:cx="http://schemas.microsoft.com/office/drawing/2014/chartex" xmlns:cx1="http://schemas.microsoft.com/office/drawing/2015/9/8/chartex" xmlns:cx2="http://schemas.microsoft.com/office/drawing/2015/10/21/chartex" xmlns:cx3="http://schemas.microsoft.com/office/drawing/2016/5/9/chartex" xmlns:cx4="http://schemas.microsoft.com/office/drawing/2016/5/10/chartex" xmlns:cx5="http://schemas.microsoft.com/office/drawing/2016/5/11/chartex" xmlns:cx6="http://schemas.microsoft.com/office/drawing/2016/5/12/chartex" xmlns:cx7="http://schemas.microsoft.com/office/drawing/2016/5/13/chartex" xmlns:cx8="http://schemas.microsoft.com/office/drawing/2016/5/14/chartex" xmlns:mc="http://schemas.openxmlformats.org/markup-compatibility/2006" xmlns:aink="http://schemas.microsoft.com/office/drawing/2016/ink" xmlns:am3d="http://schemas.microsoft.com/office/drawing/2017/model3d" xmlns:o="urn:schemas-microsoft-com:office:office" xmlns:oel="http://schemas.microsoft.com/office/2019/extlst" xmlns:r="http://schemas.openxmlformats.org/officeDocument/2006/relationships" xmlns:m="http://schemas.openxmlformats.org/officeDocument/2006/math" xmlns:v="urn:schemas-microsoft-com:vml" xmlns:wp14="http://schemas.microsoft.com/office/word/2010/wordprocessingDrawing" xmlns:wp="http://schemas.openxmlformats.org/drawingml/2006/wordprocessingDrawing" xmlns:w10="urn:schemas-microsoft-com:office:word" xmlns:w="http://schemas.openxmlformats.org/wordprocessingml/2006/main" xmlns:w14="http://schemas.microsoft.com/office/word/2010/wordml" xmlns:w15="http://schemas.microsoft.com/office/word/2012/wordml" xmlns:w16cex="http://schemas.microsoft.com/office/word/2018/wordml/cex" xmlns:w16cid="http://schemas.microsoft.com/office/word/2016/wordml/cid" xmlns:w16="http://schemas.microsoft.com/office/word/2018/wordml" xmlns:w16sdtdh="http://schemas.microsoft.com/office/word/2020/wordml/sdtdatahash" xmlns:w16se="http://schemas.microsoft.com/office/word/2015/wordml/symex" xmlns:wpg="http://schemas.microsoft.com/office/word/2010/wordprocessingGroup" xmlns:wpi="http://schemas.microsoft.com/office/word/2010/wordprocessingInk" xmlns:wne="http://schemas.microsoft.com/office/word/2006/wordml" xmlns:wps="http://schemas.microsoft.com/office/word/2010/wordprocessingShape" mc:Ignorable="w14 w15 w16se w16cid w16 w16cex w16sdtdh wp14">
+<w:document xmlns:wpc="http://schemas.microsoft.com/office/word/2010/wordprocessingCanvas" xmlns:cx="http://schemas.microsoft.com/office/drawing/2014/chartex" xmlns:cx1="http://schemas.microsoft.com/office/drawing/2015/9/8/chartex" xmlns:cx2="http://schemas.microsoft.com/office/drawing/2015/10/21/chartex" xmlns:cx3="http://schemas.microsoft.com/office/drawing/2016/5/9/chartex" xmlns:cx4="http://schemas.microsoft.com/office/drawing/2016/5/10/chartex" xmlns:cx5="http://schemas.microsoft.com/office/drawing/2016/5/11/chartex" xmlns:cx6="http://schemas.microsoft.com/office/drawing/2016/5/12/chartex" xmlns:cx7="http://schemas.microsoft.com/office/drawing/2016/5/13/chartex" xmlns:cx8="http://schemas.microsoft.com/office/drawing/2016/5/14/chartex" xmlns:mc="http://schemas.openxmlformats.org/markup-compatibility/2006" xmlns:aink="http://schemas.microsoft.com/office/drawing/2016/ink" xmlns:am3d="http://schemas.microsoft.com/office/drawing/2017/model3d" xmlns:o="urn:schemas-microsoft-com:office:office" xmlns:r="http://schemas.openxmlformats.org/officeDocument/2006/relationships" xmlns:m="http://schemas.openxmlformats.org/officeDocument/2006/math" xmlns:v="urn:schemas-microsoft-com:vml" xmlns:wp14="http://schemas.microsoft.com/office/word/2010/wordprocessingDrawing" xmlns:wp="http://schemas.openxmlformats.org/drawingml/2006/wordprocessingDrawing" xmlns:w10="urn:schemas-microsoft-com:office:word" xmlns:w="http://schemas.openxmlformats.org/wordprocessingml/2006/main" xmlns:w14="http://schemas.microsoft.com/office/word/2010/wordml" xmlns:w15="http://schemas.microsoft.com/office/word/2012/wordml" xmlns:w16cex="http://schemas.microsoft.com/office/word/2018/wordml/cex" xmlns:w16cid="http://schemas.microsoft.com/office/word/2016/wordml/cid" xmlns:w16="http://schemas.microsoft.com/office/word/2018/wordml" xmlns:w16sdtdh="http://schemas.microsoft.com/office/word/2020/wordml/sdtdatahash" xmlns:w16se="http://schemas.microsoft.com/office/word/2015/wordml/symex" xmlns:wpg="http://schemas.microsoft.com/office/word/2010/wordprocessingGroup" xmlns:wpi="http://schemas.microsoft.com/office/word/2010/wordprocessingInk" xmlns:wne="http://schemas.microsoft.com/office/word/2006/wordml" xmlns:wps="http://schemas.microsoft.com/office/word/2010/wordprocessingShape" mc:Ignorable="w14 w15 w16se w16cid w16 w16cex w16sdtdh wp14">
   <w:body>
     <w:p>
       <w:pPr>
@@ -10,12 +10,14 @@
           <w:rFonts w:ascii="Times New Roman" w:eastAsia="宋体" w:hAnsi="Times New Roman" w:cs="Times New Roman"/>
         </w:rPr>
       </w:pPr>
+      <w:proofErr w:type="spellStart"/>
       <w:r>
         <w:rPr>
           <w:rFonts w:ascii="Times New Roman" w:eastAsia="宋体" w:hAnsi="Times New Roman" w:cs="Times New Roman"/>
         </w:rPr>
         <w:t>ZrCu</w:t>
       </w:r>
+      <w:proofErr w:type="spellEnd"/>
       <w:r>
         <w:rPr>
           <w:rFonts w:ascii="Times New Roman" w:eastAsia="宋体" w:hAnsi="Times New Roman" w:cs="Times New Roman" w:hint="eastAsia"/>
@@ -181,6 +183,7 @@
                 <w:rFonts w:ascii="Times New Roman" w:eastAsia="宋体" w:hAnsi="Times New Roman" w:cs="Times New Roman"/>
               </w:rPr>
             </w:pPr>
+            <w:proofErr w:type="spellStart"/>
             <w:r>
               <w:rPr>
                 <w:rFonts w:ascii="Times New Roman" w:eastAsia="宋体" w:hAnsi="Times New Roman" w:cs="Times New Roman"/>
@@ -189,6 +192,7 @@
               </w:rPr>
               <w:t>Dmax</w:t>
             </w:r>
+            <w:proofErr w:type="spellEnd"/>
           </w:p>
         </w:tc>
         <w:tc>
@@ -210,6 +214,7 @@
                 <w:rFonts w:ascii="Times New Roman" w:eastAsia="宋体" w:hAnsi="Times New Roman" w:cs="Times New Roman"/>
               </w:rPr>
             </w:pPr>
+            <w:proofErr w:type="spellStart"/>
             <w:r>
               <w:rPr>
                 <w:rFonts w:ascii="Times New Roman" w:eastAsia="宋体" w:hAnsi="Times New Roman" w:cs="Times New Roman"/>
@@ -218,6 +223,7 @@
               </w:rPr>
               <w:t>Tg</w:t>
             </w:r>
+            <w:proofErr w:type="spellEnd"/>
           </w:p>
         </w:tc>
         <w:tc>
@@ -355,13 +361,23 @@
                 <w:rFonts w:ascii="Times New Roman" w:eastAsia="宋体" w:hAnsi="Times New Roman" w:cs="Times New Roman"/>
               </w:rPr>
             </w:pPr>
+            <w:proofErr w:type="gramStart"/>
             <w:r>
               <w:rPr>
                 <w:rFonts w:ascii="Times New Roman" w:eastAsia="宋体" w:hAnsi="Times New Roman" w:cs="Times New Roman"/>
                 <w:b/>
                 <w:bCs/>
               </w:rPr>
-              <w:t>Ε(%)</w:t>
+              <w:t>Ε(</w:t>
+            </w:r>
+            <w:proofErr w:type="gramEnd"/>
+            <w:r>
+              <w:rPr>
+                <w:rFonts w:ascii="Times New Roman" w:eastAsia="宋体" w:hAnsi="Times New Roman" w:cs="Times New Roman"/>
+                <w:b/>
+                <w:bCs/>
+              </w:rPr>
+              <w:t>%)</w:t>
             </w:r>
           </w:p>
         </w:tc>
@@ -2169,51 +2185,55 @@
       <w:pPr>
         <w:spacing w:line="300" w:lineRule="auto"/>
         <w:rPr>
+          <w:rFonts w:ascii="Times New Roman" w:eastAsia="宋体" w:hAnsi="Times New Roman"/>
+        </w:rPr>
+      </w:pPr>
+      <w:r>
+        <w:rPr>
+          <w:rFonts w:ascii="Times New Roman" w:eastAsia="宋体" w:hAnsi="Times New Roman"/>
+        </w:rPr>
+        <w:tab/>
+      </w:r>
+      <w:r>
+        <w:rPr>
           <w:rFonts w:ascii="Times New Roman" w:eastAsia="宋体" w:hAnsi="Times New Roman" w:hint="eastAsia"/>
         </w:rPr>
-      </w:pPr>
+        <w:t>该表格展示了</w:t>
+      </w:r>
       <w:r>
         <w:rPr>
           <w:rFonts w:ascii="Times New Roman" w:eastAsia="宋体" w:hAnsi="Times New Roman"/>
         </w:rPr>
-        <w:tab/>
-      </w:r>
-      <w:r>
-        <w:rPr>
-          <w:rFonts w:ascii="Times New Roman" w:eastAsia="宋体" w:hAnsi="Times New Roman" w:hint="eastAsia"/>
-        </w:rPr>
-        <w:t>该表格展示了</w:t>
+        <w:t>7</w:t>
       </w:r>
       <w:r>
         <w:rPr>
           <w:rFonts w:ascii="Times New Roman" w:eastAsia="宋体" w:hAnsi="Times New Roman"/>
         </w:rPr>
-        <w:t>7</w:t>
-      </w:r>
+        <w:t>个目标性能（</w:t>
+      </w:r>
+      <w:proofErr w:type="spellStart"/>
       <w:r>
         <w:rPr>
           <w:rFonts w:ascii="Times New Roman" w:eastAsia="宋体" w:hAnsi="Times New Roman"/>
         </w:rPr>
-        <w:t>个目标性能（</w:t>
-      </w:r>
+        <w:t>Dmax</w:t>
+      </w:r>
+      <w:proofErr w:type="spellEnd"/>
       <w:r>
         <w:rPr>
           <w:rFonts w:ascii="Times New Roman" w:eastAsia="宋体" w:hAnsi="Times New Roman"/>
         </w:rPr>
-        <w:t>Dmax</w:t>
-      </w:r>
+        <w:t>，</w:t>
+      </w:r>
+      <w:proofErr w:type="spellStart"/>
       <w:r>
         <w:rPr>
           <w:rFonts w:ascii="Times New Roman" w:eastAsia="宋体" w:hAnsi="Times New Roman"/>
         </w:rPr>
-        <w:t>，</w:t>
-      </w:r>
-      <w:r>
-        <w:rPr>
-          <w:rFonts w:ascii="Times New Roman" w:eastAsia="宋体" w:hAnsi="Times New Roman"/>
-        </w:rPr>
         <w:t>Tg</w:t>
       </w:r>
+      <w:proofErr w:type="spellEnd"/>
       <w:r>
         <w:rPr>
           <w:rFonts w:ascii="Times New Roman" w:eastAsia="宋体" w:hAnsi="Times New Roman"/>
@@ -2744,6 +2764,7 @@
           <w:szCs w:val="21"/>
         </w:rPr>
       </w:pPr>
+      <w:proofErr w:type="spellStart"/>
       <w:r>
         <w:rPr>
           <w:rFonts w:ascii="Times New Roman" w:eastAsia="宋体" w:hAnsi="Times New Roman" w:cs="宋体"/>
@@ -2754,6 +2775,7 @@
         </w:rPr>
         <w:t>Dmax</w:t>
       </w:r>
+      <w:proofErr w:type="spellEnd"/>
       <w:r>
         <w:rPr>
           <w:rFonts w:ascii="Times New Roman" w:eastAsia="宋体" w:hAnsi="Times New Roman" w:cs="宋体"/>
@@ -2827,7 +2849,43 @@
           <w:kern w:val="0"/>
           <w:szCs w:val="21"/>
         </w:rPr>
-        <w:t>。观测值集中在较低值区间，右侧尾部较长，分布可能呈现正偏态。</w:t>
+        <w:t>。观测值集中在</w:t>
+      </w:r>
+      <w:proofErr w:type="gramStart"/>
+      <w:r>
+        <w:rPr>
+          <w:rFonts w:ascii="Times New Roman" w:eastAsia="宋体" w:hAnsi="Times New Roman" w:cs="宋体"/>
+          <w:kern w:val="0"/>
+          <w:szCs w:val="21"/>
+        </w:rPr>
+        <w:t>较低值</w:t>
+      </w:r>
+      <w:proofErr w:type="gramEnd"/>
+      <w:r>
+        <w:rPr>
+          <w:rFonts w:ascii="Times New Roman" w:eastAsia="宋体" w:hAnsi="Times New Roman" w:cs="宋体"/>
+          <w:kern w:val="0"/>
+          <w:szCs w:val="21"/>
+        </w:rPr>
+        <w:t>区间，右侧尾部较长，分布可能</w:t>
+      </w:r>
+      <w:proofErr w:type="gramStart"/>
+      <w:r>
+        <w:rPr>
+          <w:rFonts w:ascii="Times New Roman" w:eastAsia="宋体" w:hAnsi="Times New Roman" w:cs="宋体"/>
+          <w:kern w:val="0"/>
+          <w:szCs w:val="21"/>
+        </w:rPr>
+        <w:t>呈现正偏态</w:t>
+      </w:r>
+      <w:proofErr w:type="gramEnd"/>
+      <w:r>
+        <w:rPr>
+          <w:rFonts w:ascii="Times New Roman" w:eastAsia="宋体" w:hAnsi="Times New Roman" w:cs="宋体"/>
+          <w:kern w:val="0"/>
+          <w:szCs w:val="21"/>
+        </w:rPr>
+        <w:t>。</w:t>
       </w:r>
       <w:r>
         <w:rPr>
@@ -2838,7 +2896,31 @@
           <w:kern w:val="0"/>
           <w:szCs w:val="21"/>
         </w:rPr>
-        <w:t>从箱式分布中可以看到有一个异常点，仅有一个值来到了</w:t>
+        <w:t>从箱式分布中可以看到有一个异常点，仅有一个</w:t>
+      </w:r>
+      <w:proofErr w:type="gramStart"/>
+      <w:r>
+        <w:rPr>
+          <w:rFonts w:ascii="Times New Roman" w:eastAsia="宋体" w:hAnsi="Times New Roman" w:cs="宋体" w:hint="eastAsia"/>
+          <w:b/>
+          <w:bCs/>
+          <w:color w:val="FF0000"/>
+          <w:kern w:val="0"/>
+          <w:szCs w:val="21"/>
+        </w:rPr>
+        <w:t>值来到</w:t>
+      </w:r>
+      <w:proofErr w:type="gramEnd"/>
+      <w:r>
+        <w:rPr>
+          <w:rFonts w:ascii="Times New Roman" w:eastAsia="宋体" w:hAnsi="Times New Roman" w:cs="宋体" w:hint="eastAsia"/>
+          <w:b/>
+          <w:bCs/>
+          <w:color w:val="FF0000"/>
+          <w:kern w:val="0"/>
+          <w:szCs w:val="21"/>
+        </w:rPr>
+        <w:t>了</w:t>
       </w:r>
       <w:r>
         <w:rPr>
@@ -2878,6 +2960,7 @@
           <w:szCs w:val="21"/>
         </w:rPr>
       </w:pPr>
+      <w:proofErr w:type="spellStart"/>
       <w:r>
         <w:rPr>
           <w:rFonts w:ascii="Times New Roman" w:eastAsia="宋体" w:hAnsi="Times New Roman" w:cs="宋体"/>
@@ -2888,6 +2971,7 @@
         </w:rPr>
         <w:t>Tg</w:t>
       </w:r>
+      <w:proofErr w:type="spellEnd"/>
       <w:r>
         <w:rPr>
           <w:rFonts w:ascii="Times New Roman" w:eastAsia="宋体" w:hAnsi="Times New Roman" w:cs="宋体"/>
@@ -3491,7 +3575,25 @@
           <w:kern w:val="0"/>
           <w:szCs w:val="21"/>
         </w:rPr>
-        <w:t>。观测值集中在较低值区间，右侧尾部较长</w:t>
+        <w:t>。观测值集中在</w:t>
+      </w:r>
+      <w:proofErr w:type="gramStart"/>
+      <w:r>
+        <w:rPr>
+          <w:rFonts w:ascii="Times New Roman" w:eastAsia="宋体" w:hAnsi="Times New Roman" w:cs="宋体"/>
+          <w:kern w:val="0"/>
+          <w:szCs w:val="21"/>
+        </w:rPr>
+        <w:t>较低值</w:t>
+      </w:r>
+      <w:proofErr w:type="gramEnd"/>
+      <w:r>
+        <w:rPr>
+          <w:rFonts w:ascii="Times New Roman" w:eastAsia="宋体" w:hAnsi="Times New Roman" w:cs="宋体"/>
+          <w:kern w:val="0"/>
+          <w:szCs w:val="21"/>
+        </w:rPr>
+        <w:t>区间，右侧尾部较长</w:t>
       </w:r>
       <w:r>
         <w:rPr>
@@ -3512,7 +3614,31 @@
           <w:kern w:val="0"/>
           <w:szCs w:val="21"/>
         </w:rPr>
-        <w:t>分布可能呈现正偏态，标准差较大（约为</w:t>
+        <w:t>分布可能</w:t>
+      </w:r>
+      <w:proofErr w:type="gramStart"/>
+      <w:r>
+        <w:rPr>
+          <w:rFonts w:ascii="Times New Roman" w:eastAsia="宋体" w:hAnsi="Times New Roman" w:cs="宋体"/>
+          <w:b/>
+          <w:bCs/>
+          <w:color w:val="4472C4" w:themeColor="accent1"/>
+          <w:kern w:val="0"/>
+          <w:szCs w:val="21"/>
+        </w:rPr>
+        <w:t>呈现正偏态</w:t>
+      </w:r>
+      <w:proofErr w:type="gramEnd"/>
+      <w:r>
+        <w:rPr>
+          <w:rFonts w:ascii="Times New Roman" w:eastAsia="宋体" w:hAnsi="Times New Roman" w:cs="宋体"/>
+          <w:b/>
+          <w:bCs/>
+          <w:color w:val="4472C4" w:themeColor="accent1"/>
+          <w:kern w:val="0"/>
+          <w:szCs w:val="21"/>
+        </w:rPr>
+        <w:t>，标准差较大（约为</w:t>
       </w:r>
       <w:r>
         <w:rPr>
@@ -3670,7 +3796,25 @@
           <w:kern w:val="0"/>
           <w:szCs w:val="21"/>
         </w:rPr>
-        <w:t>。观测值集中在较低值区间，</w:t>
+        <w:t>。观测值集中在</w:t>
+      </w:r>
+      <w:proofErr w:type="gramStart"/>
+      <w:r>
+        <w:rPr>
+          <w:rFonts w:ascii="Times New Roman" w:eastAsia="宋体" w:hAnsi="Times New Roman" w:cs="宋体"/>
+          <w:kern w:val="0"/>
+          <w:szCs w:val="21"/>
+        </w:rPr>
+        <w:t>较低值</w:t>
+      </w:r>
+      <w:proofErr w:type="gramEnd"/>
+      <w:r>
+        <w:rPr>
+          <w:rFonts w:ascii="Times New Roman" w:eastAsia="宋体" w:hAnsi="Times New Roman" w:cs="宋体"/>
+          <w:kern w:val="0"/>
+          <w:szCs w:val="21"/>
+        </w:rPr>
+        <w:t>区间，</w:t>
       </w:r>
       <w:r>
         <w:rPr>
@@ -3681,7 +3825,31 @@
           <w:kern w:val="0"/>
           <w:szCs w:val="21"/>
         </w:rPr>
-        <w:t>右侧尾部较长，分布可能呈现正偏态，标准差较大（约为</w:t>
+        <w:t>右侧尾部较长，分布可能</w:t>
+      </w:r>
+      <w:proofErr w:type="gramStart"/>
+      <w:r>
+        <w:rPr>
+          <w:rFonts w:ascii="Times New Roman" w:eastAsia="宋体" w:hAnsi="Times New Roman" w:cs="宋体"/>
+          <w:b/>
+          <w:bCs/>
+          <w:color w:val="4472C4" w:themeColor="accent1"/>
+          <w:kern w:val="0"/>
+          <w:szCs w:val="21"/>
+        </w:rPr>
+        <w:t>呈现正偏态</w:t>
+      </w:r>
+      <w:proofErr w:type="gramEnd"/>
+      <w:r>
+        <w:rPr>
+          <w:rFonts w:ascii="Times New Roman" w:eastAsia="宋体" w:hAnsi="Times New Roman" w:cs="宋体"/>
+          <w:b/>
+          <w:bCs/>
+          <w:color w:val="4472C4" w:themeColor="accent1"/>
+          <w:kern w:val="0"/>
+          <w:szCs w:val="21"/>
+        </w:rPr>
+        <w:t>，标准差较大（约为</w:t>
       </w:r>
       <w:r>
         <w:rPr>
@@ -3748,6 +3916,7 @@
         </w:rPr>
         <w:t>，标准差较小，</w:t>
       </w:r>
+      <w:proofErr w:type="gramStart"/>
       <w:r>
         <w:rPr>
           <w:rFonts w:ascii="Times New Roman" w:hAnsi="Times New Roman" w:cs="Segoe UI"/>
@@ -3755,8 +3924,9 @@
           <w:sz w:val="21"/>
           <w:szCs w:val="21"/>
         </w:rPr>
-        <w:t>且数据集中的特征（</w:t>
-      </w:r>
+        <w:t>且数据</w:t>
+      </w:r>
+      <w:proofErr w:type="gramEnd"/>
       <w:r>
         <w:rPr>
           <w:rFonts w:ascii="Times New Roman" w:hAnsi="Times New Roman" w:cs="Segoe UI"/>
@@ -3764,8 +3934,19 @@
           <w:sz w:val="21"/>
           <w:szCs w:val="21"/>
         </w:rPr>
+        <w:t>集中的特征（</w:t>
+      </w:r>
+      <w:proofErr w:type="spellStart"/>
+      <w:r>
+        <w:rPr>
+          <w:rFonts w:ascii="Times New Roman" w:hAnsi="Times New Roman" w:cs="Segoe UI"/>
+          <w:color w:val="24292F"/>
+          <w:sz w:val="21"/>
+          <w:szCs w:val="21"/>
+        </w:rPr>
         <w:t>Tg</w:t>
       </w:r>
+      <w:proofErr w:type="spellEnd"/>
       <w:r>
         <w:rPr>
           <w:rFonts w:ascii="Times New Roman" w:hAnsi="Times New Roman" w:cs="Segoe UI"/>
@@ -3837,6 +4018,7 @@
         </w:rPr>
         <w:t>而对于正偏态分布的特征（</w:t>
       </w:r>
+      <w:proofErr w:type="spellStart"/>
       <w:r>
         <w:rPr>
           <w:rFonts w:ascii="Times New Roman" w:hAnsi="Times New Roman" w:cs="Segoe UI"/>
@@ -3846,6 +4028,7 @@
         </w:rPr>
         <w:t>Dmax</w:t>
       </w:r>
+      <w:proofErr w:type="spellEnd"/>
       <w:r>
         <w:rPr>
           <w:rFonts w:ascii="Times New Roman" w:hAnsi="Times New Roman" w:cs="Segoe UI"/>
@@ -3936,7 +4119,55 @@
           <w:sz w:val="21"/>
           <w:szCs w:val="21"/>
         </w:rPr>
-        <w:t>这是因为在这些分布中，观测值集中在较低值区间，而较高值的观测较少。</w:t>
+        <w:t>这是因为在这些分布中，观测值集中在</w:t>
+      </w:r>
+      <w:proofErr w:type="gramStart"/>
+      <w:r>
+        <w:rPr>
+          <w:rFonts w:ascii="Times New Roman" w:hAnsi="Times New Roman" w:cs="Segoe UI"/>
+          <w:b/>
+          <w:bCs/>
+          <w:color w:val="FF0000"/>
+          <w:sz w:val="21"/>
+          <w:szCs w:val="21"/>
+        </w:rPr>
+        <w:t>较低值</w:t>
+      </w:r>
+      <w:proofErr w:type="gramEnd"/>
+      <w:r>
+        <w:rPr>
+          <w:rFonts w:ascii="Times New Roman" w:hAnsi="Times New Roman" w:cs="Segoe UI"/>
+          <w:b/>
+          <w:bCs/>
+          <w:color w:val="FF0000"/>
+          <w:sz w:val="21"/>
+          <w:szCs w:val="21"/>
+        </w:rPr>
+        <w:t>区间，</w:t>
+      </w:r>
+      <w:proofErr w:type="gramStart"/>
+      <w:r>
+        <w:rPr>
+          <w:rFonts w:ascii="Times New Roman" w:hAnsi="Times New Roman" w:cs="Segoe UI"/>
+          <w:b/>
+          <w:bCs/>
+          <w:color w:val="FF0000"/>
+          <w:sz w:val="21"/>
+          <w:szCs w:val="21"/>
+        </w:rPr>
+        <w:t>而较高值</w:t>
+      </w:r>
+      <w:proofErr w:type="gramEnd"/>
+      <w:r>
+        <w:rPr>
+          <w:rFonts w:ascii="Times New Roman" w:hAnsi="Times New Roman" w:cs="Segoe UI"/>
+          <w:b/>
+          <w:bCs/>
+          <w:color w:val="FF0000"/>
+          <w:sz w:val="21"/>
+          <w:szCs w:val="21"/>
+        </w:rPr>
+        <w:t>的观测较少。</w:t>
       </w:r>
       <w:r>
         <w:rPr>
@@ -3945,7 +4176,27 @@
           <w:sz w:val="21"/>
           <w:szCs w:val="21"/>
         </w:rPr>
-        <w:t>在这种情况下，机器学习模型可能在捕捉较高值区间的数据规律方面表现不佳。</w:t>
+        <w:t>在这种情况下，机器学习模型可能在捕捉</w:t>
+      </w:r>
+      <w:proofErr w:type="gramStart"/>
+      <w:r>
+        <w:rPr>
+          <w:rFonts w:ascii="Times New Roman" w:hAnsi="Times New Roman" w:cs="Segoe UI"/>
+          <w:color w:val="24292F"/>
+          <w:sz w:val="21"/>
+          <w:szCs w:val="21"/>
+        </w:rPr>
+        <w:t>较高值</w:t>
+      </w:r>
+      <w:proofErr w:type="gramEnd"/>
+      <w:r>
+        <w:rPr>
+          <w:rFonts w:ascii="Times New Roman" w:hAnsi="Times New Roman" w:cs="Segoe UI"/>
+          <w:color w:val="24292F"/>
+          <w:sz w:val="21"/>
+          <w:szCs w:val="21"/>
+        </w:rPr>
+        <w:t>区间的数据规律方面表现不佳。</w:t>
       </w:r>
       <w:r>
         <w:rPr>
@@ -4071,19 +4322,35 @@
         <w:rPr>
           <w:rFonts w:ascii="Times New Roman" w:eastAsia="宋体" w:hAnsi="Times New Roman" w:hint="eastAsia"/>
         </w:rPr>
-        <w:t>方法将两个数据集的成分特征降维到</w:t>
-      </w:r>
+        <w:t>方法将两个数据集的成分</w:t>
+      </w:r>
+      <w:proofErr w:type="gramStart"/>
       <w:r>
         <w:rPr>
           <w:rFonts w:ascii="Times New Roman" w:eastAsia="宋体" w:hAnsi="Times New Roman" w:hint="eastAsia"/>
         </w:rPr>
+        <w:t>特征降维到</w:t>
+      </w:r>
+      <w:proofErr w:type="gramEnd"/>
+      <w:r>
+        <w:rPr>
+          <w:rFonts w:ascii="Times New Roman" w:eastAsia="宋体" w:hAnsi="Times New Roman" w:hint="eastAsia"/>
+        </w:rPr>
         <w:t>2</w:t>
       </w:r>
+      <w:proofErr w:type="gramStart"/>
       <w:r>
         <w:rPr>
           <w:rFonts w:ascii="Times New Roman" w:eastAsia="宋体" w:hAnsi="Times New Roman" w:hint="eastAsia"/>
         </w:rPr>
-        <w:t>维后绘制特征分布图，</w:t>
+        <w:t>维后绘制</w:t>
+      </w:r>
+      <w:proofErr w:type="gramEnd"/>
+      <w:r>
+        <w:rPr>
+          <w:rFonts w:ascii="Times New Roman" w:eastAsia="宋体" w:hAnsi="Times New Roman" w:hint="eastAsia"/>
+        </w:rPr>
+        <w:t>特征分布图，</w:t>
       </w:r>
       <w:r>
         <w:rPr>
@@ -4383,6 +4650,7 @@
                 <w:szCs w:val="21"/>
               </w:rPr>
             </w:pPr>
+            <w:proofErr w:type="spellStart"/>
             <w:r>
               <w:rPr>
                 <w:rFonts w:ascii="Times New Roman" w:eastAsia="宋体" w:hAnsi="Times New Roman" w:cs="宋体"/>
@@ -4393,6 +4661,7 @@
               </w:rPr>
               <w:t>Dmax</w:t>
             </w:r>
+            <w:proofErr w:type="spellEnd"/>
           </w:p>
         </w:tc>
         <w:tc>
@@ -4524,6 +4793,7 @@
                 <w:szCs w:val="21"/>
               </w:rPr>
             </w:pPr>
+            <w:proofErr w:type="spellStart"/>
             <w:r>
               <w:rPr>
                 <w:rFonts w:ascii="Times New Roman" w:eastAsia="宋体" w:hAnsi="Times New Roman" w:cs="宋体"/>
@@ -4534,6 +4804,7 @@
               </w:rPr>
               <w:t>Tg</w:t>
             </w:r>
+            <w:proofErr w:type="spellEnd"/>
           </w:p>
         </w:tc>
         <w:tc>
@@ -4933,6 +5204,7 @@
           <w:szCs w:val="21"/>
         </w:rPr>
       </w:pPr>
+      <w:proofErr w:type="spellStart"/>
       <w:r>
         <w:rPr>
           <w:rFonts w:ascii="Times New Roman" w:eastAsia="宋体" w:hAnsi="Times New Roman" w:cs="宋体" w:hint="eastAsia"/>
@@ -4949,6 +5221,7 @@
         </w:rPr>
         <w:t>max</w:t>
       </w:r>
+      <w:proofErr w:type="spellEnd"/>
       <w:r>
         <w:rPr>
           <w:rFonts w:ascii="Times New Roman" w:eastAsia="宋体" w:hAnsi="Times New Roman" w:cs="宋体"/>
@@ -5051,7 +5324,29 @@
           <w:kern w:val="0"/>
           <w:szCs w:val="21"/>
         </w:rPr>
-        <w:t>的异常点预测差距特别大</w:t>
+        <w:t>的异常</w:t>
+      </w:r>
+      <w:proofErr w:type="gramStart"/>
+      <w:r>
+        <w:rPr>
+          <w:rFonts w:ascii="Times New Roman" w:eastAsia="宋体" w:hAnsi="Times New Roman" w:cs="宋体" w:hint="eastAsia"/>
+          <w:b/>
+          <w:bCs/>
+          <w:kern w:val="0"/>
+          <w:szCs w:val="21"/>
+        </w:rPr>
+        <w:t>点预测</w:t>
+      </w:r>
+      <w:proofErr w:type="gramEnd"/>
+      <w:r>
+        <w:rPr>
+          <w:rFonts w:ascii="Times New Roman" w:eastAsia="宋体" w:hAnsi="Times New Roman" w:cs="宋体" w:hint="eastAsia"/>
+          <w:b/>
+          <w:bCs/>
+          <w:kern w:val="0"/>
+          <w:szCs w:val="21"/>
+        </w:rPr>
+        <w:t>差距特别大</w:t>
       </w:r>
       <w:r>
         <w:rPr>
@@ -5061,6 +5356,7 @@
         </w:rPr>
         <w:t>。总体来看，</w:t>
       </w:r>
+      <w:proofErr w:type="spellStart"/>
       <w:r>
         <w:rPr>
           <w:rFonts w:ascii="Times New Roman" w:eastAsia="宋体" w:hAnsi="Times New Roman" w:cs="宋体"/>
@@ -5069,6 +5365,7 @@
         </w:rPr>
         <w:t>Dmax</w:t>
       </w:r>
+      <w:proofErr w:type="spellEnd"/>
       <w:r>
         <w:rPr>
           <w:rFonts w:ascii="Times New Roman" w:eastAsia="宋体" w:hAnsi="Times New Roman" w:cs="宋体"/>
@@ -5077,6 +5374,7 @@
         </w:rPr>
         <w:t>的预测效果不佳。</w:t>
       </w:r>
+      <w:proofErr w:type="spellStart"/>
       <w:r>
         <w:rPr>
           <w:rFonts w:ascii="Times New Roman" w:eastAsia="宋体" w:hAnsi="Times New Roman" w:cs="宋体"/>
@@ -5085,6 +5383,7 @@
         </w:rPr>
         <w:t>Tg,Tx,Tl</w:t>
       </w:r>
+      <w:proofErr w:type="spellEnd"/>
       <w:r>
         <w:rPr>
           <w:rFonts w:ascii="Times New Roman" w:eastAsia="宋体" w:hAnsi="Times New Roman" w:cs="宋体" w:hint="eastAsia"/>
@@ -5474,6 +5773,7 @@
           <w:color w:val="FF0000"/>
         </w:rPr>
       </w:pPr>
+      <w:proofErr w:type="spellStart"/>
       <w:r>
         <w:rPr>
           <w:rFonts w:ascii="Times New Roman" w:eastAsia="宋体" w:hAnsi="Times New Roman" w:hint="eastAsia"/>
@@ -5483,6 +5783,7 @@
         </w:rPr>
         <w:t>Dmax</w:t>
       </w:r>
+      <w:proofErr w:type="spellEnd"/>
     </w:p>
     <w:tbl>
       <w:tblPr>
@@ -5807,6 +6108,7 @@
                 <w:rFonts w:ascii="Times New Roman" w:eastAsia="宋体" w:hAnsi="Times New Roman"/>
               </w:rPr>
             </w:pPr>
+            <w:proofErr w:type="spellStart"/>
             <w:r>
               <w:rPr>
                 <w:rFonts w:ascii="Times New Roman" w:eastAsia="宋体" w:hAnsi="Times New Roman"/>
@@ -5815,6 +6117,7 @@
               </w:rPr>
               <w:t>ElasticNet</w:t>
             </w:r>
+            <w:proofErr w:type="spellEnd"/>
           </w:p>
         </w:tc>
         <w:tc>
@@ -5989,6 +6292,7 @@
                 <w:rFonts w:ascii="Times New Roman" w:eastAsia="宋体" w:hAnsi="Times New Roman"/>
               </w:rPr>
             </w:pPr>
+            <w:proofErr w:type="spellStart"/>
             <w:r>
               <w:rPr>
                 <w:rFonts w:ascii="Times New Roman" w:eastAsia="宋体" w:hAnsi="Times New Roman"/>
@@ -5997,6 +6301,7 @@
               </w:rPr>
               <w:t>RandomForestRegressor</w:t>
             </w:r>
+            <w:proofErr w:type="spellEnd"/>
           </w:p>
         </w:tc>
         <w:tc>
@@ -6082,6 +6387,7 @@
                 <w:rFonts w:ascii="Times New Roman" w:eastAsia="宋体" w:hAnsi="Times New Roman"/>
               </w:rPr>
             </w:pPr>
+            <w:proofErr w:type="spellStart"/>
             <w:r>
               <w:rPr>
                 <w:rFonts w:ascii="Times New Roman" w:eastAsia="宋体" w:hAnsi="Times New Roman"/>
@@ -6091,6 +6397,7 @@
               <w:lastRenderedPageBreak/>
               <w:t>GradientBoostingRegressor</w:t>
             </w:r>
+            <w:proofErr w:type="spellEnd"/>
           </w:p>
         </w:tc>
         <w:tc>
@@ -6174,6 +6481,7 @@
                 <w:rFonts w:ascii="Times New Roman" w:eastAsia="宋体" w:hAnsi="Times New Roman"/>
               </w:rPr>
             </w:pPr>
+            <w:proofErr w:type="spellStart"/>
             <w:r>
               <w:rPr>
                 <w:rFonts w:ascii="Times New Roman" w:eastAsia="宋体" w:hAnsi="Times New Roman"/>
@@ -6182,6 +6490,7 @@
               </w:rPr>
               <w:t>AdaBoostRegressor</w:t>
             </w:r>
+            <w:proofErr w:type="spellEnd"/>
           </w:p>
         </w:tc>
         <w:tc>
@@ -6265,6 +6574,7 @@
                 <w:rFonts w:ascii="Times New Roman" w:eastAsia="宋体" w:hAnsi="Times New Roman"/>
               </w:rPr>
             </w:pPr>
+            <w:proofErr w:type="spellStart"/>
             <w:r>
               <w:rPr>
                 <w:rFonts w:ascii="Times New Roman" w:eastAsia="宋体" w:hAnsi="Times New Roman"/>
@@ -6273,6 +6583,7 @@
               </w:rPr>
               <w:t>KNeighborsRegressor</w:t>
             </w:r>
+            <w:proofErr w:type="spellEnd"/>
           </w:p>
         </w:tc>
         <w:tc>
@@ -6356,6 +6667,7 @@
                 <w:rFonts w:ascii="Times New Roman" w:eastAsia="宋体" w:hAnsi="Times New Roman"/>
               </w:rPr>
             </w:pPr>
+            <w:proofErr w:type="spellStart"/>
             <w:r>
               <w:rPr>
                 <w:rFonts w:ascii="Times New Roman" w:eastAsia="宋体" w:hAnsi="Times New Roman"/>
@@ -6364,6 +6676,7 @@
               </w:rPr>
               <w:t>XGBRegressor</w:t>
             </w:r>
+            <w:proofErr w:type="spellEnd"/>
           </w:p>
         </w:tc>
         <w:tc>
@@ -6453,6 +6766,7 @@
           <w:color w:val="FF0000"/>
         </w:rPr>
       </w:pPr>
+      <w:proofErr w:type="spellStart"/>
       <w:r>
         <w:rPr>
           <w:rFonts w:ascii="Times New Roman" w:eastAsia="宋体" w:hAnsi="Times New Roman" w:hint="eastAsia"/>
@@ -6462,6 +6776,7 @@
         </w:rPr>
         <w:t>Tg</w:t>
       </w:r>
+      <w:proofErr w:type="spellEnd"/>
     </w:p>
     <w:tbl>
       <w:tblPr>
@@ -6776,6 +7091,7 @@
                 <w:rFonts w:ascii="Times New Roman" w:eastAsia="宋体" w:hAnsi="Times New Roman"/>
               </w:rPr>
             </w:pPr>
+            <w:proofErr w:type="spellStart"/>
             <w:r>
               <w:rPr>
                 <w:rFonts w:ascii="Times New Roman" w:eastAsia="宋体" w:hAnsi="Times New Roman"/>
@@ -6784,6 +7100,7 @@
               </w:rPr>
               <w:t>ElasticNet</w:t>
             </w:r>
+            <w:proofErr w:type="spellEnd"/>
           </w:p>
         </w:tc>
         <w:tc>
@@ -6952,6 +7269,7 @@
                 <w:rFonts w:ascii="Times New Roman" w:eastAsia="宋体" w:hAnsi="Times New Roman"/>
               </w:rPr>
             </w:pPr>
+            <w:proofErr w:type="spellStart"/>
             <w:r>
               <w:rPr>
                 <w:rFonts w:ascii="Times New Roman" w:eastAsia="宋体" w:hAnsi="Times New Roman"/>
@@ -6960,6 +7278,7 @@
               </w:rPr>
               <w:t>RandomForestRegressor</w:t>
             </w:r>
+            <w:proofErr w:type="spellEnd"/>
           </w:p>
         </w:tc>
         <w:tc>
@@ -7040,6 +7359,7 @@
                 <w:rFonts w:ascii="Times New Roman" w:eastAsia="宋体" w:hAnsi="Times New Roman"/>
               </w:rPr>
             </w:pPr>
+            <w:proofErr w:type="spellStart"/>
             <w:r>
               <w:rPr>
                 <w:rFonts w:ascii="Times New Roman" w:eastAsia="宋体" w:hAnsi="Times New Roman"/>
@@ -7048,6 +7368,7 @@
               </w:rPr>
               <w:t>GradientBoostingRegressor</w:t>
             </w:r>
+            <w:proofErr w:type="spellEnd"/>
           </w:p>
         </w:tc>
         <w:tc>
@@ -7128,6 +7449,7 @@
                 <w:rFonts w:ascii="Times New Roman" w:eastAsia="宋体" w:hAnsi="Times New Roman"/>
               </w:rPr>
             </w:pPr>
+            <w:proofErr w:type="spellStart"/>
             <w:r>
               <w:rPr>
                 <w:rFonts w:ascii="Times New Roman" w:eastAsia="宋体" w:hAnsi="Times New Roman"/>
@@ -7136,6 +7458,7 @@
               </w:rPr>
               <w:t>AdaBoostRegressor</w:t>
             </w:r>
+            <w:proofErr w:type="spellEnd"/>
           </w:p>
         </w:tc>
         <w:tc>
@@ -7216,6 +7539,7 @@
                 <w:rFonts w:ascii="Times New Roman" w:eastAsia="宋体" w:hAnsi="Times New Roman"/>
               </w:rPr>
             </w:pPr>
+            <w:proofErr w:type="spellStart"/>
             <w:r>
               <w:rPr>
                 <w:rFonts w:ascii="Times New Roman" w:eastAsia="宋体" w:hAnsi="Times New Roman"/>
@@ -7224,6 +7548,7 @@
               </w:rPr>
               <w:t>KNeighborsRegressor</w:t>
             </w:r>
+            <w:proofErr w:type="spellEnd"/>
           </w:p>
         </w:tc>
         <w:tc>
@@ -7304,6 +7629,7 @@
                 <w:rFonts w:ascii="Times New Roman" w:eastAsia="宋体" w:hAnsi="Times New Roman"/>
               </w:rPr>
             </w:pPr>
+            <w:proofErr w:type="spellStart"/>
             <w:r>
               <w:rPr>
                 <w:rFonts w:ascii="Times New Roman" w:eastAsia="宋体" w:hAnsi="Times New Roman"/>
@@ -7312,6 +7638,7 @@
               </w:rPr>
               <w:t>XGBRegressor</w:t>
             </w:r>
+            <w:proofErr w:type="spellEnd"/>
           </w:p>
         </w:tc>
         <w:tc>
@@ -7729,6 +8056,7 @@
                 <w:rFonts w:ascii="Times New Roman" w:eastAsia="宋体" w:hAnsi="Times New Roman"/>
               </w:rPr>
             </w:pPr>
+            <w:proofErr w:type="spellStart"/>
             <w:r>
               <w:rPr>
                 <w:rFonts w:ascii="Times New Roman" w:eastAsia="宋体" w:hAnsi="Times New Roman"/>
@@ -7737,6 +8065,7 @@
               </w:rPr>
               <w:t>ElasticNet</w:t>
             </w:r>
+            <w:proofErr w:type="spellEnd"/>
           </w:p>
         </w:tc>
         <w:tc>
@@ -7911,6 +8240,7 @@
                 <w:rFonts w:ascii="Times New Roman" w:eastAsia="宋体" w:hAnsi="Times New Roman"/>
               </w:rPr>
             </w:pPr>
+            <w:proofErr w:type="spellStart"/>
             <w:r>
               <w:rPr>
                 <w:rFonts w:ascii="Times New Roman" w:eastAsia="宋体" w:hAnsi="Times New Roman"/>
@@ -7919,6 +8249,7 @@
               </w:rPr>
               <w:t>RandomForestRegressor</w:t>
             </w:r>
+            <w:proofErr w:type="spellEnd"/>
           </w:p>
         </w:tc>
         <w:tc>
@@ -8002,6 +8333,7 @@
                 <w:rFonts w:ascii="Times New Roman" w:eastAsia="宋体" w:hAnsi="Times New Roman"/>
               </w:rPr>
             </w:pPr>
+            <w:proofErr w:type="spellStart"/>
             <w:r>
               <w:rPr>
                 <w:rFonts w:ascii="Times New Roman" w:eastAsia="宋体" w:hAnsi="Times New Roman"/>
@@ -8010,6 +8342,7 @@
               </w:rPr>
               <w:t>GradientBoostingRegressor</w:t>
             </w:r>
+            <w:proofErr w:type="spellEnd"/>
           </w:p>
         </w:tc>
         <w:tc>
@@ -8093,6 +8426,7 @@
                 <w:rFonts w:ascii="Times New Roman" w:eastAsia="宋体" w:hAnsi="Times New Roman"/>
               </w:rPr>
             </w:pPr>
+            <w:proofErr w:type="spellStart"/>
             <w:r>
               <w:rPr>
                 <w:rFonts w:ascii="Times New Roman" w:eastAsia="宋体" w:hAnsi="Times New Roman"/>
@@ -8101,6 +8435,7 @@
               </w:rPr>
               <w:t>AdaBoostRegressor</w:t>
             </w:r>
+            <w:proofErr w:type="spellEnd"/>
           </w:p>
         </w:tc>
         <w:tc>
@@ -8184,6 +8519,7 @@
                 <w:rFonts w:ascii="Times New Roman" w:eastAsia="宋体" w:hAnsi="Times New Roman"/>
               </w:rPr>
             </w:pPr>
+            <w:proofErr w:type="spellStart"/>
             <w:r>
               <w:rPr>
                 <w:rFonts w:ascii="Times New Roman" w:eastAsia="宋体" w:hAnsi="Times New Roman"/>
@@ -8192,6 +8528,7 @@
               </w:rPr>
               <w:t>KNeighborsRegressor</w:t>
             </w:r>
+            <w:proofErr w:type="spellEnd"/>
           </w:p>
         </w:tc>
         <w:tc>
@@ -8275,6 +8612,7 @@
                 <w:rFonts w:ascii="Times New Roman" w:eastAsia="宋体" w:hAnsi="Times New Roman"/>
               </w:rPr>
             </w:pPr>
+            <w:proofErr w:type="spellStart"/>
             <w:r>
               <w:rPr>
                 <w:rFonts w:ascii="Times New Roman" w:eastAsia="宋体" w:hAnsi="Times New Roman"/>
@@ -8283,6 +8621,7 @@
               </w:rPr>
               <w:t>XGBRegressor</w:t>
             </w:r>
+            <w:proofErr w:type="spellEnd"/>
           </w:p>
         </w:tc>
         <w:tc>
@@ -8695,6 +9034,7 @@
                 <w:rFonts w:ascii="Times New Roman" w:eastAsia="宋体" w:hAnsi="Times New Roman"/>
               </w:rPr>
             </w:pPr>
+            <w:proofErr w:type="spellStart"/>
             <w:r>
               <w:rPr>
                 <w:rFonts w:ascii="Times New Roman" w:eastAsia="宋体" w:hAnsi="Times New Roman"/>
@@ -8703,6 +9043,7 @@
               </w:rPr>
               <w:t>ElasticNet</w:t>
             </w:r>
+            <w:proofErr w:type="spellEnd"/>
           </w:p>
         </w:tc>
         <w:tc>
@@ -8871,6 +9212,7 @@
                 <w:rFonts w:ascii="Times New Roman" w:eastAsia="宋体" w:hAnsi="Times New Roman"/>
               </w:rPr>
             </w:pPr>
+            <w:proofErr w:type="spellStart"/>
             <w:r>
               <w:rPr>
                 <w:rFonts w:ascii="Times New Roman" w:eastAsia="宋体" w:hAnsi="Times New Roman"/>
@@ -8879,6 +9221,7 @@
               </w:rPr>
               <w:t>RandomForestRegressor</w:t>
             </w:r>
+            <w:proofErr w:type="spellEnd"/>
           </w:p>
         </w:tc>
         <w:tc>
@@ -8959,6 +9302,7 @@
                 <w:rFonts w:ascii="Times New Roman" w:eastAsia="宋体" w:hAnsi="Times New Roman"/>
               </w:rPr>
             </w:pPr>
+            <w:proofErr w:type="spellStart"/>
             <w:r>
               <w:rPr>
                 <w:rFonts w:ascii="Times New Roman" w:eastAsia="宋体" w:hAnsi="Times New Roman"/>
@@ -8967,6 +9311,7 @@
               </w:rPr>
               <w:t>GradientBoostingRegressor</w:t>
             </w:r>
+            <w:proofErr w:type="spellEnd"/>
           </w:p>
         </w:tc>
         <w:tc>
@@ -9047,6 +9392,7 @@
                 <w:rFonts w:ascii="Times New Roman" w:eastAsia="宋体" w:hAnsi="Times New Roman"/>
               </w:rPr>
             </w:pPr>
+            <w:proofErr w:type="spellStart"/>
             <w:r>
               <w:rPr>
                 <w:rFonts w:ascii="Times New Roman" w:eastAsia="宋体" w:hAnsi="Times New Roman"/>
@@ -9055,6 +9401,7 @@
               </w:rPr>
               <w:t>AdaBoostRegressor</w:t>
             </w:r>
+            <w:proofErr w:type="spellEnd"/>
           </w:p>
         </w:tc>
         <w:tc>
@@ -9135,6 +9482,7 @@
                 <w:rFonts w:ascii="Times New Roman" w:eastAsia="宋体" w:hAnsi="Times New Roman"/>
               </w:rPr>
             </w:pPr>
+            <w:proofErr w:type="spellStart"/>
             <w:r>
               <w:rPr>
                 <w:rFonts w:ascii="Times New Roman" w:eastAsia="宋体" w:hAnsi="Times New Roman"/>
@@ -9143,6 +9491,7 @@
               </w:rPr>
               <w:t>KNeighborsRegressor</w:t>
             </w:r>
+            <w:proofErr w:type="spellEnd"/>
           </w:p>
         </w:tc>
         <w:tc>
@@ -9225,6 +9574,7 @@
                 <w:rFonts w:ascii="Times New Roman" w:eastAsia="宋体" w:hAnsi="Times New Roman"/>
               </w:rPr>
             </w:pPr>
+            <w:proofErr w:type="spellStart"/>
             <w:r>
               <w:rPr>
                 <w:rFonts w:ascii="Times New Roman" w:eastAsia="宋体" w:hAnsi="Times New Roman"/>
@@ -9233,6 +9583,7 @@
               </w:rPr>
               <w:t>XGBRegressor</w:t>
             </w:r>
+            <w:proofErr w:type="spellEnd"/>
           </w:p>
         </w:tc>
         <w:tc>
@@ -9640,6 +9991,7 @@
                 <w:rFonts w:ascii="Times New Roman" w:eastAsia="宋体" w:hAnsi="Times New Roman"/>
               </w:rPr>
             </w:pPr>
+            <w:proofErr w:type="spellStart"/>
             <w:r>
               <w:rPr>
                 <w:rFonts w:ascii="Times New Roman" w:eastAsia="宋体" w:hAnsi="Times New Roman"/>
@@ -9648,6 +10000,7 @@
               </w:rPr>
               <w:t>ElasticNet</w:t>
             </w:r>
+            <w:proofErr w:type="spellEnd"/>
           </w:p>
         </w:tc>
         <w:tc>
@@ -9816,6 +10169,7 @@
                 <w:rFonts w:ascii="Times New Roman" w:eastAsia="宋体" w:hAnsi="Times New Roman"/>
               </w:rPr>
             </w:pPr>
+            <w:proofErr w:type="spellStart"/>
             <w:r>
               <w:rPr>
                 <w:rFonts w:ascii="Times New Roman" w:eastAsia="宋体" w:hAnsi="Times New Roman"/>
@@ -9824,6 +10178,7 @@
               </w:rPr>
               <w:t>RandomForestRegressor</w:t>
             </w:r>
+            <w:proofErr w:type="spellEnd"/>
           </w:p>
         </w:tc>
         <w:tc>
@@ -9904,6 +10259,7 @@
                 <w:rFonts w:ascii="Times New Roman" w:eastAsia="宋体" w:hAnsi="Times New Roman"/>
               </w:rPr>
             </w:pPr>
+            <w:proofErr w:type="spellStart"/>
             <w:r>
               <w:rPr>
                 <w:rFonts w:ascii="Times New Roman" w:eastAsia="宋体" w:hAnsi="Times New Roman"/>
@@ -9912,6 +10268,7 @@
               </w:rPr>
               <w:t>GradientBoostingRegressor</w:t>
             </w:r>
+            <w:proofErr w:type="spellEnd"/>
           </w:p>
         </w:tc>
         <w:tc>
@@ -9992,6 +10349,7 @@
                 <w:rFonts w:ascii="Times New Roman" w:eastAsia="宋体" w:hAnsi="Times New Roman"/>
               </w:rPr>
             </w:pPr>
+            <w:proofErr w:type="spellStart"/>
             <w:r>
               <w:rPr>
                 <w:rFonts w:ascii="Times New Roman" w:eastAsia="宋体" w:hAnsi="Times New Roman"/>
@@ -10000,6 +10358,7 @@
               </w:rPr>
               <w:t>AdaBoostRegressor</w:t>
             </w:r>
+            <w:proofErr w:type="spellEnd"/>
           </w:p>
         </w:tc>
         <w:tc>
@@ -10080,6 +10439,7 @@
                 <w:rFonts w:ascii="Times New Roman" w:eastAsia="宋体" w:hAnsi="Times New Roman"/>
               </w:rPr>
             </w:pPr>
+            <w:proofErr w:type="spellStart"/>
             <w:r>
               <w:rPr>
                 <w:rFonts w:ascii="Times New Roman" w:eastAsia="宋体" w:hAnsi="Times New Roman"/>
@@ -10088,6 +10448,7 @@
               </w:rPr>
               <w:t>KNeighborsRegressor</w:t>
             </w:r>
+            <w:proofErr w:type="spellEnd"/>
           </w:p>
         </w:tc>
         <w:tc>
@@ -10170,6 +10531,7 @@
                 <w:rFonts w:ascii="Times New Roman" w:eastAsia="宋体" w:hAnsi="Times New Roman"/>
               </w:rPr>
             </w:pPr>
+            <w:proofErr w:type="spellStart"/>
             <w:r>
               <w:rPr>
                 <w:rFonts w:ascii="Times New Roman" w:eastAsia="宋体" w:hAnsi="Times New Roman"/>
@@ -10178,6 +10540,7 @@
               </w:rPr>
               <w:t>XGBRegressor</w:t>
             </w:r>
+            <w:proofErr w:type="spellEnd"/>
           </w:p>
         </w:tc>
         <w:tc>
@@ -10583,6 +10946,7 @@
                 <w:rFonts w:ascii="Times New Roman" w:eastAsia="宋体" w:hAnsi="Times New Roman"/>
               </w:rPr>
             </w:pPr>
+            <w:proofErr w:type="spellStart"/>
             <w:r>
               <w:rPr>
                 <w:rFonts w:ascii="Times New Roman" w:eastAsia="宋体" w:hAnsi="Times New Roman"/>
@@ -10591,6 +10955,7 @@
               </w:rPr>
               <w:t>ElasticNet</w:t>
             </w:r>
+            <w:proofErr w:type="spellEnd"/>
           </w:p>
         </w:tc>
         <w:tc>
@@ -10759,6 +11124,7 @@
                 <w:rFonts w:ascii="Times New Roman" w:eastAsia="宋体" w:hAnsi="Times New Roman"/>
               </w:rPr>
             </w:pPr>
+            <w:proofErr w:type="spellStart"/>
             <w:r>
               <w:rPr>
                 <w:rFonts w:ascii="Times New Roman" w:eastAsia="宋体" w:hAnsi="Times New Roman"/>
@@ -10767,6 +11133,7 @@
               </w:rPr>
               <w:t>RandomForestRegressor</w:t>
             </w:r>
+            <w:proofErr w:type="spellEnd"/>
           </w:p>
         </w:tc>
         <w:tc>
@@ -10847,6 +11214,7 @@
                 <w:rFonts w:ascii="Times New Roman" w:eastAsia="宋体" w:hAnsi="Times New Roman"/>
               </w:rPr>
             </w:pPr>
+            <w:proofErr w:type="spellStart"/>
             <w:r>
               <w:rPr>
                 <w:rFonts w:ascii="Times New Roman" w:eastAsia="宋体" w:hAnsi="Times New Roman"/>
@@ -10855,6 +11223,7 @@
               </w:rPr>
               <w:t>GradientBoostingRegressor</w:t>
             </w:r>
+            <w:proofErr w:type="spellEnd"/>
           </w:p>
         </w:tc>
         <w:tc>
@@ -10935,6 +11304,7 @@
                 <w:rFonts w:ascii="Times New Roman" w:eastAsia="宋体" w:hAnsi="Times New Roman"/>
               </w:rPr>
             </w:pPr>
+            <w:proofErr w:type="spellStart"/>
             <w:r>
               <w:rPr>
                 <w:rFonts w:ascii="Times New Roman" w:eastAsia="宋体" w:hAnsi="Times New Roman"/>
@@ -10943,6 +11313,7 @@
               </w:rPr>
               <w:t>AdaBoostRegressor</w:t>
             </w:r>
+            <w:proofErr w:type="spellEnd"/>
           </w:p>
         </w:tc>
         <w:tc>
@@ -11023,6 +11394,7 @@
                 <w:rFonts w:ascii="Times New Roman" w:eastAsia="宋体" w:hAnsi="Times New Roman"/>
               </w:rPr>
             </w:pPr>
+            <w:proofErr w:type="spellStart"/>
             <w:r>
               <w:rPr>
                 <w:rFonts w:ascii="Times New Roman" w:eastAsia="宋体" w:hAnsi="Times New Roman"/>
@@ -11031,6 +11403,7 @@
               </w:rPr>
               <w:t>KNeighborsRegressor</w:t>
             </w:r>
+            <w:proofErr w:type="spellEnd"/>
           </w:p>
         </w:tc>
         <w:tc>
@@ -11111,6 +11484,7 @@
                 <w:rFonts w:ascii="Times New Roman" w:eastAsia="宋体" w:hAnsi="Times New Roman"/>
               </w:rPr>
             </w:pPr>
+            <w:proofErr w:type="spellStart"/>
             <w:r>
               <w:rPr>
                 <w:rFonts w:ascii="Times New Roman" w:eastAsia="宋体" w:hAnsi="Times New Roman"/>
@@ -11119,6 +11493,7 @@
               </w:rPr>
               <w:t>XGBRegressor</w:t>
             </w:r>
+            <w:proofErr w:type="spellEnd"/>
           </w:p>
         </w:tc>
         <w:tc>
@@ -11203,6 +11578,7 @@
           <w:color w:val="FF0000"/>
         </w:rPr>
       </w:pPr>
+      <w:proofErr w:type="gramStart"/>
       <w:r>
         <w:rPr>
           <w:rFonts w:ascii="Times New Roman" w:eastAsia="宋体" w:hAnsi="Times New Roman"/>
@@ -11210,7 +11586,17 @@
           <w:bCs/>
           <w:color w:val="FF0000"/>
         </w:rPr>
-        <w:t>E(%)</w:t>
+        <w:t>E(</w:t>
+      </w:r>
+      <w:proofErr w:type="gramEnd"/>
+      <w:r>
+        <w:rPr>
+          <w:rFonts w:ascii="Times New Roman" w:eastAsia="宋体" w:hAnsi="Times New Roman"/>
+          <w:b/>
+          <w:bCs/>
+          <w:color w:val="FF0000"/>
+        </w:rPr>
+        <w:t>%)</w:t>
       </w:r>
     </w:p>
     <w:tbl>
@@ -11526,6 +11912,7 @@
                 <w:rFonts w:ascii="Times New Roman" w:eastAsia="宋体" w:hAnsi="Times New Roman"/>
               </w:rPr>
             </w:pPr>
+            <w:proofErr w:type="spellStart"/>
             <w:r>
               <w:rPr>
                 <w:rFonts w:ascii="Times New Roman" w:eastAsia="宋体" w:hAnsi="Times New Roman"/>
@@ -11534,6 +11921,7 @@
               </w:rPr>
               <w:t>ElasticNet</w:t>
             </w:r>
+            <w:proofErr w:type="spellEnd"/>
           </w:p>
         </w:tc>
         <w:tc>
@@ -11702,6 +12090,7 @@
                 <w:rFonts w:ascii="Times New Roman" w:eastAsia="宋体" w:hAnsi="Times New Roman"/>
               </w:rPr>
             </w:pPr>
+            <w:proofErr w:type="spellStart"/>
             <w:r>
               <w:rPr>
                 <w:rFonts w:ascii="Times New Roman" w:eastAsia="宋体" w:hAnsi="Times New Roman"/>
@@ -11710,6 +12099,7 @@
               </w:rPr>
               <w:t>RandomForestRegressor</w:t>
             </w:r>
+            <w:proofErr w:type="spellEnd"/>
           </w:p>
         </w:tc>
         <w:tc>
@@ -11790,6 +12180,7 @@
                 <w:rFonts w:ascii="Times New Roman" w:eastAsia="宋体" w:hAnsi="Times New Roman"/>
               </w:rPr>
             </w:pPr>
+            <w:proofErr w:type="spellStart"/>
             <w:r>
               <w:rPr>
                 <w:rFonts w:ascii="Times New Roman" w:eastAsia="宋体" w:hAnsi="Times New Roman"/>
@@ -11798,6 +12189,7 @@
               </w:rPr>
               <w:t>GradientBoostingRegressor</w:t>
             </w:r>
+            <w:proofErr w:type="spellEnd"/>
           </w:p>
         </w:tc>
         <w:tc>
@@ -11878,6 +12270,7 @@
                 <w:rFonts w:ascii="Times New Roman" w:eastAsia="宋体" w:hAnsi="Times New Roman"/>
               </w:rPr>
             </w:pPr>
+            <w:proofErr w:type="spellStart"/>
             <w:r>
               <w:rPr>
                 <w:rFonts w:ascii="Times New Roman" w:eastAsia="宋体" w:hAnsi="Times New Roman"/>
@@ -11886,6 +12279,7 @@
               </w:rPr>
               <w:t>AdaBoostRegressor</w:t>
             </w:r>
+            <w:proofErr w:type="spellEnd"/>
           </w:p>
         </w:tc>
         <w:tc>
@@ -11966,6 +12360,7 @@
                 <w:rFonts w:ascii="Times New Roman" w:eastAsia="宋体" w:hAnsi="Times New Roman"/>
               </w:rPr>
             </w:pPr>
+            <w:proofErr w:type="spellStart"/>
             <w:r>
               <w:rPr>
                 <w:rFonts w:ascii="Times New Roman" w:eastAsia="宋体" w:hAnsi="Times New Roman"/>
@@ -11974,6 +12369,7 @@
               </w:rPr>
               <w:t>KNeighborsRegressor</w:t>
             </w:r>
+            <w:proofErr w:type="spellEnd"/>
           </w:p>
         </w:tc>
         <w:tc>
@@ -12054,6 +12450,7 @@
                 <w:rFonts w:ascii="Times New Roman" w:eastAsia="宋体" w:hAnsi="Times New Roman"/>
               </w:rPr>
             </w:pPr>
+            <w:proofErr w:type="spellStart"/>
             <w:r>
               <w:rPr>
                 <w:rFonts w:ascii="Times New Roman" w:eastAsia="宋体" w:hAnsi="Times New Roman"/>
@@ -12062,6 +12459,7 @@
               </w:rPr>
               <w:t>XGBRegressor</w:t>
             </w:r>
+            <w:proofErr w:type="spellEnd"/>
           </w:p>
         </w:tc>
         <w:tc>
@@ -12273,12 +12671,14 @@
         </w:rPr>
         <w:t>相同成分的如果都找到了论文支撑，</w:t>
       </w:r>
+      <w:proofErr w:type="spellStart"/>
       <w:r>
         <w:rPr>
           <w:rFonts w:ascii="Times New Roman" w:eastAsia="宋体" w:hAnsi="Times New Roman"/>
         </w:rPr>
         <w:t>Dmax</w:t>
       </w:r>
+      <w:proofErr w:type="spellEnd"/>
       <w:r>
         <w:rPr>
           <w:rFonts w:ascii="Times New Roman" w:eastAsia="宋体" w:hAnsi="Times New Roman"/>
@@ -12305,11 +12705,19 @@
         </w:rPr>
         <w:t>对未找到支持文献的特殊值进行删除（如</w:t>
       </w:r>
+      <w:proofErr w:type="spellStart"/>
       <w:r>
         <w:rPr>
           <w:rFonts w:ascii="Times New Roman" w:eastAsia="宋体" w:hAnsi="Times New Roman"/>
         </w:rPr>
-        <w:t>σy(MPa) 2200</w:t>
+        <w:t>σy</w:t>
+      </w:r>
+      <w:proofErr w:type="spellEnd"/>
+      <w:r>
+        <w:rPr>
+          <w:rFonts w:ascii="Times New Roman" w:eastAsia="宋体" w:hAnsi="Times New Roman"/>
+        </w:rPr>
+        <w:t>(MPa) 2200</w:t>
       </w:r>
       <w:r>
         <w:rPr>
@@ -12337,12 +12745,14 @@
         </w:rPr>
         <w:t>相同成分，如果存在一篇文献的体系数据更加完整，则仅保留该文献中的结果（怕实验方法不同，测量误差，如一个体系随着</w:t>
       </w:r>
+      <w:proofErr w:type="spellStart"/>
       <w:r>
         <w:rPr>
           <w:rFonts w:ascii="Times New Roman" w:eastAsia="宋体" w:hAnsi="Times New Roman"/>
         </w:rPr>
         <w:t>Ti</w:t>
       </w:r>
+      <w:proofErr w:type="spellEnd"/>
       <w:r>
         <w:rPr>
           <w:rFonts w:ascii="Times New Roman" w:eastAsia="宋体" w:hAnsi="Times New Roman"/>
@@ -12474,42 +12884,23 @@
                 <w:rFonts w:ascii="Times New Roman" w:eastAsia="宋体" w:hAnsi="Times New Roman"/>
               </w:rPr>
             </w:pPr>
+            <w:proofErr w:type="spellStart"/>
             <w:r>
               <w:rPr>
                 <w:rFonts w:ascii="Times New Roman" w:eastAsia="宋体" w:hAnsi="Times New Roman"/>
                 <w:b/>
                 <w:bCs/>
               </w:rPr>
-              <w:t>Tg(K)</w:t>
-            </w:r>
-          </w:p>
-        </w:tc>
-        <w:tc>
-          <w:tcPr>
-            <w:tcW w:w="1065" w:type="dxa"/>
-            <w:tcBorders>
-              <w:top w:val="single" w:sz="6" w:space="0" w:color="D9D9D9"/>
-              <w:left w:val="single" w:sz="6" w:space="0" w:color="D9D9D9"/>
-              <w:bottom w:val="single" w:sz="6" w:space="0" w:color="D9D9D9"/>
-              <w:right w:val="single" w:sz="6" w:space="0" w:color="D9D9D9"/>
-            </w:tcBorders>
-            <w:vAlign w:val="center"/>
-            <w:hideMark/>
-          </w:tcPr>
-          <w:p>
-            <w:pPr>
-              <w:spacing w:line="300" w:lineRule="auto"/>
-              <w:rPr>
-                <w:rFonts w:ascii="Times New Roman" w:eastAsia="宋体" w:hAnsi="Times New Roman"/>
-              </w:rPr>
-            </w:pPr>
+              <w:t>Tg</w:t>
+            </w:r>
+            <w:proofErr w:type="spellEnd"/>
             <w:r>
               <w:rPr>
                 <w:rFonts w:ascii="Times New Roman" w:eastAsia="宋体" w:hAnsi="Times New Roman"/>
                 <w:b/>
                 <w:bCs/>
               </w:rPr>
-              <w:t>Tx(K)</w:t>
+              <w:t>(K)</w:t>
             </w:r>
           </w:p>
         </w:tc>
@@ -12538,13 +12929,13 @@
                 <w:b/>
                 <w:bCs/>
               </w:rPr>
-              <w:t>Tl(K)</w:t>
-            </w:r>
-          </w:p>
-        </w:tc>
-        <w:tc>
-          <w:tcPr>
-            <w:tcW w:w="1066" w:type="dxa"/>
+              <w:t>Tx(K)</w:t>
+            </w:r>
+          </w:p>
+        </w:tc>
+        <w:tc>
+          <w:tcPr>
+            <w:tcW w:w="1065" w:type="dxa"/>
             <w:tcBorders>
               <w:top w:val="single" w:sz="6" w:space="0" w:color="D9D9D9"/>
               <w:left w:val="single" w:sz="6" w:space="0" w:color="D9D9D9"/>
@@ -12567,7 +12958,7 @@
                 <w:b/>
                 <w:bCs/>
               </w:rPr>
-              <w:t>σy(MPa)</w:t>
+              <w:t>Tl(K)</w:t>
             </w:r>
           </w:p>
         </w:tc>
@@ -12590,42 +12981,109 @@
                 <w:rFonts w:ascii="Times New Roman" w:eastAsia="宋体" w:hAnsi="Times New Roman"/>
               </w:rPr>
             </w:pPr>
+            <w:proofErr w:type="spellStart"/>
             <w:r>
               <w:rPr>
                 <w:rFonts w:ascii="Times New Roman" w:eastAsia="宋体" w:hAnsi="Times New Roman"/>
                 <w:b/>
                 <w:bCs/>
               </w:rPr>
-              <w:t>Modulus (GPa)</w:t>
-            </w:r>
-          </w:p>
-        </w:tc>
-        <w:tc>
-          <w:tcPr>
-            <w:tcW w:w="1124" w:type="dxa"/>
-            <w:tcBorders>
-              <w:top w:val="single" w:sz="6" w:space="0" w:color="D9D9D9"/>
-              <w:left w:val="single" w:sz="6" w:space="0" w:color="D9D9D9"/>
-              <w:bottom w:val="single" w:sz="6" w:space="0" w:color="D9D9D9"/>
-              <w:right w:val="single" w:sz="6" w:space="0" w:color="D9D9D9"/>
-            </w:tcBorders>
-            <w:vAlign w:val="center"/>
-            <w:hideMark/>
-          </w:tcPr>
-          <w:p>
-            <w:pPr>
-              <w:spacing w:line="300" w:lineRule="auto"/>
-              <w:rPr>
-                <w:rFonts w:ascii="Times New Roman" w:eastAsia="宋体" w:hAnsi="Times New Roman"/>
-              </w:rPr>
-            </w:pPr>
+              <w:t>σy</w:t>
+            </w:r>
+            <w:proofErr w:type="spellEnd"/>
             <w:r>
               <w:rPr>
                 <w:rFonts w:ascii="Times New Roman" w:eastAsia="宋体" w:hAnsi="Times New Roman"/>
                 <w:b/>
                 <w:bCs/>
               </w:rPr>
-              <w:t>Ε(%)</w:t>
+              <w:t>(MPa)</w:t>
+            </w:r>
+          </w:p>
+        </w:tc>
+        <w:tc>
+          <w:tcPr>
+            <w:tcW w:w="1066" w:type="dxa"/>
+            <w:tcBorders>
+              <w:top w:val="single" w:sz="6" w:space="0" w:color="D9D9D9"/>
+              <w:left w:val="single" w:sz="6" w:space="0" w:color="D9D9D9"/>
+              <w:bottom w:val="single" w:sz="6" w:space="0" w:color="D9D9D9"/>
+              <w:right w:val="single" w:sz="6" w:space="0" w:color="D9D9D9"/>
+            </w:tcBorders>
+            <w:vAlign w:val="center"/>
+            <w:hideMark/>
+          </w:tcPr>
+          <w:p>
+            <w:pPr>
+              <w:spacing w:line="300" w:lineRule="auto"/>
+              <w:rPr>
+                <w:rFonts w:ascii="Times New Roman" w:eastAsia="宋体" w:hAnsi="Times New Roman"/>
+              </w:rPr>
+            </w:pPr>
+            <w:r>
+              <w:rPr>
+                <w:rFonts w:ascii="Times New Roman" w:eastAsia="宋体" w:hAnsi="Times New Roman"/>
+                <w:b/>
+                <w:bCs/>
+              </w:rPr>
+              <w:t>Modulus (</w:t>
+            </w:r>
+            <w:proofErr w:type="spellStart"/>
+            <w:r>
+              <w:rPr>
+                <w:rFonts w:ascii="Times New Roman" w:eastAsia="宋体" w:hAnsi="Times New Roman"/>
+                <w:b/>
+                <w:bCs/>
+              </w:rPr>
+              <w:t>GPa</w:t>
+            </w:r>
+            <w:proofErr w:type="spellEnd"/>
+            <w:r>
+              <w:rPr>
+                <w:rFonts w:ascii="Times New Roman" w:eastAsia="宋体" w:hAnsi="Times New Roman"/>
+                <w:b/>
+                <w:bCs/>
+              </w:rPr>
+              <w:t>)</w:t>
+            </w:r>
+          </w:p>
+        </w:tc>
+        <w:tc>
+          <w:tcPr>
+            <w:tcW w:w="1124" w:type="dxa"/>
+            <w:tcBorders>
+              <w:top w:val="single" w:sz="6" w:space="0" w:color="D9D9D9"/>
+              <w:left w:val="single" w:sz="6" w:space="0" w:color="D9D9D9"/>
+              <w:bottom w:val="single" w:sz="6" w:space="0" w:color="D9D9D9"/>
+              <w:right w:val="single" w:sz="6" w:space="0" w:color="D9D9D9"/>
+            </w:tcBorders>
+            <w:vAlign w:val="center"/>
+            <w:hideMark/>
+          </w:tcPr>
+          <w:p>
+            <w:pPr>
+              <w:spacing w:line="300" w:lineRule="auto"/>
+              <w:rPr>
+                <w:rFonts w:ascii="Times New Roman" w:eastAsia="宋体" w:hAnsi="Times New Roman"/>
+              </w:rPr>
+            </w:pPr>
+            <w:proofErr w:type="gramStart"/>
+            <w:r>
+              <w:rPr>
+                <w:rFonts w:ascii="Times New Roman" w:eastAsia="宋体" w:hAnsi="Times New Roman"/>
+                <w:b/>
+                <w:bCs/>
+              </w:rPr>
+              <w:t>Ε(</w:t>
+            </w:r>
+            <w:proofErr w:type="gramEnd"/>
+            <w:r>
+              <w:rPr>
+                <w:rFonts w:ascii="Times New Roman" w:eastAsia="宋体" w:hAnsi="Times New Roman"/>
+                <w:b/>
+                <w:bCs/>
+              </w:rPr>
+              <w:t>%)</w:t>
             </w:r>
           </w:p>
         </w:tc>
@@ -14442,37 +14900,75 @@
         <w:spacing w:line="300" w:lineRule="auto"/>
         <w:ind w:firstLine="420"/>
         <w:rPr>
+          <w:rFonts w:ascii="Times New Roman" w:eastAsia="宋体" w:hAnsi="Times New Roman"/>
+          <w:color w:val="FF0000"/>
+        </w:rPr>
+      </w:pPr>
+      <w:r>
+        <w:rPr>
+          <w:rFonts w:ascii="Times New Roman" w:eastAsia="宋体" w:hAnsi="Times New Roman"/>
+          <w:color w:val="FF0000"/>
+        </w:rPr>
+        <w:t>30%</w:t>
+      </w:r>
+      <w:r>
+        <w:rPr>
           <w:rFonts w:ascii="Times New Roman" w:eastAsia="宋体" w:hAnsi="Times New Roman" w:hint="eastAsia"/>
           <w:color w:val="FF0000"/>
         </w:rPr>
-      </w:pPr>
-      <w:r>
+        <w:t>是特殊情况，超塑性</w:t>
+      </w:r>
+      <w:r>
+        <w:rPr>
+          <w:rFonts w:ascii="Times New Roman" w:eastAsia="宋体" w:hAnsi="Times New Roman" w:hint="eastAsia"/>
+          <w:color w:val="FF0000"/>
+        </w:rPr>
+        <w:t>。</w:t>
+      </w:r>
+      <w:r>
+        <w:rPr>
+          <w:rFonts w:ascii="Times New Roman" w:eastAsia="宋体" w:hAnsi="Times New Roman" w:hint="eastAsia"/>
+          <w:color w:val="FF0000"/>
+        </w:rPr>
+        <w:t>（可以考虑去除，把论文具体找出来）</w:t>
+      </w:r>
+    </w:p>
+    <w:p>
+      <w:pPr>
+        <w:spacing w:line="300" w:lineRule="auto"/>
+        <w:ind w:firstLine="420"/>
         <w:rPr>
           <w:rFonts w:ascii="Times New Roman" w:eastAsia="宋体" w:hAnsi="Times New Roman"/>
           <w:color w:val="FF0000"/>
         </w:rPr>
-        <w:t>30%</w:t>
-      </w:r>
+      </w:pPr>
       <w:r>
         <w:rPr>
           <w:rFonts w:ascii="Times New Roman" w:eastAsia="宋体" w:hAnsi="Times New Roman" w:hint="eastAsia"/>
           <w:color w:val="FF0000"/>
         </w:rPr>
-        <w:t>是特殊情况，超塑性</w:t>
+        <w:t>E</w:t>
+      </w:r>
+      <w:r>
+        <w:rPr>
+          <w:rFonts w:ascii="Times New Roman" w:eastAsia="宋体" w:hAnsi="Times New Roman"/>
+          <w:color w:val="FF0000"/>
+        </w:rPr>
+        <w:t>(%)</w:t>
       </w:r>
       <w:r>
         <w:rPr>
           <w:rFonts w:ascii="Times New Roman" w:eastAsia="宋体" w:hAnsi="Times New Roman" w:hint="eastAsia"/>
           <w:color w:val="FF0000"/>
         </w:rPr>
-        <w:t>。</w:t>
+        <w:t>是压缩的，并不太准</w:t>
       </w:r>
       <w:r>
         <w:rPr>
           <w:rFonts w:ascii="Times New Roman" w:eastAsia="宋体" w:hAnsi="Times New Roman" w:hint="eastAsia"/>
           <w:color w:val="FF0000"/>
         </w:rPr>
-        <w:t>（可以考虑去除，把论文具体找出来）</w:t>
+        <w:t>，在压缩过程中会有假塑性</w:t>
       </w:r>
     </w:p>
     <w:p>
@@ -14486,31 +14982,59 @@
       </w:pPr>
       <w:r>
         <w:rPr>
+          <w:rFonts w:ascii="Times New Roman" w:eastAsia="宋体" w:hAnsi="Times New Roman"/>
+          <w:color w:val="FF0000"/>
+        </w:rPr>
+        <w:t>Y</w:t>
+      </w:r>
+      <w:r>
+        <w:rPr>
           <w:rFonts w:ascii="Times New Roman" w:eastAsia="宋体" w:hAnsi="Times New Roman" w:hint="eastAsia"/>
           <w:color w:val="FF0000"/>
         </w:rPr>
-        <w:t>E</w:t>
+        <w:t>ield</w:t>
       </w:r>
       <w:r>
         <w:rPr>
           <w:rFonts w:ascii="Times New Roman" w:eastAsia="宋体" w:hAnsi="Times New Roman"/>
           <w:color w:val="FF0000"/>
         </w:rPr>
-        <w:t>(%)</w:t>
+        <w:t xml:space="preserve"> </w:t>
       </w:r>
       <w:r>
         <w:rPr>
           <w:rFonts w:ascii="Times New Roman" w:eastAsia="宋体" w:hAnsi="Times New Roman" w:hint="eastAsia"/>
           <w:color w:val="FF0000"/>
         </w:rPr>
-        <w:t>是压缩的，并不太准</w:t>
+        <w:t>和</w:t>
       </w:r>
       <w:r>
         <w:rPr>
           <w:rFonts w:ascii="Times New Roman" w:eastAsia="宋体" w:hAnsi="Times New Roman" w:hint="eastAsia"/>
           <w:color w:val="FF0000"/>
         </w:rPr>
-        <w:t>，在压缩过程中会有假塑性</w:t>
+        <w:t xml:space="preserve"> Modulus</w:t>
+      </w:r>
+      <w:r>
+        <w:rPr>
+          <w:rFonts w:ascii="Times New Roman" w:eastAsia="宋体" w:hAnsi="Times New Roman" w:hint="eastAsia"/>
+          <w:color w:val="FF0000"/>
+        </w:rPr>
+        <w:t>有很强的线性关系</w:t>
+      </w:r>
+      <w:r>
+        <w:rPr>
+          <w:rFonts w:ascii="Times New Roman" w:eastAsia="宋体" w:hAnsi="Times New Roman" w:hint="eastAsia"/>
+          <w:color w:val="FF0000"/>
+        </w:rPr>
+        <w:t>，使用</w:t>
+      </w:r>
+      <w:r>
+        <w:rPr>
+          <w:rFonts w:ascii="Times New Roman" w:eastAsia="宋体" w:hAnsi="Times New Roman" w:hint="eastAsia"/>
+          <w:color w:val="FF0000"/>
+        </w:rPr>
+        <w:t>Yield</w:t>
       </w:r>
     </w:p>
     <w:p>
@@ -14518,103 +15042,37 @@
         <w:spacing w:line="300" w:lineRule="auto"/>
         <w:ind w:firstLine="420"/>
         <w:rPr>
+          <w:rFonts w:ascii="Times New Roman" w:eastAsia="宋体" w:hAnsi="Times New Roman"/>
+          <w:color w:val="FF0000"/>
+        </w:rPr>
+      </w:pPr>
+      <w:r>
+        <w:rPr>
           <w:rFonts w:ascii="Times New Roman" w:eastAsia="宋体" w:hAnsi="Times New Roman" w:hint="eastAsia"/>
           <w:color w:val="FF0000"/>
         </w:rPr>
-      </w:pPr>
+        <w:t>Zr</w:t>
+      </w:r>
       <w:r>
         <w:rPr>
           <w:rFonts w:ascii="Times New Roman" w:eastAsia="宋体" w:hAnsi="Times New Roman"/>
           <w:color w:val="FF0000"/>
         </w:rPr>
-        <w:t>Y</w:t>
+        <w:t>, Cu</w:t>
       </w:r>
       <w:r>
         <w:rPr>
           <w:rFonts w:ascii="Times New Roman" w:eastAsia="宋体" w:hAnsi="Times New Roman" w:hint="eastAsia"/>
           <w:color w:val="FF0000"/>
         </w:rPr>
-        <w:t>ield</w:t>
-      </w:r>
-      <w:r>
-        <w:rPr>
-          <w:rFonts w:ascii="Times New Roman" w:eastAsia="宋体" w:hAnsi="Times New Roman"/>
-          <w:color w:val="FF0000"/>
-        </w:rPr>
-        <w:t xml:space="preserve"> </w:t>
-      </w:r>
-      <w:r>
-        <w:rPr>
-          <w:rFonts w:ascii="Times New Roman" w:eastAsia="宋体" w:hAnsi="Times New Roman" w:hint="eastAsia"/>
-          <w:color w:val="FF0000"/>
-        </w:rPr>
-        <w:t>和</w:t>
-      </w:r>
-      <w:r>
-        <w:rPr>
-          <w:rFonts w:ascii="Times New Roman" w:eastAsia="宋体" w:hAnsi="Times New Roman" w:hint="eastAsia"/>
-          <w:color w:val="FF0000"/>
-        </w:rPr>
-        <w:t xml:space="preserve"> Modulus</w:t>
-      </w:r>
-      <w:r>
-        <w:rPr>
-          <w:rFonts w:ascii="Times New Roman" w:eastAsia="宋体" w:hAnsi="Times New Roman" w:hint="eastAsia"/>
-          <w:color w:val="FF0000"/>
-        </w:rPr>
-        <w:t>有很强的线性关系</w:t>
-      </w:r>
-      <w:r>
-        <w:rPr>
-          <w:rFonts w:ascii="Times New Roman" w:eastAsia="宋体" w:hAnsi="Times New Roman" w:hint="eastAsia"/>
-          <w:color w:val="FF0000"/>
-        </w:rPr>
-        <w:t>，使用</w:t>
-      </w:r>
-      <w:r>
-        <w:rPr>
-          <w:rFonts w:ascii="Times New Roman" w:eastAsia="宋体" w:hAnsi="Times New Roman" w:hint="eastAsia"/>
-          <w:color w:val="FF0000"/>
-        </w:rPr>
-        <w:t>Yield</w:t>
+        <w:t>体系</w:t>
       </w:r>
     </w:p>
     <w:p>
       <w:pPr>
         <w:spacing w:line="300" w:lineRule="auto"/>
-        <w:ind w:firstLine="420"/>
         <w:rPr>
           <w:rFonts w:ascii="Times New Roman" w:eastAsia="宋体" w:hAnsi="Times New Roman"/>
-          <w:color w:val="FF0000"/>
-        </w:rPr>
-      </w:pPr>
-      <w:r>
-        <w:rPr>
-          <w:rFonts w:ascii="Times New Roman" w:eastAsia="宋体" w:hAnsi="Times New Roman" w:hint="eastAsia"/>
-          <w:color w:val="FF0000"/>
-        </w:rPr>
-        <w:t>Zr</w:t>
-      </w:r>
-      <w:r>
-        <w:rPr>
-          <w:rFonts w:ascii="Times New Roman" w:eastAsia="宋体" w:hAnsi="Times New Roman"/>
-          <w:color w:val="FF0000"/>
-        </w:rPr>
-        <w:t>, Cu</w:t>
-      </w:r>
-      <w:r>
-        <w:rPr>
-          <w:rFonts w:ascii="Times New Roman" w:eastAsia="宋体" w:hAnsi="Times New Roman" w:hint="eastAsia"/>
-          <w:color w:val="FF0000"/>
-        </w:rPr>
-        <w:t>体系</w:t>
-      </w:r>
-    </w:p>
-    <w:p>
-      <w:pPr>
-        <w:spacing w:line="300" w:lineRule="auto"/>
-        <w:rPr>
-          <w:rFonts w:ascii="Times New Roman" w:eastAsia="宋体" w:hAnsi="Times New Roman" w:hint="eastAsia"/>
         </w:rPr>
       </w:pPr>
     </w:p>
@@ -14850,6 +15308,7 @@
         </w:rPr>
         <w:t>整理的体系都为</w:t>
       </w:r>
+      <w:proofErr w:type="spellStart"/>
       <w:r>
         <w:rPr>
           <w:rFonts w:ascii="Times New Roman" w:eastAsia="宋体" w:hAnsi="Times New Roman" w:hint="eastAsia"/>
@@ -14862,6 +15321,7 @@
         </w:rPr>
         <w:t>CuNiAl</w:t>
       </w:r>
+      <w:proofErr w:type="spellEnd"/>
       <w:r>
         <w:rPr>
           <w:rFonts w:ascii="Times New Roman" w:eastAsia="宋体" w:hAnsi="Times New Roman" w:hint="eastAsia"/>
@@ -15088,6 +15548,7 @@
                 <w:rFonts w:ascii="Times New Roman" w:eastAsia="宋体" w:hAnsi="Times New Roman"/>
               </w:rPr>
             </w:pPr>
+            <w:proofErr w:type="spellStart"/>
             <w:r>
               <w:rPr>
                 <w:rFonts w:ascii="Times New Roman" w:eastAsia="宋体" w:hAnsi="Times New Roman"/>
@@ -15096,6 +15557,7 @@
               </w:rPr>
               <w:t>Dmax</w:t>
             </w:r>
+            <w:proofErr w:type="spellEnd"/>
           </w:p>
         </w:tc>
         <w:tc>
@@ -15207,6 +15669,7 @@
                 <w:rFonts w:ascii="Times New Roman" w:eastAsia="宋体" w:hAnsi="Times New Roman"/>
               </w:rPr>
             </w:pPr>
+            <w:proofErr w:type="spellStart"/>
             <w:r>
               <w:rPr>
                 <w:rFonts w:ascii="Times New Roman" w:eastAsia="宋体" w:hAnsi="Times New Roman"/>
@@ -15215,6 +15678,7 @@
               </w:rPr>
               <w:t>Tg</w:t>
             </w:r>
+            <w:proofErr w:type="spellEnd"/>
           </w:p>
         </w:tc>
         <w:tc>
@@ -15814,6 +16278,7 @@
         </w:rPr>
         <w:tab/>
       </w:r>
+      <w:proofErr w:type="gramStart"/>
       <w:r>
         <w:rPr>
           <w:rFonts w:ascii="宋体" w:eastAsia="宋体" w:hAnsi="宋体" w:cs="宋体"/>
@@ -15822,8 +16287,9 @@
           <w:kern w:val="0"/>
           <w:szCs w:val="21"/>
         </w:rPr>
-        <w:t>移学习的效果不尽人意，这可能是由于目标域和源域之间的偏差较大，导致模型在新数据集上的表现受到影响。源域和目标域之间的分布差异可能会导致模型不能很好地</w:t>
-      </w:r>
+        <w:t>移学习</w:t>
+      </w:r>
+      <w:proofErr w:type="gramEnd"/>
       <w:r>
         <w:rPr>
           <w:rFonts w:ascii="宋体" w:eastAsia="宋体" w:hAnsi="宋体" w:cs="宋体"/>
@@ -15832,8 +16298,84 @@
           <w:kern w:val="0"/>
           <w:szCs w:val="21"/>
         </w:rPr>
+        <w:t>的效果不尽人意，这可能是由于目标域和</w:t>
+      </w:r>
+      <w:proofErr w:type="gramStart"/>
+      <w:r>
+        <w:rPr>
+          <w:rFonts w:ascii="宋体" w:eastAsia="宋体" w:hAnsi="宋体" w:cs="宋体"/>
+          <w:b/>
+          <w:bCs/>
+          <w:kern w:val="0"/>
+          <w:szCs w:val="21"/>
+        </w:rPr>
+        <w:t>源域</w:t>
+      </w:r>
+      <w:proofErr w:type="gramEnd"/>
+      <w:r>
+        <w:rPr>
+          <w:rFonts w:ascii="宋体" w:eastAsia="宋体" w:hAnsi="宋体" w:cs="宋体"/>
+          <w:b/>
+          <w:bCs/>
+          <w:kern w:val="0"/>
+          <w:szCs w:val="21"/>
+        </w:rPr>
+        <w:t>之间的偏差较大，导致模型在新数据集上的表现受到影响。</w:t>
+      </w:r>
+      <w:proofErr w:type="gramStart"/>
+      <w:r>
+        <w:rPr>
+          <w:rFonts w:ascii="宋体" w:eastAsia="宋体" w:hAnsi="宋体" w:cs="宋体"/>
+          <w:b/>
+          <w:bCs/>
+          <w:kern w:val="0"/>
+          <w:szCs w:val="21"/>
+        </w:rPr>
+        <w:t>源域和</w:t>
+      </w:r>
+      <w:proofErr w:type="gramEnd"/>
+      <w:r>
+        <w:rPr>
+          <w:rFonts w:ascii="宋体" w:eastAsia="宋体" w:hAnsi="宋体" w:cs="宋体"/>
+          <w:b/>
+          <w:bCs/>
+          <w:kern w:val="0"/>
+          <w:szCs w:val="21"/>
+        </w:rPr>
+        <w:t>目标域之间的分布差异可能会导致模型不能很好地泛化</w:t>
+      </w:r>
+      <w:r>
+        <w:rPr>
+          <w:rFonts w:ascii="宋体" w:eastAsia="宋体" w:hAnsi="宋体" w:cs="宋体"/>
+          <w:b/>
+          <w:bCs/>
+          <w:kern w:val="0"/>
+          <w:szCs w:val="21"/>
+        </w:rPr>
         <w:lastRenderedPageBreak/>
-        <w:t>泛化到目标域。此外，目标域数据的成分比较集中，这意味着它们都属于同一个体系，具有相似的特征和相互关联。在这种情况下，预测偏差可能会较大。</w:t>
+        <w:t>到目标域。此外，目标</w:t>
+      </w:r>
+      <w:proofErr w:type="gramStart"/>
+      <w:r>
+        <w:rPr>
+          <w:rFonts w:ascii="宋体" w:eastAsia="宋体" w:hAnsi="宋体" w:cs="宋体"/>
+          <w:b/>
+          <w:bCs/>
+          <w:kern w:val="0"/>
+          <w:szCs w:val="21"/>
+        </w:rPr>
+        <w:t>域数据</w:t>
+      </w:r>
+      <w:proofErr w:type="gramEnd"/>
+      <w:r>
+        <w:rPr>
+          <w:rFonts w:ascii="宋体" w:eastAsia="宋体" w:hAnsi="宋体" w:cs="宋体"/>
+          <w:b/>
+          <w:bCs/>
+          <w:kern w:val="0"/>
+          <w:szCs w:val="21"/>
+        </w:rPr>
+        <w:t>的成分比较集中，这意味着它们都属于同一个体系，具有相似的特征和相互关联。在这种情况下，预测偏差可能会较大。</w:t>
       </w:r>
     </w:p>
     <w:p>
@@ -16019,6 +16561,7 @@
           <w:color w:val="FF0000"/>
         </w:rPr>
       </w:pPr>
+      <w:proofErr w:type="spellStart"/>
       <w:r>
         <w:rPr>
           <w:rFonts w:ascii="Times New Roman" w:eastAsia="宋体" w:hAnsi="Times New Roman" w:hint="eastAsia"/>
@@ -16028,6 +16571,7 @@
         </w:rPr>
         <w:t>Dmax</w:t>
       </w:r>
+      <w:proofErr w:type="spellEnd"/>
     </w:p>
     <w:p>
       <w:pPr>
@@ -16208,6 +16752,7 @@
           <w:color w:val="FF0000"/>
         </w:rPr>
       </w:pPr>
+      <w:proofErr w:type="spellStart"/>
       <w:r>
         <w:rPr>
           <w:rFonts w:ascii="Times New Roman" w:eastAsia="宋体" w:hAnsi="Times New Roman" w:hint="eastAsia"/>
@@ -16217,6 +16762,7 @@
         </w:rPr>
         <w:t>Tg</w:t>
       </w:r>
+      <w:proofErr w:type="spellEnd"/>
     </w:p>
     <w:p>
       <w:pPr>
@@ -17243,6 +17789,7 @@
           <w:color w:val="FF0000"/>
         </w:rPr>
       </w:pPr>
+      <w:proofErr w:type="gramStart"/>
       <w:r>
         <w:rPr>
           <w:rFonts w:ascii="Times New Roman" w:eastAsia="宋体" w:hAnsi="Times New Roman"/>
@@ -17250,7 +17797,17 @@
           <w:bCs/>
           <w:color w:val="FF0000"/>
         </w:rPr>
-        <w:t>E(%)</w:t>
+        <w:t>E(</w:t>
+      </w:r>
+      <w:proofErr w:type="gramEnd"/>
+      <w:r>
+        <w:rPr>
+          <w:rFonts w:ascii="Times New Roman" w:eastAsia="宋体" w:hAnsi="Times New Roman"/>
+          <w:b/>
+          <w:bCs/>
+          <w:color w:val="FF0000"/>
+        </w:rPr>
+        <w:t>%)</w:t>
       </w:r>
     </w:p>
     <w:p>
@@ -17472,6 +18029,7 @@
         </w:rPr>
         <w:t>使用</w:t>
       </w:r>
+      <w:proofErr w:type="spellStart"/>
       <w:r>
         <w:rPr>
           <w:rFonts w:ascii="Times New Roman" w:eastAsia="宋体" w:hAnsi="Times New Roman" w:hint="eastAsia"/>
@@ -17480,6 +18038,7 @@
         </w:rPr>
         <w:t>edRVFL</w:t>
       </w:r>
+      <w:proofErr w:type="spellEnd"/>
       <w:r>
         <w:rPr>
           <w:rFonts w:ascii="Times New Roman" w:eastAsia="宋体" w:hAnsi="Times New Roman" w:hint="eastAsia"/>
@@ -17662,7 +18221,25 @@
           <w:b/>
           <w:bCs/>
         </w:rPr>
-        <w:t>的原因，这个也能从箱图中看出来，大部分都集中在</w:t>
+        <w:t>的原因，这个也能</w:t>
+      </w:r>
+      <w:proofErr w:type="gramStart"/>
+      <w:r>
+        <w:rPr>
+          <w:rFonts w:ascii="Times New Roman" w:eastAsia="宋体" w:hAnsi="Times New Roman" w:hint="eastAsia"/>
+          <w:b/>
+          <w:bCs/>
+        </w:rPr>
+        <w:t>从箱图中看</w:t>
+      </w:r>
+      <w:proofErr w:type="gramEnd"/>
+      <w:r>
+        <w:rPr>
+          <w:rFonts w:ascii="Times New Roman" w:eastAsia="宋体" w:hAnsi="Times New Roman" w:hint="eastAsia"/>
+          <w:b/>
+          <w:bCs/>
+        </w:rPr>
+        <w:t>出来，大部分都集中在</w:t>
       </w:r>
       <w:r>
         <w:rPr>
@@ -17793,7 +18370,25 @@
           <w:b/>
           <w:bCs/>
         </w:rPr>
-        <w:t>个目标参数优化方向，强化学习智能体学习的奖励函数设计等，</w:t>
+        <w:t>个目标参数优化方向，强化学习智能</w:t>
+      </w:r>
+      <w:proofErr w:type="gramStart"/>
+      <w:r>
+        <w:rPr>
+          <w:rFonts w:ascii="Times New Roman" w:eastAsia="宋体" w:hAnsi="Times New Roman" w:hint="eastAsia"/>
+          <w:b/>
+          <w:bCs/>
+        </w:rPr>
+        <w:t>体学习</w:t>
+      </w:r>
+      <w:proofErr w:type="gramEnd"/>
+      <w:r>
+        <w:rPr>
+          <w:rFonts w:ascii="Times New Roman" w:eastAsia="宋体" w:hAnsi="Times New Roman" w:hint="eastAsia"/>
+          <w:b/>
+          <w:bCs/>
+        </w:rPr>
+        <w:t>的奖励函数设计等，</w:t>
       </w:r>
       <w:r>
         <w:rPr>
@@ -17941,7 +18536,6 @@
           <w:b/>
           <w:bCs/>
         </w:rPr>
-        <w:lastRenderedPageBreak/>
         <w:t>根据其成分和晶体中具有已知弹性常数的构成元素来估算其弹性模量。</w:t>
       </w:r>
     </w:p>
@@ -17958,6 +18552,7 @@
         <w:rPr>
           <w:noProof/>
         </w:rPr>
+        <w:lastRenderedPageBreak/>
         <w:drawing>
           <wp:inline distT="0" distB="0" distL="0" distR="0" wp14:anchorId="3F9414B5" wp14:editId="4D694EF8">
             <wp:extent cx="5274310" cy="3317875"/>
@@ -18095,42 +18690,23 @@
                 <w:rFonts w:ascii="Times New Roman" w:eastAsia="宋体" w:hAnsi="Times New Roman"/>
               </w:rPr>
             </w:pPr>
+            <w:proofErr w:type="spellStart"/>
             <w:r>
               <w:rPr>
                 <w:rFonts w:ascii="Times New Roman" w:eastAsia="宋体" w:hAnsi="Times New Roman"/>
                 <w:b/>
                 <w:bCs/>
               </w:rPr>
-              <w:t>Tg(K)</w:t>
-            </w:r>
-          </w:p>
-        </w:tc>
-        <w:tc>
-          <w:tcPr>
-            <w:tcW w:w="1065" w:type="dxa"/>
-            <w:tcBorders>
-              <w:top w:val="single" w:sz="6" w:space="0" w:color="D9D9D9"/>
-              <w:left w:val="single" w:sz="6" w:space="0" w:color="D9D9D9"/>
-              <w:bottom w:val="single" w:sz="6" w:space="0" w:color="D9D9D9"/>
-              <w:right w:val="single" w:sz="6" w:space="0" w:color="D9D9D9"/>
-            </w:tcBorders>
-            <w:vAlign w:val="center"/>
-            <w:hideMark/>
-          </w:tcPr>
-          <w:p>
-            <w:pPr>
-              <w:spacing w:line="300" w:lineRule="auto"/>
-              <w:rPr>
-                <w:rFonts w:ascii="Times New Roman" w:eastAsia="宋体" w:hAnsi="Times New Roman"/>
-              </w:rPr>
-            </w:pPr>
+              <w:t>Tg</w:t>
+            </w:r>
+            <w:proofErr w:type="spellEnd"/>
             <w:r>
               <w:rPr>
                 <w:rFonts w:ascii="Times New Roman" w:eastAsia="宋体" w:hAnsi="Times New Roman"/>
                 <w:b/>
                 <w:bCs/>
               </w:rPr>
-              <w:t>Tx(K)</w:t>
+              <w:t>(K)</w:t>
             </w:r>
           </w:p>
         </w:tc>
@@ -18159,6 +18735,35 @@
                 <w:b/>
                 <w:bCs/>
               </w:rPr>
+              <w:t>Tx(K)</w:t>
+            </w:r>
+          </w:p>
+        </w:tc>
+        <w:tc>
+          <w:tcPr>
+            <w:tcW w:w="1065" w:type="dxa"/>
+            <w:tcBorders>
+              <w:top w:val="single" w:sz="6" w:space="0" w:color="D9D9D9"/>
+              <w:left w:val="single" w:sz="6" w:space="0" w:color="D9D9D9"/>
+              <w:bottom w:val="single" w:sz="6" w:space="0" w:color="D9D9D9"/>
+              <w:right w:val="single" w:sz="6" w:space="0" w:color="D9D9D9"/>
+            </w:tcBorders>
+            <w:vAlign w:val="center"/>
+            <w:hideMark/>
+          </w:tcPr>
+          <w:p>
+            <w:pPr>
+              <w:spacing w:line="300" w:lineRule="auto"/>
+              <w:rPr>
+                <w:rFonts w:ascii="Times New Roman" w:eastAsia="宋体" w:hAnsi="Times New Roman"/>
+              </w:rPr>
+            </w:pPr>
+            <w:r>
+              <w:rPr>
+                <w:rFonts w:ascii="Times New Roman" w:eastAsia="宋体" w:hAnsi="Times New Roman"/>
+                <w:b/>
+                <w:bCs/>
+              </w:rPr>
               <w:t>Tl(K)</w:t>
             </w:r>
           </w:p>
@@ -18182,6 +18787,7 @@
                 <w:rFonts w:ascii="Times New Roman" w:eastAsia="宋体" w:hAnsi="Times New Roman"/>
               </w:rPr>
             </w:pPr>
+            <w:proofErr w:type="spellStart"/>
             <w:r>
               <w:rPr>
                 <w:rFonts w:ascii="Times New Roman" w:eastAsia="宋体" w:hAnsi="Times New Roman"/>
@@ -18189,58 +18795,9 @@
                 <w:bCs/>
                 <w:color w:val="FF0000"/>
               </w:rPr>
-              <w:t>σy(MPa)</w:t>
-            </w:r>
-          </w:p>
-        </w:tc>
-        <w:tc>
-          <w:tcPr>
-            <w:tcW w:w="1066" w:type="dxa"/>
-            <w:tcBorders>
-              <w:top w:val="single" w:sz="6" w:space="0" w:color="D9D9D9"/>
-              <w:left w:val="single" w:sz="6" w:space="0" w:color="D9D9D9"/>
-              <w:bottom w:val="single" w:sz="6" w:space="0" w:color="D9D9D9"/>
-              <w:right w:val="single" w:sz="6" w:space="0" w:color="D9D9D9"/>
-            </w:tcBorders>
-            <w:vAlign w:val="center"/>
-            <w:hideMark/>
-          </w:tcPr>
-          <w:p>
-            <w:pPr>
-              <w:spacing w:line="300" w:lineRule="auto"/>
-              <w:rPr>
-                <w:rFonts w:ascii="Times New Roman" w:eastAsia="宋体" w:hAnsi="Times New Roman"/>
-              </w:rPr>
-            </w:pPr>
-            <w:r>
-              <w:rPr>
-                <w:rFonts w:ascii="Times New Roman" w:eastAsia="宋体" w:hAnsi="Times New Roman"/>
-                <w:b/>
-                <w:bCs/>
-              </w:rPr>
-              <w:t>Modulus (GPa)</w:t>
-            </w:r>
-          </w:p>
-        </w:tc>
-        <w:tc>
-          <w:tcPr>
-            <w:tcW w:w="1124" w:type="dxa"/>
-            <w:tcBorders>
-              <w:top w:val="single" w:sz="6" w:space="0" w:color="D9D9D9"/>
-              <w:left w:val="single" w:sz="6" w:space="0" w:color="D9D9D9"/>
-              <w:bottom w:val="single" w:sz="6" w:space="0" w:color="D9D9D9"/>
-              <w:right w:val="single" w:sz="6" w:space="0" w:color="D9D9D9"/>
-            </w:tcBorders>
-            <w:vAlign w:val="center"/>
-            <w:hideMark/>
-          </w:tcPr>
-          <w:p>
-            <w:pPr>
-              <w:spacing w:line="300" w:lineRule="auto"/>
-              <w:rPr>
-                <w:rFonts w:ascii="Times New Roman" w:eastAsia="宋体" w:hAnsi="Times New Roman"/>
-              </w:rPr>
-            </w:pPr>
+              <w:t>σy</w:t>
+            </w:r>
+            <w:proofErr w:type="spellEnd"/>
             <w:r>
               <w:rPr>
                 <w:rFonts w:ascii="Times New Roman" w:eastAsia="宋体" w:hAnsi="Times New Roman"/>
@@ -18248,7 +18805,95 @@
                 <w:bCs/>
                 <w:color w:val="FF0000"/>
               </w:rPr>
-              <w:t>Ε(%)</w:t>
+              <w:t>(MPa)</w:t>
+            </w:r>
+          </w:p>
+        </w:tc>
+        <w:tc>
+          <w:tcPr>
+            <w:tcW w:w="1066" w:type="dxa"/>
+            <w:tcBorders>
+              <w:top w:val="single" w:sz="6" w:space="0" w:color="D9D9D9"/>
+              <w:left w:val="single" w:sz="6" w:space="0" w:color="D9D9D9"/>
+              <w:bottom w:val="single" w:sz="6" w:space="0" w:color="D9D9D9"/>
+              <w:right w:val="single" w:sz="6" w:space="0" w:color="D9D9D9"/>
+            </w:tcBorders>
+            <w:vAlign w:val="center"/>
+            <w:hideMark/>
+          </w:tcPr>
+          <w:p>
+            <w:pPr>
+              <w:spacing w:line="300" w:lineRule="auto"/>
+              <w:rPr>
+                <w:rFonts w:ascii="Times New Roman" w:eastAsia="宋体" w:hAnsi="Times New Roman"/>
+              </w:rPr>
+            </w:pPr>
+            <w:r>
+              <w:rPr>
+                <w:rFonts w:ascii="Times New Roman" w:eastAsia="宋体" w:hAnsi="Times New Roman"/>
+                <w:b/>
+                <w:bCs/>
+              </w:rPr>
+              <w:t>Modulus (</w:t>
+            </w:r>
+            <w:proofErr w:type="spellStart"/>
+            <w:r>
+              <w:rPr>
+                <w:rFonts w:ascii="Times New Roman" w:eastAsia="宋体" w:hAnsi="Times New Roman"/>
+                <w:b/>
+                <w:bCs/>
+              </w:rPr>
+              <w:t>GPa</w:t>
+            </w:r>
+            <w:proofErr w:type="spellEnd"/>
+            <w:r>
+              <w:rPr>
+                <w:rFonts w:ascii="Times New Roman" w:eastAsia="宋体" w:hAnsi="Times New Roman"/>
+                <w:b/>
+                <w:bCs/>
+              </w:rPr>
+              <w:t>)</w:t>
+            </w:r>
+          </w:p>
+        </w:tc>
+        <w:tc>
+          <w:tcPr>
+            <w:tcW w:w="1124" w:type="dxa"/>
+            <w:tcBorders>
+              <w:top w:val="single" w:sz="6" w:space="0" w:color="D9D9D9"/>
+              <w:left w:val="single" w:sz="6" w:space="0" w:color="D9D9D9"/>
+              <w:bottom w:val="single" w:sz="6" w:space="0" w:color="D9D9D9"/>
+              <w:right w:val="single" w:sz="6" w:space="0" w:color="D9D9D9"/>
+            </w:tcBorders>
+            <w:vAlign w:val="center"/>
+            <w:hideMark/>
+          </w:tcPr>
+          <w:p>
+            <w:pPr>
+              <w:spacing w:line="300" w:lineRule="auto"/>
+              <w:rPr>
+                <w:rFonts w:ascii="Times New Roman" w:eastAsia="宋体" w:hAnsi="Times New Roman"/>
+              </w:rPr>
+            </w:pPr>
+            <w:proofErr w:type="gramStart"/>
+            <w:r>
+              <w:rPr>
+                <w:rFonts w:ascii="Times New Roman" w:eastAsia="宋体" w:hAnsi="Times New Roman"/>
+                <w:b/>
+                <w:bCs/>
+                <w:color w:val="FF0000"/>
+              </w:rPr>
+              <w:t>Ε(</w:t>
+            </w:r>
+            <w:proofErr w:type="gramEnd"/>
+            <w:r>
+              <w:rPr>
+                <w:rFonts w:ascii="Times New Roman" w:eastAsia="宋体" w:hAnsi="Times New Roman"/>
+                <w:b/>
+                <w:bCs/>
+                <w:color w:val="FF0000"/>
+              </w:rPr>
+              <w:t>%)</w:t>
             </w:r>
           </w:p>
         </w:tc>
@@ -20065,23 +20710,54 @@
         <w:spacing w:line="300" w:lineRule="auto"/>
         <w:ind w:firstLine="420"/>
         <w:rPr>
+          <w:rFonts w:ascii="Times New Roman" w:eastAsia="宋体" w:hAnsi="Times New Roman"/>
+          <w:color w:val="FF0000"/>
+        </w:rPr>
+      </w:pPr>
+      <w:r>
+        <w:rPr>
+          <w:rFonts w:ascii="Times New Roman" w:eastAsia="宋体" w:hAnsi="Times New Roman"/>
+          <w:color w:val="FF0000"/>
+        </w:rPr>
+        <w:t>30%</w:t>
+      </w:r>
+      <w:r>
+        <w:rPr>
           <w:rFonts w:ascii="Times New Roman" w:eastAsia="宋体" w:hAnsi="Times New Roman" w:hint="eastAsia"/>
           <w:color w:val="FF0000"/>
         </w:rPr>
-      </w:pPr>
-      <w:r>
+        <w:t>是特殊情况，超塑性。（可以考虑去除，把论文具体找出来）</w:t>
+      </w:r>
+    </w:p>
+    <w:p>
+      <w:pPr>
+        <w:spacing w:line="300" w:lineRule="auto"/>
+        <w:ind w:firstLine="420"/>
         <w:rPr>
           <w:rFonts w:ascii="Times New Roman" w:eastAsia="宋体" w:hAnsi="Times New Roman"/>
           <w:color w:val="FF0000"/>
         </w:rPr>
-        <w:t>30%</w:t>
-      </w:r>
+      </w:pPr>
       <w:r>
         <w:rPr>
           <w:rFonts w:ascii="Times New Roman" w:eastAsia="宋体" w:hAnsi="Times New Roman" w:hint="eastAsia"/>
           <w:color w:val="FF0000"/>
         </w:rPr>
-        <w:t>是特殊情况，超塑性。（可以考虑去除，把论文具体找出来）</w:t>
+        <w:t>E</w:t>
+      </w:r>
+      <w:r>
+        <w:rPr>
+          <w:rFonts w:ascii="Times New Roman" w:eastAsia="宋体" w:hAnsi="Times New Roman"/>
+          <w:color w:val="FF0000"/>
+        </w:rPr>
+        <w:t>(%)</w:t>
+      </w:r>
+      <w:r>
+        <w:rPr>
+          <w:rFonts w:ascii="Times New Roman" w:eastAsia="宋体" w:hAnsi="Times New Roman" w:hint="eastAsia"/>
+          <w:color w:val="FF0000"/>
+        </w:rPr>
+        <w:t>是压缩的，并不太准，在压缩过程中会有假塑性</w:t>
       </w:r>
     </w:p>
     <w:p>
@@ -20095,24 +20771,52 @@
       </w:pPr>
       <w:r>
         <w:rPr>
+          <w:rFonts w:ascii="Times New Roman" w:eastAsia="宋体" w:hAnsi="Times New Roman"/>
+          <w:color w:val="FF0000"/>
+        </w:rPr>
+        <w:t>Y</w:t>
+      </w:r>
+      <w:r>
+        <w:rPr>
           <w:rFonts w:ascii="Times New Roman" w:eastAsia="宋体" w:hAnsi="Times New Roman" w:hint="eastAsia"/>
           <w:color w:val="FF0000"/>
         </w:rPr>
-        <w:t>E</w:t>
+        <w:t>ield</w:t>
       </w:r>
       <w:r>
         <w:rPr>
           <w:rFonts w:ascii="Times New Roman" w:eastAsia="宋体" w:hAnsi="Times New Roman"/>
           <w:color w:val="FF0000"/>
         </w:rPr>
-        <w:t>(%)</w:t>
+        <w:t xml:space="preserve"> </w:t>
       </w:r>
       <w:r>
         <w:rPr>
           <w:rFonts w:ascii="Times New Roman" w:eastAsia="宋体" w:hAnsi="Times New Roman" w:hint="eastAsia"/>
           <w:color w:val="FF0000"/>
         </w:rPr>
-        <w:t>是压缩的，并不太准，在压缩过程中会有假塑性</w:t>
+        <w:t>和</w:t>
+      </w:r>
+      <w:r>
+        <w:rPr>
+          <w:rFonts w:ascii="Times New Roman" w:eastAsia="宋体" w:hAnsi="Times New Roman" w:hint="eastAsia"/>
+          <w:color w:val="FF0000"/>
+        </w:rPr>
+        <w:t xml:space="preserve"> Modulus</w:t>
+      </w:r>
+      <w:r>
+        <w:rPr>
+          <w:rFonts w:ascii="Times New Roman" w:eastAsia="宋体" w:hAnsi="Times New Roman" w:hint="eastAsia"/>
+          <w:color w:val="FF0000"/>
+        </w:rPr>
+        <w:t>有很强的线性关系，使用</w:t>
+      </w:r>
+      <w:r>
+        <w:rPr>
+          <w:rFonts w:ascii="Times New Roman" w:eastAsia="宋体" w:hAnsi="Times New Roman" w:hint="eastAsia"/>
+          <w:color w:val="FF0000"/>
+        </w:rPr>
+        <w:t>Yield</w:t>
       </w:r>
     </w:p>
     <w:p>
@@ -20120,169 +20824,198 @@
         <w:spacing w:line="300" w:lineRule="auto"/>
         <w:ind w:firstLine="420"/>
         <w:rPr>
+          <w:rFonts w:ascii="Times New Roman" w:eastAsia="宋体" w:hAnsi="Times New Roman"/>
+          <w:color w:val="FF0000"/>
+        </w:rPr>
+      </w:pPr>
+      <w:r>
+        <w:rPr>
           <w:rFonts w:ascii="Times New Roman" w:eastAsia="宋体" w:hAnsi="Times New Roman" w:hint="eastAsia"/>
           <w:color w:val="FF0000"/>
         </w:rPr>
-      </w:pPr>
+        <w:t>Zr</w:t>
+      </w:r>
       <w:r>
         <w:rPr>
           <w:rFonts w:ascii="Times New Roman" w:eastAsia="宋体" w:hAnsi="Times New Roman"/>
           <w:color w:val="FF0000"/>
         </w:rPr>
-        <w:t>Y</w:t>
+        <w:t>, Cu</w:t>
       </w:r>
       <w:r>
         <w:rPr>
           <w:rFonts w:ascii="Times New Roman" w:eastAsia="宋体" w:hAnsi="Times New Roman" w:hint="eastAsia"/>
           <w:color w:val="FF0000"/>
         </w:rPr>
-        <w:t>ield</w:t>
-      </w:r>
-      <w:r>
+        <w:t>体系</w:t>
+      </w:r>
+    </w:p>
+    <w:p>
+      <w:pPr>
+        <w:spacing w:line="300" w:lineRule="auto"/>
+        <w:ind w:firstLine="420"/>
         <w:rPr>
           <w:rFonts w:ascii="Times New Roman" w:eastAsia="宋体" w:hAnsi="Times New Roman"/>
           <w:color w:val="FF0000"/>
         </w:rPr>
-        <w:t xml:space="preserve"> </w:t>
-      </w:r>
+      </w:pPr>
       <w:r>
         <w:rPr>
           <w:rFonts w:ascii="Times New Roman" w:eastAsia="宋体" w:hAnsi="Times New Roman" w:hint="eastAsia"/>
           <w:color w:val="FF0000"/>
         </w:rPr>
-        <w:t>和</w:t>
-      </w:r>
+        <w:t>Elongation</w:t>
+      </w:r>
+      <w:r>
+        <w:rPr>
+          <w:rFonts w:ascii="Times New Roman" w:eastAsia="宋体" w:hAnsi="Times New Roman"/>
+          <w:color w:val="FF0000"/>
+        </w:rPr>
+        <w:t xml:space="preserve"> </w:t>
+      </w:r>
+      <w:proofErr w:type="gramStart"/>
       <w:r>
         <w:rPr>
           <w:rFonts w:ascii="Times New Roman" w:eastAsia="宋体" w:hAnsi="Times New Roman" w:hint="eastAsia"/>
           <w:color w:val="FF0000"/>
         </w:rPr>
-        <w:t xml:space="preserve"> Modulus</w:t>
-      </w:r>
+        <w:t>取压的</w:t>
+      </w:r>
+      <w:proofErr w:type="gramEnd"/>
       <w:r>
         <w:rPr>
           <w:rFonts w:ascii="Times New Roman" w:eastAsia="宋体" w:hAnsi="Times New Roman" w:hint="eastAsia"/>
           <w:color w:val="FF0000"/>
         </w:rPr>
-        <w:t>有很强的线性关系，使用</w:t>
+        <w:t xml:space="preserve"> </w:t>
       </w:r>
       <w:r>
         <w:rPr>
           <w:rFonts w:ascii="Times New Roman" w:eastAsia="宋体" w:hAnsi="Times New Roman" w:hint="eastAsia"/>
           <w:color w:val="FF0000"/>
         </w:rPr>
-        <w:t>Yield</w:t>
+        <w:t>搜索压缩</w:t>
+      </w:r>
+      <w:r>
+        <w:rPr>
+          <w:rFonts w:ascii="Times New Roman" w:eastAsia="宋体" w:hAnsi="Times New Roman" w:hint="eastAsia"/>
+          <w:color w:val="FF0000"/>
+        </w:rPr>
+        <w:t>Compressive</w:t>
+      </w:r>
+      <w:r>
+        <w:rPr>
+          <w:rFonts w:ascii="Times New Roman" w:eastAsia="宋体" w:hAnsi="Times New Roman"/>
+          <w:color w:val="FF0000"/>
+        </w:rPr>
+        <w:t xml:space="preserve"> </w:t>
+      </w:r>
+      <w:r>
+        <w:rPr>
+          <w:rFonts w:ascii="Times New Roman" w:eastAsia="宋体" w:hAnsi="Times New Roman" w:hint="eastAsia"/>
+          <w:color w:val="FF0000"/>
+        </w:rPr>
+        <w:t>拉伸</w:t>
+      </w:r>
+      <w:r>
+        <w:rPr>
+          <w:rFonts w:ascii="Times New Roman" w:eastAsia="宋体" w:hAnsi="Times New Roman" w:hint="eastAsia"/>
+          <w:color w:val="FF0000"/>
+        </w:rPr>
+        <w:t>T</w:t>
+      </w:r>
+      <w:r>
+        <w:rPr>
+          <w:rFonts w:ascii="Times New Roman" w:eastAsia="宋体" w:hAnsi="Times New Roman" w:hint="eastAsia"/>
+          <w:color w:val="FF0000"/>
+        </w:rPr>
+        <w:t>ensile</w:t>
       </w:r>
     </w:p>
     <w:p>
       <w:pPr>
         <w:spacing w:line="300" w:lineRule="auto"/>
-        <w:ind w:firstLine="420"/>
         <w:rPr>
           <w:rFonts w:ascii="Times New Roman" w:eastAsia="宋体" w:hAnsi="Times New Roman"/>
-          <w:color w:val="FF0000"/>
-        </w:rPr>
-      </w:pPr>
+          <w:b/>
+          <w:bCs/>
+        </w:rPr>
+      </w:pPr>
+      <w:r>
+        <w:rPr>
+          <w:rFonts w:ascii="Times New Roman" w:eastAsia="宋体" w:hAnsi="Times New Roman"/>
+          <w:b/>
+          <w:bCs/>
+        </w:rPr>
+        <w:t xml:space="preserve">- </w:t>
+      </w:r>
+      <w:proofErr w:type="spellStart"/>
       <w:r>
         <w:rPr>
           <w:rFonts w:ascii="Times New Roman" w:eastAsia="宋体" w:hAnsi="Times New Roman" w:hint="eastAsia"/>
-          <w:color w:val="FF0000"/>
-        </w:rPr>
-        <w:t>Zr</w:t>
-      </w:r>
+          <w:b/>
+          <w:bCs/>
+        </w:rPr>
+        <w:t>Matminer</w:t>
+      </w:r>
+      <w:proofErr w:type="spellEnd"/>
       <w:r>
         <w:rPr>
           <w:rFonts w:ascii="Times New Roman" w:eastAsia="宋体" w:hAnsi="Times New Roman"/>
-          <w:color w:val="FF0000"/>
-        </w:rPr>
-        <w:t>, Cu</w:t>
+          <w:b/>
+          <w:bCs/>
+        </w:rPr>
+        <w:t xml:space="preserve"> </w:t>
       </w:r>
       <w:r>
         <w:rPr>
           <w:rFonts w:ascii="Times New Roman" w:eastAsia="宋体" w:hAnsi="Times New Roman" w:hint="eastAsia"/>
-          <w:color w:val="FF0000"/>
-        </w:rPr>
-        <w:t>体系</w:t>
+          <w:b/>
+          <w:bCs/>
+        </w:rPr>
+        <w:t>Alloy</w:t>
+      </w:r>
+      <w:r>
+        <w:rPr>
+          <w:rFonts w:ascii="Times New Roman" w:eastAsia="宋体" w:hAnsi="Times New Roman" w:hint="eastAsia"/>
+          <w:b/>
+          <w:bCs/>
+        </w:rPr>
+        <w:t>模块</w:t>
       </w:r>
     </w:p>
     <w:p>
       <w:pPr>
         <w:spacing w:line="300" w:lineRule="auto"/>
-        <w:ind w:firstLine="420"/>
+        <w:rPr>
+          <w:rFonts w:ascii="Times New Roman" w:eastAsia="宋体" w:hAnsi="Times New Roman"/>
+          <w:b/>
+          <w:bCs/>
+        </w:rPr>
+      </w:pPr>
+      <w:r>
         <w:rPr>
           <w:rFonts w:ascii="Times New Roman" w:eastAsia="宋体" w:hAnsi="Times New Roman" w:hint="eastAsia"/>
-          <w:color w:val="FF0000"/>
-        </w:rPr>
-      </w:pPr>
+          <w:b/>
+          <w:bCs/>
+        </w:rPr>
+        <w:t>-</w:t>
+      </w:r>
+      <w:r>
+        <w:rPr>
+          <w:rFonts w:ascii="Times New Roman" w:eastAsia="宋体" w:hAnsi="Times New Roman"/>
+          <w:b/>
+          <w:bCs/>
+        </w:rPr>
+        <w:t xml:space="preserve"> </w:t>
+      </w:r>
       <w:r>
         <w:rPr>
           <w:rFonts w:ascii="Times New Roman" w:eastAsia="宋体" w:hAnsi="Times New Roman" w:hint="eastAsia"/>
-          <w:color w:val="FF0000"/>
-        </w:rPr>
-        <w:t>Elongation</w:t>
-      </w:r>
-      <w:r>
-        <w:rPr>
-          <w:rFonts w:ascii="Times New Roman" w:eastAsia="宋体" w:hAnsi="Times New Roman"/>
-          <w:color w:val="FF0000"/>
-        </w:rPr>
-        <w:t xml:space="preserve"> </w:t>
-      </w:r>
-      <w:r>
-        <w:rPr>
-          <w:rFonts w:ascii="Times New Roman" w:eastAsia="宋体" w:hAnsi="Times New Roman" w:hint="eastAsia"/>
-          <w:color w:val="FF0000"/>
-        </w:rPr>
-        <w:t>取压的</w:t>
-      </w:r>
-      <w:r>
-        <w:rPr>
-          <w:rFonts w:ascii="Times New Roman" w:eastAsia="宋体" w:hAnsi="Times New Roman" w:hint="eastAsia"/>
-          <w:color w:val="FF0000"/>
-        </w:rPr>
-        <w:t xml:space="preserve"> </w:t>
-      </w:r>
-      <w:r>
-        <w:rPr>
-          <w:rFonts w:ascii="Times New Roman" w:eastAsia="宋体" w:hAnsi="Times New Roman" w:hint="eastAsia"/>
-          <w:color w:val="FF0000"/>
-        </w:rPr>
-        <w:t>搜索压缩</w:t>
-      </w:r>
-      <w:r>
-        <w:rPr>
-          <w:rFonts w:ascii="Times New Roman" w:eastAsia="宋体" w:hAnsi="Times New Roman" w:hint="eastAsia"/>
-          <w:color w:val="FF0000"/>
-        </w:rPr>
-        <w:t>Compressive</w:t>
-      </w:r>
-      <w:r>
-        <w:rPr>
-          <w:rFonts w:ascii="Times New Roman" w:eastAsia="宋体" w:hAnsi="Times New Roman"/>
-          <w:color w:val="FF0000"/>
-        </w:rPr>
-        <w:t xml:space="preserve"> </w:t>
-      </w:r>
-      <w:r>
-        <w:rPr>
-          <w:rFonts w:ascii="Times New Roman" w:eastAsia="宋体" w:hAnsi="Times New Roman" w:hint="eastAsia"/>
-          <w:color w:val="FF0000"/>
-        </w:rPr>
-        <w:t>拉伸</w:t>
-      </w:r>
-      <w:r>
-        <w:rPr>
-          <w:rFonts w:ascii="Times New Roman" w:eastAsia="宋体" w:hAnsi="Times New Roman" w:hint="eastAsia"/>
-          <w:color w:val="FF0000"/>
-        </w:rPr>
-        <w:t>T</w:t>
-      </w:r>
-      <w:r>
-        <w:rPr>
-          <w:rFonts w:ascii="Times New Roman" w:eastAsia="宋体" w:hAnsi="Times New Roman" w:hint="eastAsia"/>
-          <w:color w:val="FF0000"/>
-        </w:rPr>
-        <w:t>ensile</w:t>
+          <w:b/>
+          <w:bCs/>
+        </w:rPr>
+        <w:t>温度的公式：熊老师的论文</w:t>
       </w:r>
     </w:p>
     <w:p>
@@ -20292,47 +21025,82 @@
           <w:rFonts w:ascii="Times New Roman" w:eastAsia="宋体" w:hAnsi="Times New Roman"/>
           <w:b/>
           <w:bCs/>
-        </w:rPr>
-      </w:pPr>
+          <w:color w:val="0070C0"/>
+        </w:rPr>
+      </w:pPr>
+      <w:r>
+        <w:rPr>
+          <w:rFonts w:ascii="Times New Roman" w:eastAsia="宋体" w:hAnsi="Times New Roman" w:hint="eastAsia"/>
+          <w:b/>
+          <w:bCs/>
+          <w:color w:val="0070C0"/>
+        </w:rPr>
+        <w:t>-</w:t>
+      </w:r>
       <w:r>
         <w:rPr>
           <w:rFonts w:ascii="Times New Roman" w:eastAsia="宋体" w:hAnsi="Times New Roman"/>
           <w:b/>
           <w:bCs/>
-        </w:rPr>
-        <w:t xml:space="preserve">- </w:t>
-      </w:r>
+          <w:color w:val="0070C0"/>
+        </w:rPr>
+        <w:t xml:space="preserve"> </w:t>
+      </w:r>
+      <w:proofErr w:type="spellStart"/>
       <w:r>
         <w:rPr>
           <w:rFonts w:ascii="Times New Roman" w:eastAsia="宋体" w:hAnsi="Times New Roman" w:hint="eastAsia"/>
           <w:b/>
           <w:bCs/>
-        </w:rPr>
-        <w:t>Matminer</w:t>
+          <w:color w:val="0070C0"/>
+        </w:rPr>
+        <w:t>Dmax</w:t>
+      </w:r>
+      <w:proofErr w:type="spellEnd"/>
+      <w:r>
+        <w:rPr>
+          <w:rFonts w:ascii="Times New Roman" w:eastAsia="宋体" w:hAnsi="Times New Roman" w:hint="eastAsia"/>
+          <w:b/>
+          <w:bCs/>
+          <w:color w:val="0070C0"/>
+        </w:rPr>
+        <w:t>达到</w:t>
       </w:r>
       <w:r>
         <w:rPr>
           <w:rFonts w:ascii="Times New Roman" w:eastAsia="宋体" w:hAnsi="Times New Roman"/>
           <w:b/>
           <w:bCs/>
-        </w:rPr>
-        <w:t xml:space="preserve"> </w:t>
+          <w:color w:val="0070C0"/>
+        </w:rPr>
+        <w:t>5</w:t>
       </w:r>
       <w:r>
         <w:rPr>
           <w:rFonts w:ascii="Times New Roman" w:eastAsia="宋体" w:hAnsi="Times New Roman" w:hint="eastAsia"/>
           <w:b/>
           <w:bCs/>
-        </w:rPr>
-        <w:t>Alloy</w:t>
+          <w:color w:val="0070C0"/>
+        </w:rPr>
+        <w:t>mm</w:t>
       </w:r>
       <w:r>
         <w:rPr>
           <w:rFonts w:ascii="Times New Roman" w:eastAsia="宋体" w:hAnsi="Times New Roman" w:hint="eastAsia"/>
           <w:b/>
           <w:bCs/>
-        </w:rPr>
-        <w:t>模块</w:t>
+          <w:color w:val="0070C0"/>
+        </w:rPr>
+        <w:t>以上</w:t>
+      </w:r>
+      <w:r>
+        <w:rPr>
+          <w:rFonts w:ascii="Times New Roman" w:eastAsia="宋体" w:hAnsi="Times New Roman" w:hint="eastAsia"/>
+          <w:b/>
+          <w:bCs/>
+          <w:color w:val="0070C0"/>
+        </w:rPr>
+        <w:t>就不错</w:t>
       </w:r>
     </w:p>
     <w:p>
@@ -20342,6 +21110,7 @@
           <w:rFonts w:ascii="Times New Roman" w:eastAsia="宋体" w:hAnsi="Times New Roman"/>
           <w:b/>
           <w:bCs/>
+          <w:color w:val="0070C0"/>
         </w:rPr>
       </w:pPr>
       <w:r>
@@ -20349,6 +21118,7 @@
           <w:rFonts w:ascii="Times New Roman" w:eastAsia="宋体" w:hAnsi="Times New Roman" w:hint="eastAsia"/>
           <w:b/>
           <w:bCs/>
+          <w:color w:val="0070C0"/>
         </w:rPr>
         <w:t>-</w:t>
       </w:r>
@@ -20357,6 +21127,7 @@
           <w:rFonts w:ascii="Times New Roman" w:eastAsia="宋体" w:hAnsi="Times New Roman"/>
           <w:b/>
           <w:bCs/>
+          <w:color w:val="0070C0"/>
         </w:rPr>
         <w:t xml:space="preserve"> </w:t>
       </w:r>
@@ -20365,8 +21136,9 @@
           <w:rFonts w:ascii="Times New Roman" w:eastAsia="宋体" w:hAnsi="Times New Roman" w:hint="eastAsia"/>
           <w:b/>
           <w:bCs/>
-        </w:rPr>
-        <w:t>温度的公式：熊老师的论文</w:t>
+          <w:color w:val="0070C0"/>
+        </w:rPr>
+        <w:t>三个温度都是越高越好</w:t>
       </w:r>
     </w:p>
     <w:p>
@@ -20381,12 +21153,21 @@
       </w:pPr>
       <w:r>
         <w:rPr>
+          <w:rFonts w:ascii="Times New Roman" w:eastAsia="宋体" w:hAnsi="Times New Roman"/>
+          <w:b/>
+          <w:bCs/>
+          <w:color w:val="0070C0"/>
+        </w:rPr>
+        <w:t xml:space="preserve">- </w:t>
+      </w:r>
+      <w:r>
+        <w:rPr>
           <w:rFonts w:ascii="Times New Roman" w:eastAsia="宋体" w:hAnsi="Times New Roman" w:hint="eastAsia"/>
           <w:b/>
           <w:bCs/>
           <w:color w:val="0070C0"/>
         </w:rPr>
-        <w:t>-</w:t>
+        <w:t>Yield</w:t>
       </w:r>
       <w:r>
         <w:rPr>
@@ -20404,7 +21185,7 @@
           <w:bCs/>
           <w:color w:val="0070C0"/>
         </w:rPr>
-        <w:t>Dmax</w:t>
+        <w:t>和</w:t>
       </w:r>
       <w:r>
         <w:rPr>
@@ -20413,17 +21194,19 @@
           <w:bCs/>
           <w:color w:val="0070C0"/>
         </w:rPr>
-        <w:t>达到</w:t>
-      </w:r>
-      <w:r>
-        <w:rPr>
-          <w:rFonts w:ascii="Times New Roman" w:eastAsia="宋体" w:hAnsi="Times New Roman"/>
+        <w:t xml:space="preserve"> </w:t>
+      </w:r>
+      <w:proofErr w:type="spellStart"/>
+      <w:r>
+        <w:rPr>
+          <w:rFonts w:ascii="Times New Roman" w:eastAsia="宋体" w:hAnsi="Times New Roman" w:hint="eastAsia"/>
           <w:b/>
           <w:bCs/>
           <w:color w:val="0070C0"/>
         </w:rPr>
-        <w:t>5</w:t>
-      </w:r>
+        <w:t>Elogation</w:t>
+      </w:r>
+      <w:proofErr w:type="spellEnd"/>
       <w:r>
         <w:rPr>
           <w:rFonts w:ascii="Times New Roman" w:eastAsia="宋体" w:hAnsi="Times New Roman" w:hint="eastAsia"/>
@@ -20431,25 +21214,7 @@
           <w:bCs/>
           <w:color w:val="0070C0"/>
         </w:rPr>
-        <w:t>mm</w:t>
-      </w:r>
-      <w:r>
-        <w:rPr>
-          <w:rFonts w:ascii="Times New Roman" w:eastAsia="宋体" w:hAnsi="Times New Roman" w:hint="eastAsia"/>
-          <w:b/>
-          <w:bCs/>
-          <w:color w:val="0070C0"/>
-        </w:rPr>
-        <w:t>以上</w:t>
-      </w:r>
-      <w:r>
-        <w:rPr>
-          <w:rFonts w:ascii="Times New Roman" w:eastAsia="宋体" w:hAnsi="Times New Roman" w:hint="eastAsia"/>
-          <w:b/>
-          <w:bCs/>
-          <w:color w:val="0070C0"/>
-        </w:rPr>
-        <w:t>就不错</w:t>
+        <w:t>都是越大越好</w:t>
       </w:r>
     </w:p>
     <w:p>
@@ -20487,19 +21252,82 @@
           <w:bCs/>
           <w:color w:val="0070C0"/>
         </w:rPr>
-        <w:t>三个温度都是越高越好</w:t>
-      </w:r>
-    </w:p>
-    <w:p>
-      <w:pPr>
-        <w:spacing w:line="300" w:lineRule="auto"/>
+        <w:t>汪卫华院士</w:t>
+      </w:r>
+      <w:r>
+        <w:rPr>
+          <w:rFonts w:ascii="Times New Roman" w:eastAsia="宋体" w:hAnsi="Times New Roman" w:hint="eastAsia"/>
+          <w:b/>
+          <w:bCs/>
+          <w:color w:val="0070C0"/>
+        </w:rPr>
+        <w:t xml:space="preserve"> </w:t>
+      </w:r>
+      <w:r>
+        <w:rPr>
+          <w:rFonts w:ascii="Times New Roman" w:eastAsia="宋体" w:hAnsi="Times New Roman" w:hint="eastAsia"/>
+          <w:b/>
+          <w:bCs/>
+          <w:color w:val="0070C0"/>
+        </w:rPr>
+        <w:t>第一作者</w:t>
+      </w:r>
+      <w:r>
+        <w:rPr>
+          <w:rFonts w:ascii="Times New Roman" w:eastAsia="宋体" w:hAnsi="Times New Roman" w:hint="eastAsia"/>
+          <w:b/>
+          <w:bCs/>
+          <w:color w:val="0070C0"/>
+        </w:rPr>
+        <w:t xml:space="preserve"> </w:t>
+      </w:r>
+      <w:proofErr w:type="spellStart"/>
+      <w:r>
+        <w:rPr>
+          <w:rFonts w:ascii="Times New Roman" w:eastAsia="宋体" w:hAnsi="Times New Roman" w:hint="eastAsia"/>
+          <w:b/>
+          <w:bCs/>
+          <w:color w:val="0070C0"/>
+        </w:rPr>
+        <w:t>liuyan</w:t>
+      </w:r>
+      <w:proofErr w:type="spellEnd"/>
+      <w:r>
+        <w:rPr>
+          <w:rFonts w:ascii="Times New Roman" w:eastAsia="宋体" w:hAnsi="Times New Roman" w:hint="eastAsia"/>
+          <w:b/>
+          <w:bCs/>
+          <w:color w:val="0070C0"/>
+        </w:rPr>
+        <w:t xml:space="preserve"> </w:t>
+      </w:r>
+      <w:r>
         <w:rPr>
           <w:rFonts w:ascii="Times New Roman" w:eastAsia="宋体" w:hAnsi="Times New Roman"/>
           <w:b/>
           <w:bCs/>
           <w:color w:val="0070C0"/>
         </w:rPr>
-      </w:pPr>
+        <w:t>07</w:t>
+      </w:r>
+      <w:r>
+        <w:rPr>
+          <w:rFonts w:ascii="Times New Roman" w:eastAsia="宋体" w:hAnsi="Times New Roman" w:hint="eastAsia"/>
+          <w:b/>
+          <w:bCs/>
+          <w:color w:val="0070C0"/>
+        </w:rPr>
+        <w:t>年</w:t>
+      </w:r>
+      <w:r>
+        <w:rPr>
+          <w:rFonts w:ascii="Times New Roman" w:eastAsia="宋体" w:hAnsi="Times New Roman" w:hint="eastAsia"/>
+          <w:b/>
+          <w:bCs/>
+          <w:color w:val="0070C0"/>
+        </w:rPr>
+        <w:t>Science</w:t>
+      </w:r>
       <w:r>
         <w:rPr>
           <w:rFonts w:ascii="Times New Roman" w:eastAsia="宋体" w:hAnsi="Times New Roman"/>
@@ -20507,16 +21335,16 @@
           <w:bCs/>
           <w:color w:val="0070C0"/>
         </w:rPr>
-        <w:t xml:space="preserve">- </w:t>
-      </w:r>
-      <w:r>
-        <w:rPr>
-          <w:rFonts w:ascii="Times New Roman" w:eastAsia="宋体" w:hAnsi="Times New Roman" w:hint="eastAsia"/>
+        <w:t xml:space="preserve"> </w:t>
+      </w:r>
+      <w:r>
+        <w:rPr>
+          <w:rFonts w:ascii="Times New Roman" w:eastAsia="宋体" w:hAnsi="Times New Roman"/>
           <w:b/>
           <w:bCs/>
           <w:color w:val="0070C0"/>
         </w:rPr>
-        <w:t>Yield</w:t>
+        <w:t xml:space="preserve">Super Plastic Bulk Metallic Glasses at Room </w:t>
       </w:r>
       <w:r>
         <w:rPr>
@@ -20525,145 +21353,8 @@
           <w:bCs/>
           <w:color w:val="0070C0"/>
         </w:rPr>
-        <w:t xml:space="preserve"> </w:t>
-      </w:r>
-      <w:r>
-        <w:rPr>
-          <w:rFonts w:ascii="Times New Roman" w:eastAsia="宋体" w:hAnsi="Times New Roman" w:hint="eastAsia"/>
-          <w:b/>
-          <w:bCs/>
-          <w:color w:val="0070C0"/>
-        </w:rPr>
-        <w:t>和</w:t>
-      </w:r>
-      <w:r>
-        <w:rPr>
-          <w:rFonts w:ascii="Times New Roman" w:eastAsia="宋体" w:hAnsi="Times New Roman" w:hint="eastAsia"/>
-          <w:b/>
-          <w:bCs/>
-          <w:color w:val="0070C0"/>
-        </w:rPr>
-        <w:t xml:space="preserve"> Elogation</w:t>
-      </w:r>
-      <w:r>
-        <w:rPr>
-          <w:rFonts w:ascii="Times New Roman" w:eastAsia="宋体" w:hAnsi="Times New Roman" w:hint="eastAsia"/>
-          <w:b/>
-          <w:bCs/>
-          <w:color w:val="0070C0"/>
-        </w:rPr>
-        <w:t>都是越大越好</w:t>
-      </w:r>
-    </w:p>
-    <w:p>
-      <w:pPr>
-        <w:spacing w:line="300" w:lineRule="auto"/>
-        <w:rPr>
-          <w:rFonts w:ascii="Times New Roman" w:eastAsia="宋体" w:hAnsi="Times New Roman"/>
-          <w:b/>
-          <w:bCs/>
-          <w:color w:val="0070C0"/>
-        </w:rPr>
-      </w:pPr>
-      <w:r>
-        <w:rPr>
-          <w:rFonts w:ascii="Times New Roman" w:eastAsia="宋体" w:hAnsi="Times New Roman" w:hint="eastAsia"/>
-          <w:b/>
-          <w:bCs/>
-          <w:color w:val="0070C0"/>
-        </w:rPr>
         <w:lastRenderedPageBreak/>
-        <w:t>-</w:t>
-      </w:r>
-      <w:r>
-        <w:rPr>
-          <w:rFonts w:ascii="Times New Roman" w:eastAsia="宋体" w:hAnsi="Times New Roman"/>
-          <w:b/>
-          <w:bCs/>
-          <w:color w:val="0070C0"/>
-        </w:rPr>
-        <w:t xml:space="preserve"> </w:t>
-      </w:r>
-      <w:r>
-        <w:rPr>
-          <w:rFonts w:ascii="Times New Roman" w:eastAsia="宋体" w:hAnsi="Times New Roman" w:hint="eastAsia"/>
-          <w:b/>
-          <w:bCs/>
-          <w:color w:val="0070C0"/>
-        </w:rPr>
-        <w:t>汪卫华院士</w:t>
-      </w:r>
-      <w:r>
-        <w:rPr>
-          <w:rFonts w:ascii="Times New Roman" w:eastAsia="宋体" w:hAnsi="Times New Roman" w:hint="eastAsia"/>
-          <w:b/>
-          <w:bCs/>
-          <w:color w:val="0070C0"/>
-        </w:rPr>
-        <w:t xml:space="preserve"> </w:t>
-      </w:r>
-      <w:r>
-        <w:rPr>
-          <w:rFonts w:ascii="Times New Roman" w:eastAsia="宋体" w:hAnsi="Times New Roman" w:hint="eastAsia"/>
-          <w:b/>
-          <w:bCs/>
-          <w:color w:val="0070C0"/>
-        </w:rPr>
-        <w:t>第一作者</w:t>
-      </w:r>
-      <w:r>
-        <w:rPr>
-          <w:rFonts w:ascii="Times New Roman" w:eastAsia="宋体" w:hAnsi="Times New Roman" w:hint="eastAsia"/>
-          <w:b/>
-          <w:bCs/>
-          <w:color w:val="0070C0"/>
-        </w:rPr>
-        <w:t xml:space="preserve"> liuyan </w:t>
-      </w:r>
-      <w:r>
-        <w:rPr>
-          <w:rFonts w:ascii="Times New Roman" w:eastAsia="宋体" w:hAnsi="Times New Roman"/>
-          <w:b/>
-          <w:bCs/>
-          <w:color w:val="0070C0"/>
-        </w:rPr>
-        <w:t>07</w:t>
-      </w:r>
-      <w:r>
-        <w:rPr>
-          <w:rFonts w:ascii="Times New Roman" w:eastAsia="宋体" w:hAnsi="Times New Roman" w:hint="eastAsia"/>
-          <w:b/>
-          <w:bCs/>
-          <w:color w:val="0070C0"/>
-        </w:rPr>
-        <w:t>年</w:t>
-      </w:r>
-      <w:r>
-        <w:rPr>
-          <w:rFonts w:ascii="Times New Roman" w:eastAsia="宋体" w:hAnsi="Times New Roman" w:hint="eastAsia"/>
-          <w:b/>
-          <w:bCs/>
-          <w:color w:val="0070C0"/>
-        </w:rPr>
-        <w:t>Science</w:t>
-      </w:r>
-      <w:r>
-        <w:rPr>
-          <w:rFonts w:ascii="Times New Roman" w:eastAsia="宋体" w:hAnsi="Times New Roman"/>
-          <w:b/>
-          <w:bCs/>
-          <w:color w:val="0070C0"/>
-        </w:rPr>
-        <w:t xml:space="preserve"> </w:t>
-      </w:r>
-      <w:r>
-        <w:rPr>
-          <w:rFonts w:ascii="Times New Roman" w:eastAsia="宋体" w:hAnsi="Times New Roman"/>
-          <w:b/>
-          <w:bCs/>
-          <w:color w:val="0070C0"/>
-        </w:rPr>
-        <w:t>Super Plastic Bulk Metallic Glasses at Room Temperature</w:t>
+        <w:t>Temperature</w:t>
       </w:r>
     </w:p>
     <w:p>
@@ -20738,12 +21429,21 @@
         <w:spacing w:line="300" w:lineRule="auto"/>
         <w:ind w:firstLineChars="0"/>
         <w:rPr>
+          <w:rFonts w:ascii="Times New Roman" w:eastAsia="宋体" w:hAnsi="Times New Roman"/>
+          <w:b/>
+          <w:bCs/>
+          <w:color w:val="0070C0"/>
+        </w:rPr>
+      </w:pPr>
+      <w:r>
+        <w:rPr>
           <w:rFonts w:ascii="Times New Roman" w:eastAsia="宋体" w:hAnsi="Times New Roman" w:hint="eastAsia"/>
           <w:b/>
           <w:bCs/>
           <w:color w:val="0070C0"/>
         </w:rPr>
-      </w:pPr>
+        <w:t>熊老师提供的数据</w:t>
+      </w:r>
       <w:r>
         <w:rPr>
           <w:rFonts w:ascii="Times New Roman" w:eastAsia="宋体" w:hAnsi="Times New Roman" w:hint="eastAsia"/>
@@ -20751,7 +21451,16 @@
           <w:bCs/>
           <w:color w:val="0070C0"/>
         </w:rPr>
-        <w:t>熊老师提供的数据</w:t>
+        <w:t>1</w:t>
+      </w:r>
+      <w:r>
+        <w:rPr>
+          <w:rFonts w:ascii="Times New Roman" w:eastAsia="宋体" w:hAnsi="Times New Roman"/>
+          <w:b/>
+          <w:bCs/>
+          <w:color w:val="0070C0"/>
+        </w:rPr>
+        <w:t>.5</w:t>
       </w:r>
       <w:r>
         <w:rPr>
@@ -20760,6 +21469,622 @@
           <w:bCs/>
           <w:color w:val="0070C0"/>
         </w:rPr>
+        <w:t>mm</w:t>
+      </w:r>
+      <w:r>
+        <w:rPr>
+          <w:rFonts w:ascii="Times New Roman" w:eastAsia="宋体" w:hAnsi="Times New Roman"/>
+          <w:b/>
+          <w:bCs/>
+          <w:color w:val="0070C0"/>
+        </w:rPr>
+        <w:t xml:space="preserve"> </w:t>
+      </w:r>
+      <w:proofErr w:type="spellStart"/>
+      <w:r>
+        <w:rPr>
+          <w:rFonts w:ascii="Times New Roman" w:eastAsia="宋体" w:hAnsi="Times New Roman" w:hint="eastAsia"/>
+          <w:b/>
+          <w:bCs/>
+          <w:color w:val="0070C0"/>
+        </w:rPr>
+        <w:t>Dmax</w:t>
+      </w:r>
+      <w:proofErr w:type="spellEnd"/>
+      <w:r>
+        <w:rPr>
+          <w:rFonts w:ascii="Times New Roman" w:eastAsia="宋体" w:hAnsi="Times New Roman" w:hint="eastAsia"/>
+          <w:b/>
+          <w:bCs/>
+          <w:color w:val="0070C0"/>
+        </w:rPr>
+        <w:t>下的数据需要验证，熊老师说可以</w:t>
+      </w:r>
+      <w:r>
+        <w:rPr>
+          <w:rFonts w:ascii="Times New Roman" w:eastAsia="宋体" w:hAnsi="Times New Roman" w:hint="eastAsia"/>
+          <w:b/>
+          <w:bCs/>
+          <w:color w:val="0070C0"/>
+        </w:rPr>
+        <w:t>丢弃</w:t>
+      </w:r>
+    </w:p>
+    <w:p>
+      <w:pPr>
+        <w:spacing w:line="300" w:lineRule="auto"/>
+        <w:rPr>
+          <w:rFonts w:ascii="Times New Roman" w:eastAsia="宋体" w:hAnsi="Times New Roman"/>
+          <w:b/>
+          <w:bCs/>
+          <w:color w:val="0070C0"/>
+        </w:rPr>
+      </w:pPr>
+      <w:r>
+        <w:rPr>
+          <w:noProof/>
+        </w:rPr>
+        <w:drawing>
+          <wp:inline distT="0" distB="0" distL="0" distR="0" wp14:anchorId="19DA689F" wp14:editId="79068EDB">
+            <wp:extent cx="5274310" cy="2987675"/>
+            <wp:effectExtent l="0" t="0" r="2540" b="3175"/>
+            <wp:docPr id="42" name="图片 42"/>
+            <wp:cNvGraphicFramePr>
+              <a:graphicFrameLocks xmlns:a="http://schemas.openxmlformats.org/drawingml/2006/main" noChangeAspect="1"/>
+            </wp:cNvGraphicFramePr>
+            <a:graphic xmlns:a="http://schemas.openxmlformats.org/drawingml/2006/main">
+              <a:graphicData uri="http://schemas.openxmlformats.org/drawingml/2006/picture">
+                <pic:pic xmlns:pic="http://schemas.openxmlformats.org/drawingml/2006/picture">
+                  <pic:nvPicPr>
+                    <pic:cNvPr id="1" name=""/>
+                    <pic:cNvPicPr/>
+                  </pic:nvPicPr>
+                  <pic:blipFill>
+                    <a:blip r:embed="rId45"/>
+                    <a:stretch>
+                      <a:fillRect/>
+                    </a:stretch>
+                  </pic:blipFill>
+                  <pic:spPr>
+                    <a:xfrm>
+                      <a:off x="0" y="0"/>
+                      <a:ext cx="5274310" cy="2987675"/>
+                    </a:xfrm>
+                    <a:prstGeom prst="rect">
+                      <a:avLst/>
+                    </a:prstGeom>
+                  </pic:spPr>
+                </pic:pic>
+              </a:graphicData>
+            </a:graphic>
+          </wp:inline>
+        </w:drawing>
+      </w:r>
+    </w:p>
+    <w:p>
+      <w:pPr>
+        <w:spacing w:line="300" w:lineRule="auto"/>
+        <w:rPr>
+          <w:rFonts w:ascii="Times New Roman" w:eastAsia="宋体" w:hAnsi="Times New Roman"/>
+          <w:b/>
+          <w:bCs/>
+          <w:color w:val="0070C0"/>
+        </w:rPr>
+      </w:pPr>
+      <w:r>
+        <w:rPr>
+          <w:noProof/>
+        </w:rPr>
+        <w:drawing>
+          <wp:inline distT="0" distB="0" distL="0" distR="0" wp14:anchorId="0AF32DAD" wp14:editId="79F03775">
+            <wp:extent cx="5274310" cy="358775"/>
+            <wp:effectExtent l="0" t="0" r="2540" b="3175"/>
+            <wp:docPr id="39" name="图片 39"/>
+            <wp:cNvGraphicFramePr>
+              <a:graphicFrameLocks xmlns:a="http://schemas.openxmlformats.org/drawingml/2006/main" noChangeAspect="1"/>
+            </wp:cNvGraphicFramePr>
+            <a:graphic xmlns:a="http://schemas.openxmlformats.org/drawingml/2006/main">
+              <a:graphicData uri="http://schemas.openxmlformats.org/drawingml/2006/picture">
+                <pic:pic xmlns:pic="http://schemas.openxmlformats.org/drawingml/2006/picture">
+                  <pic:nvPicPr>
+                    <pic:cNvPr id="1" name=""/>
+                    <pic:cNvPicPr/>
+                  </pic:nvPicPr>
+                  <pic:blipFill>
+                    <a:blip r:embed="rId46"/>
+                    <a:stretch>
+                      <a:fillRect/>
+                    </a:stretch>
+                  </pic:blipFill>
+                  <pic:spPr>
+                    <a:xfrm>
+                      <a:off x="0" y="0"/>
+                      <a:ext cx="5274310" cy="358775"/>
+                    </a:xfrm>
+                    <a:prstGeom prst="rect">
+                      <a:avLst/>
+                    </a:prstGeom>
+                  </pic:spPr>
+                </pic:pic>
+              </a:graphicData>
+            </a:graphic>
+          </wp:inline>
+        </w:drawing>
+      </w:r>
+    </w:p>
+    <w:p>
+      <w:pPr>
+        <w:spacing w:line="300" w:lineRule="auto"/>
+        <w:rPr>
+          <w:rFonts w:ascii="Times New Roman" w:eastAsia="宋体" w:hAnsi="Times New Roman"/>
+          <w:b/>
+          <w:bCs/>
+          <w:color w:val="0070C0"/>
+        </w:rPr>
+      </w:pPr>
+      <w:r>
+        <w:rPr>
+          <w:rFonts w:ascii="Times New Roman" w:eastAsia="宋体" w:hAnsi="Times New Roman" w:hint="eastAsia"/>
+          <w:b/>
+          <w:bCs/>
+          <w:color w:val="0070C0"/>
+        </w:rPr>
+        <w:t>Z</w:t>
+      </w:r>
+      <w:r>
+        <w:rPr>
+          <w:rFonts w:ascii="Times New Roman" w:eastAsia="宋体" w:hAnsi="Times New Roman"/>
+          <w:b/>
+          <w:bCs/>
+          <w:color w:val="0070C0"/>
+        </w:rPr>
+        <w:t>r: 68</w:t>
+      </w:r>
+    </w:p>
+    <w:p>
+      <w:pPr>
+        <w:spacing w:line="300" w:lineRule="auto"/>
+        <w:rPr>
+          <w:rFonts w:ascii="Times New Roman" w:eastAsia="宋体" w:hAnsi="Times New Roman"/>
+          <w:b/>
+          <w:bCs/>
+          <w:color w:val="0070C0"/>
+        </w:rPr>
+      </w:pPr>
+      <w:proofErr w:type="spellStart"/>
+      <w:r>
+        <w:rPr>
+          <w:rFonts w:ascii="Times New Roman" w:eastAsia="宋体" w:hAnsi="Times New Roman" w:hint="eastAsia"/>
+          <w:b/>
+          <w:bCs/>
+          <w:color w:val="0070C0"/>
+        </w:rPr>
+        <w:t>T</w:t>
+      </w:r>
+      <w:r>
+        <w:rPr>
+          <w:rFonts w:ascii="Times New Roman" w:eastAsia="宋体" w:hAnsi="Times New Roman"/>
+          <w:b/>
+          <w:bCs/>
+          <w:color w:val="0070C0"/>
+        </w:rPr>
+        <w:t>i</w:t>
+      </w:r>
+      <w:proofErr w:type="spellEnd"/>
+      <w:r>
+        <w:rPr>
+          <w:rFonts w:ascii="Times New Roman" w:eastAsia="宋体" w:hAnsi="Times New Roman"/>
+          <w:b/>
+          <w:bCs/>
+          <w:color w:val="0070C0"/>
+        </w:rPr>
+        <w:t>: 116</w:t>
+      </w:r>
+    </w:p>
+    <w:p>
+      <w:pPr>
+        <w:spacing w:line="300" w:lineRule="auto"/>
+        <w:rPr>
+          <w:rFonts w:ascii="Times New Roman" w:eastAsia="宋体" w:hAnsi="Times New Roman"/>
+          <w:b/>
+          <w:bCs/>
+          <w:color w:val="0070C0"/>
+        </w:rPr>
+      </w:pPr>
+      <w:r>
+        <w:rPr>
+          <w:rFonts w:ascii="Times New Roman" w:eastAsia="宋体" w:hAnsi="Times New Roman" w:hint="eastAsia"/>
+          <w:b/>
+          <w:bCs/>
+          <w:color w:val="0070C0"/>
+        </w:rPr>
+        <w:t>C</w:t>
+      </w:r>
+      <w:r>
+        <w:rPr>
+          <w:rFonts w:ascii="Times New Roman" w:eastAsia="宋体" w:hAnsi="Times New Roman"/>
+          <w:b/>
+          <w:bCs/>
+          <w:color w:val="0070C0"/>
+        </w:rPr>
+        <w:t>u: 130</w:t>
+      </w:r>
+    </w:p>
+    <w:p>
+      <w:pPr>
+        <w:spacing w:line="300" w:lineRule="auto"/>
+        <w:rPr>
+          <w:rFonts w:ascii="Times New Roman" w:eastAsia="宋体" w:hAnsi="Times New Roman"/>
+          <w:b/>
+          <w:bCs/>
+          <w:color w:val="0070C0"/>
+        </w:rPr>
+      </w:pPr>
+      <w:r>
+        <w:rPr>
+          <w:rFonts w:ascii="Times New Roman" w:eastAsia="宋体" w:hAnsi="Times New Roman" w:hint="eastAsia"/>
+          <w:b/>
+          <w:bCs/>
+          <w:color w:val="0070C0"/>
+        </w:rPr>
+        <w:t>N</w:t>
+      </w:r>
+      <w:r>
+        <w:rPr>
+          <w:rFonts w:ascii="Times New Roman" w:eastAsia="宋体" w:hAnsi="Times New Roman"/>
+          <w:b/>
+          <w:bCs/>
+          <w:color w:val="0070C0"/>
+        </w:rPr>
+        <w:t>i: 200</w:t>
+      </w:r>
+    </w:p>
+    <w:p>
+      <w:pPr>
+        <w:spacing w:line="300" w:lineRule="auto"/>
+        <w:rPr>
+          <w:rFonts w:ascii="Times New Roman" w:eastAsia="宋体" w:hAnsi="Times New Roman"/>
+          <w:b/>
+          <w:bCs/>
+          <w:color w:val="0070C0"/>
+        </w:rPr>
+      </w:pPr>
+      <w:r>
+        <w:rPr>
+          <w:rFonts w:ascii="Times New Roman" w:eastAsia="宋体" w:hAnsi="Times New Roman" w:hint="eastAsia"/>
+          <w:b/>
+          <w:bCs/>
+          <w:color w:val="0070C0"/>
+        </w:rPr>
+        <w:t>B</w:t>
+      </w:r>
+      <w:r>
+        <w:rPr>
+          <w:rFonts w:ascii="Times New Roman" w:eastAsia="宋体" w:hAnsi="Times New Roman"/>
+          <w:b/>
+          <w:bCs/>
+          <w:color w:val="0070C0"/>
+        </w:rPr>
+        <w:t>e: 287</w:t>
+      </w:r>
+    </w:p>
+    <w:p>
+      <w:pPr>
+        <w:spacing w:line="300" w:lineRule="auto"/>
+        <w:rPr>
+          <w:rFonts w:ascii="Times New Roman" w:eastAsia="宋体" w:hAnsi="Times New Roman"/>
+          <w:b/>
+          <w:bCs/>
+          <w:color w:val="0070C0"/>
+        </w:rPr>
+      </w:pPr>
+      <w:r>
+        <w:rPr>
+          <w:rFonts w:ascii="Times New Roman" w:eastAsia="宋体" w:hAnsi="Times New Roman"/>
+          <w:b/>
+          <w:bCs/>
+          <w:color w:val="0070C0"/>
+        </w:rPr>
+        <w:t>Nb</w:t>
+      </w:r>
+      <w:r>
+        <w:rPr>
+          <w:rFonts w:ascii="Times New Roman" w:eastAsia="宋体" w:hAnsi="Times New Roman"/>
+          <w:b/>
+          <w:bCs/>
+          <w:color w:val="0070C0"/>
+        </w:rPr>
+        <w:t>: 105</w:t>
+      </w:r>
+    </w:p>
+    <w:p>
+      <w:pPr>
+        <w:spacing w:line="300" w:lineRule="auto"/>
+        <w:rPr>
+          <w:rFonts w:ascii="Times New Roman" w:eastAsia="宋体" w:hAnsi="Times New Roman"/>
+          <w:b/>
+          <w:bCs/>
+          <w:color w:val="0070C0"/>
+        </w:rPr>
+      </w:pPr>
+      <w:r>
+        <w:rPr>
+          <w:rFonts w:ascii="Times New Roman" w:eastAsia="宋体" w:hAnsi="Times New Roman" w:hint="eastAsia"/>
+          <w:b/>
+          <w:bCs/>
+          <w:color w:val="0070C0"/>
+        </w:rPr>
+        <w:t>A</w:t>
+      </w:r>
+      <w:r>
+        <w:rPr>
+          <w:rFonts w:ascii="Times New Roman" w:eastAsia="宋体" w:hAnsi="Times New Roman"/>
+          <w:b/>
+          <w:bCs/>
+          <w:color w:val="0070C0"/>
+        </w:rPr>
+        <w:t>l: 70</w:t>
+      </w:r>
+    </w:p>
+    <w:p>
+      <w:pPr>
+        <w:spacing w:line="300" w:lineRule="auto"/>
+        <w:rPr>
+          <w:rFonts w:ascii="Times New Roman" w:eastAsia="宋体" w:hAnsi="Times New Roman"/>
+          <w:b/>
+          <w:bCs/>
+          <w:color w:val="0070C0"/>
+        </w:rPr>
+      </w:pPr>
+      <w:r>
+        <w:rPr>
+          <w:rFonts w:ascii="Times New Roman" w:eastAsia="宋体" w:hAnsi="Times New Roman" w:hint="eastAsia"/>
+          <w:b/>
+          <w:bCs/>
+          <w:color w:val="0070C0"/>
+        </w:rPr>
+        <w:t>(6</w:t>
+      </w:r>
+      <w:r>
+        <w:rPr>
+          <w:rFonts w:ascii="Times New Roman" w:eastAsia="宋体" w:hAnsi="Times New Roman"/>
+          <w:b/>
+          <w:bCs/>
+          <w:color w:val="0070C0"/>
+        </w:rPr>
+        <w:t xml:space="preserve">8 * 0.41) + (116 * 0.14) + (130 * 0.125) + (200 *0.1) + </w:t>
+      </w:r>
+      <w:r>
+        <w:rPr>
+          <w:rFonts w:ascii="Times New Roman" w:eastAsia="宋体" w:hAnsi="Times New Roman" w:hint="eastAsia"/>
+          <w:b/>
+          <w:bCs/>
+          <w:color w:val="0070C0"/>
+        </w:rPr>
+        <w:t>(</w:t>
+      </w:r>
+      <w:r>
+        <w:rPr>
+          <w:rFonts w:ascii="Times New Roman" w:eastAsia="宋体" w:hAnsi="Times New Roman"/>
+          <w:b/>
+          <w:bCs/>
+          <w:color w:val="0070C0"/>
+        </w:rPr>
+        <w:t xml:space="preserve">287*0.225) </w:t>
+      </w:r>
+      <w:r>
+        <w:rPr>
+          <w:rFonts w:ascii="Times New Roman" w:eastAsia="宋体" w:hAnsi="Times New Roman"/>
+          <w:b/>
+          <w:bCs/>
+          <w:color w:val="0070C0"/>
+        </w:rPr>
+        <w:br/>
+        <w:t>= 27.88 + 16.24 + 16.25 + 20 + 64.575</w:t>
+      </w:r>
+    </w:p>
+    <w:p>
+      <w:pPr>
+        <w:tabs>
+          <w:tab w:val="left" w:pos="269"/>
+        </w:tabs>
+        <w:spacing w:line="300" w:lineRule="auto"/>
+        <w:rPr>
+          <w:rFonts w:ascii="Times New Roman" w:eastAsia="宋体" w:hAnsi="Times New Roman"/>
+          <w:b/>
+          <w:bCs/>
+          <w:color w:val="0070C0"/>
+        </w:rPr>
+      </w:pPr>
+      <w:r>
+        <w:rPr>
+          <w:rFonts w:ascii="Times New Roman" w:eastAsia="宋体" w:hAnsi="Times New Roman" w:hint="eastAsia"/>
+          <w:b/>
+          <w:bCs/>
+          <w:color w:val="0070C0"/>
+        </w:rPr>
+        <w:t>=</w:t>
+      </w:r>
+      <w:r>
+        <w:rPr>
+          <w:rFonts w:ascii="Times New Roman" w:eastAsia="宋体" w:hAnsi="Times New Roman"/>
+          <w:b/>
+          <w:bCs/>
+          <w:color w:val="0070C0"/>
+        </w:rPr>
+        <w:t xml:space="preserve"> </w:t>
+      </w:r>
+      <w:r>
+        <w:rPr>
+          <w:rFonts w:ascii="Times New Roman" w:eastAsia="宋体" w:hAnsi="Times New Roman"/>
+          <w:b/>
+          <w:bCs/>
+          <w:color w:val="0070C0"/>
+        </w:rPr>
+        <w:tab/>
+        <w:t>144.945</w:t>
+      </w:r>
+      <w:r>
+        <w:rPr>
+          <w:rFonts w:ascii="Times New Roman" w:eastAsia="宋体" w:hAnsi="Times New Roman"/>
+          <w:b/>
+          <w:bCs/>
+          <w:color w:val="0070C0"/>
+        </w:rPr>
+        <w:t xml:space="preserve"> </w:t>
+      </w:r>
+      <w:r>
+        <w:rPr>
+          <w:rFonts w:ascii="Times New Roman" w:eastAsia="宋体" w:hAnsi="Times New Roman"/>
+          <w:b/>
+          <w:bCs/>
+          <w:color w:val="0070C0"/>
+        </w:rPr>
+        <w:tab/>
+      </w:r>
+      <w:r>
+        <w:rPr>
+          <w:rFonts w:ascii="Times New Roman" w:eastAsia="宋体" w:hAnsi="Times New Roman"/>
+          <w:b/>
+          <w:bCs/>
+          <w:color w:val="0070C0"/>
+        </w:rPr>
+        <w:tab/>
+      </w:r>
+      <w:r>
+        <w:rPr>
+          <w:rFonts w:ascii="Times New Roman" w:eastAsia="宋体" w:hAnsi="Times New Roman"/>
+          <w:b/>
+          <w:bCs/>
+          <w:color w:val="0070C0"/>
+        </w:rPr>
+        <w:tab/>
+      </w:r>
+      <w:r>
+        <w:rPr>
+          <w:rFonts w:ascii="Times New Roman" w:eastAsia="宋体" w:hAnsi="Times New Roman"/>
+          <w:b/>
+          <w:bCs/>
+          <w:color w:val="0070C0"/>
+        </w:rPr>
+        <w:tab/>
+      </w:r>
+      <w:r>
+        <w:rPr>
+          <w:rFonts w:ascii="Times New Roman" w:eastAsia="宋体" w:hAnsi="Times New Roman"/>
+          <w:b/>
+          <w:bCs/>
+          <w:color w:val="FF0000"/>
+        </w:rPr>
+        <w:t>101.2</w:t>
+      </w:r>
+    </w:p>
+    <w:p>
+      <w:pPr>
+        <w:tabs>
+          <w:tab w:val="left" w:pos="269"/>
+        </w:tabs>
+        <w:spacing w:line="300" w:lineRule="auto"/>
+        <w:rPr>
+          <w:rFonts w:ascii="Times New Roman" w:eastAsia="宋体" w:hAnsi="Times New Roman"/>
+          <w:b/>
+          <w:bCs/>
+          <w:color w:val="0070C0"/>
+        </w:rPr>
+      </w:pPr>
+      <w:r>
+        <w:rPr>
+          <w:noProof/>
+        </w:rPr>
+        <w:drawing>
+          <wp:inline distT="0" distB="0" distL="0" distR="0" wp14:anchorId="399BA23A" wp14:editId="33622F4D">
+            <wp:extent cx="5274310" cy="336550"/>
+            <wp:effectExtent l="0" t="0" r="2540" b="6350"/>
+            <wp:docPr id="41" name="图片 41"/>
+            <wp:cNvGraphicFramePr>
+              <a:graphicFrameLocks xmlns:a="http://schemas.openxmlformats.org/drawingml/2006/main" noChangeAspect="1"/>
+            </wp:cNvGraphicFramePr>
+            <a:graphic xmlns:a="http://schemas.openxmlformats.org/drawingml/2006/main">
+              <a:graphicData uri="http://schemas.openxmlformats.org/drawingml/2006/picture">
+                <pic:pic xmlns:pic="http://schemas.openxmlformats.org/drawingml/2006/picture">
+                  <pic:nvPicPr>
+                    <pic:cNvPr id="1" name=""/>
+                    <pic:cNvPicPr/>
+                  </pic:nvPicPr>
+                  <pic:blipFill>
+                    <a:blip r:embed="rId47"/>
+                    <a:stretch>
+                      <a:fillRect/>
+                    </a:stretch>
+                  </pic:blipFill>
+                  <pic:spPr>
+                    <a:xfrm>
+                      <a:off x="0" y="0"/>
+                      <a:ext cx="5274310" cy="336550"/>
+                    </a:xfrm>
+                    <a:prstGeom prst="rect">
+                      <a:avLst/>
+                    </a:prstGeom>
+                  </pic:spPr>
+                </pic:pic>
+              </a:graphicData>
+            </a:graphic>
+          </wp:inline>
+        </w:drawing>
+      </w:r>
+    </w:p>
+    <w:p>
+      <w:pPr>
+        <w:tabs>
+          <w:tab w:val="left" w:pos="269"/>
+        </w:tabs>
+        <w:spacing w:line="300" w:lineRule="auto"/>
+        <w:rPr>
+          <w:rFonts w:ascii="Times New Roman" w:eastAsia="宋体" w:hAnsi="Times New Roman"/>
+          <w:b/>
+          <w:bCs/>
+          <w:color w:val="0070C0"/>
+        </w:rPr>
+      </w:pPr>
+      <w:r>
+        <w:rPr>
+          <w:rFonts w:ascii="Times New Roman" w:eastAsia="宋体" w:hAnsi="Times New Roman"/>
+          <w:b/>
+          <w:bCs/>
+          <w:color w:val="0070C0"/>
+        </w:rPr>
+        <w:t>Zr57Nb5Cu15.4Ni12.6Al10</w:t>
+      </w:r>
+    </w:p>
+    <w:p>
+      <w:pPr>
+        <w:tabs>
+          <w:tab w:val="left" w:pos="269"/>
+        </w:tabs>
+        <w:spacing w:line="300" w:lineRule="auto"/>
+        <w:rPr>
+          <w:rFonts w:ascii="Times New Roman" w:eastAsia="宋体" w:hAnsi="Times New Roman" w:hint="eastAsia"/>
+          <w:b/>
+          <w:bCs/>
+          <w:color w:val="0070C0"/>
+        </w:rPr>
+      </w:pPr>
+      <w:r>
+        <w:rPr>
+          <w:rFonts w:ascii="Times New Roman" w:eastAsia="宋体" w:hAnsi="Times New Roman"/>
+          <w:b/>
+          <w:bCs/>
+          <w:color w:val="0070C0"/>
+        </w:rPr>
+        <w:t>68 * 0.57 + 105 * 0.05 + 130 * 0.</w:t>
+      </w:r>
+      <w:r>
+        <w:rPr>
+          <w:rFonts w:ascii="Times New Roman" w:eastAsia="宋体" w:hAnsi="Times New Roman" w:hint="eastAsia"/>
+          <w:b/>
+          <w:bCs/>
+          <w:color w:val="0070C0"/>
+        </w:rPr>
         <w:t>1</w:t>
       </w:r>
       <w:r>
@@ -20769,16 +22094,17 @@
           <w:bCs/>
           <w:color w:val="0070C0"/>
         </w:rPr>
-        <w:t>.5</w:t>
-      </w:r>
-      <w:r>
-        <w:rPr>
-          <w:rFonts w:ascii="Times New Roman" w:eastAsia="宋体" w:hAnsi="Times New Roman" w:hint="eastAsia"/>
+        <w:t>54 + 200 * 0.126 + 70 * 0.1</w:t>
+      </w:r>
+      <w:r>
+        <w:rPr>
+          <w:rFonts w:ascii="Times New Roman" w:eastAsia="宋体" w:hAnsi="Times New Roman"/>
           <w:b/>
           <w:bCs/>
           <w:color w:val="0070C0"/>
         </w:rPr>
-        <w:t>mm</w:t>
+        <w:br/>
+        <w:t>= 38.76 + 5.25 + 20.02 + 25.2 + 7</w:t>
       </w:r>
       <w:r>
         <w:rPr>
@@ -20787,34 +22113,64 @@
           <w:bCs/>
           <w:color w:val="0070C0"/>
         </w:rPr>
-        <w:t xml:space="preserve"> </w:t>
-      </w:r>
-      <w:r>
-        <w:rPr>
-          <w:rFonts w:ascii="Times New Roman" w:eastAsia="宋体" w:hAnsi="Times New Roman" w:hint="eastAsia"/>
+        <w:br/>
+        <w:t xml:space="preserve">= </w:t>
+      </w:r>
+      <w:proofErr w:type="gramStart"/>
+      <w:r>
+        <w:rPr>
+          <w:rFonts w:ascii="Times New Roman" w:eastAsia="宋体" w:hAnsi="Times New Roman"/>
           <w:b/>
           <w:bCs/>
           <w:color w:val="0070C0"/>
         </w:rPr>
-        <w:t>Dmax</w:t>
-      </w:r>
-      <w:r>
-        <w:rPr>
-          <w:rFonts w:ascii="Times New Roman" w:eastAsia="宋体" w:hAnsi="Times New Roman" w:hint="eastAsia"/>
+        <w:t xml:space="preserve">96.23  </w:t>
+      </w:r>
+      <w:r>
+        <w:rPr>
+          <w:rFonts w:ascii="Times New Roman" w:eastAsia="宋体" w:hAnsi="Times New Roman"/>
           <w:b/>
           <w:bCs/>
           <w:color w:val="0070C0"/>
         </w:rPr>
-        <w:t>下的数据需要验证，熊老师说可以</w:t>
-      </w:r>
-      <w:r>
-        <w:rPr>
-          <w:rFonts w:ascii="Times New Roman" w:eastAsia="宋体" w:hAnsi="Times New Roman" w:hint="eastAsia"/>
+        <w:tab/>
+      </w:r>
+      <w:proofErr w:type="gramEnd"/>
+      <w:r>
+        <w:rPr>
+          <w:rFonts w:ascii="Times New Roman" w:eastAsia="宋体" w:hAnsi="Times New Roman"/>
           <w:b/>
           <w:bCs/>
           <w:color w:val="0070C0"/>
         </w:rPr>
-        <w:t>丢弃</w:t>
+        <w:tab/>
+      </w:r>
+      <w:r>
+        <w:rPr>
+          <w:rFonts w:ascii="Times New Roman" w:eastAsia="宋体" w:hAnsi="Times New Roman"/>
+          <w:b/>
+          <w:bCs/>
+          <w:color w:val="0070C0"/>
+        </w:rPr>
+        <w:tab/>
+      </w:r>
+      <w:r>
+        <w:rPr>
+          <w:rFonts w:ascii="Times New Roman" w:eastAsia="宋体" w:hAnsi="Times New Roman"/>
+          <w:b/>
+          <w:bCs/>
+          <w:color w:val="0070C0"/>
+        </w:rPr>
+        <w:tab/>
+      </w:r>
+      <w:r>
+        <w:rPr>
+          <w:rFonts w:ascii="Times New Roman" w:eastAsia="宋体" w:hAnsi="Times New Roman"/>
+          <w:b/>
+          <w:bCs/>
+          <w:color w:val="FF0000"/>
+        </w:rPr>
+        <w:t>87.3</w:t>
       </w:r>
     </w:p>
     <w:sectPr>
@@ -20828,7 +22184,7 @@
 </file>
 
 <file path=word/numbering.xml><?xml version="1.0" encoding="utf-8"?>
-<w:numbering xmlns:wpc="http://schemas.microsoft.com/office/word/2010/wordprocessingCanvas" xmlns:cx="http://schemas.microsoft.com/office/drawing/2014/chartex" xmlns:cx1="http://schemas.microsoft.com/office/drawing/2015/9/8/chartex" xmlns:cx2="http://schemas.microsoft.com/office/drawing/2015/10/21/chartex" xmlns:cx3="http://schemas.microsoft.com/office/drawing/2016/5/9/chartex" xmlns:cx4="http://schemas.microsoft.com/office/drawing/2016/5/10/chartex" xmlns:cx5="http://schemas.microsoft.com/office/drawing/2016/5/11/chartex" xmlns:cx6="http://schemas.microsoft.com/office/drawing/2016/5/12/chartex" xmlns:cx7="http://schemas.microsoft.com/office/drawing/2016/5/13/chartex" xmlns:cx8="http://schemas.microsoft.com/office/drawing/2016/5/14/chartex" xmlns:mc="http://schemas.openxmlformats.org/markup-compatibility/2006" xmlns:aink="http://schemas.microsoft.com/office/drawing/2016/ink" xmlns:am3d="http://schemas.microsoft.com/office/drawing/2017/model3d" xmlns:o="urn:schemas-microsoft-com:office:office" xmlns:oel="http://schemas.microsoft.com/office/2019/extlst" xmlns:r="http://schemas.openxmlformats.org/officeDocument/2006/relationships" xmlns:m="http://schemas.openxmlformats.org/officeDocument/2006/math" xmlns:v="urn:schemas-microsoft-com:vml" xmlns:wp14="http://schemas.microsoft.com/office/word/2010/wordprocessingDrawing" xmlns:wp="http://schemas.openxmlformats.org/drawingml/2006/wordprocessingDrawing" xmlns:w10="urn:schemas-microsoft-com:office:word" xmlns:w="http://schemas.openxmlformats.org/wordprocessingml/2006/main" xmlns:w14="http://schemas.microsoft.com/office/word/2010/wordml" xmlns:w15="http://schemas.microsoft.com/office/word/2012/wordml" xmlns:w16cex="http://schemas.microsoft.com/office/word/2018/wordml/cex" xmlns:w16cid="http://schemas.microsoft.com/office/word/2016/wordml/cid" xmlns:w16="http://schemas.microsoft.com/office/word/2018/wordml" xmlns:w16sdtdh="http://schemas.microsoft.com/office/word/2020/wordml/sdtdatahash" xmlns:w16se="http://schemas.microsoft.com/office/word/2015/wordml/symex" xmlns:wpg="http://schemas.microsoft.com/office/word/2010/wordprocessingGroup" xmlns:wpi="http://schemas.microsoft.com/office/word/2010/wordprocessingInk" xmlns:wne="http://schemas.microsoft.com/office/word/2006/wordml" xmlns:wps="http://schemas.microsoft.com/office/word/2010/wordprocessingShape" mc:Ignorable="w14 w15 w16se w16cid w16 w16cex w16sdtdh wp14">
+<w:numbering xmlns:wpc="http://schemas.microsoft.com/office/word/2010/wordprocessingCanvas" xmlns:cx="http://schemas.microsoft.com/office/drawing/2014/chartex" xmlns:cx1="http://schemas.microsoft.com/office/drawing/2015/9/8/chartex" xmlns:cx2="http://schemas.microsoft.com/office/drawing/2015/10/21/chartex" xmlns:cx3="http://schemas.microsoft.com/office/drawing/2016/5/9/chartex" xmlns:cx4="http://schemas.microsoft.com/office/drawing/2016/5/10/chartex" xmlns:cx5="http://schemas.microsoft.com/office/drawing/2016/5/11/chartex" xmlns:cx6="http://schemas.microsoft.com/office/drawing/2016/5/12/chartex" xmlns:cx7="http://schemas.microsoft.com/office/drawing/2016/5/13/chartex" xmlns:cx8="http://schemas.microsoft.com/office/drawing/2016/5/14/chartex" xmlns:mc="http://schemas.openxmlformats.org/markup-compatibility/2006" xmlns:aink="http://schemas.microsoft.com/office/drawing/2016/ink" xmlns:am3d="http://schemas.microsoft.com/office/drawing/2017/model3d" xmlns:o="urn:schemas-microsoft-com:office:office" xmlns:r="http://schemas.openxmlformats.org/officeDocument/2006/relationships" xmlns:m="http://schemas.openxmlformats.org/officeDocument/2006/math" xmlns:v="urn:schemas-microsoft-com:vml" xmlns:wp14="http://schemas.microsoft.com/office/word/2010/wordprocessingDrawing" xmlns:wp="http://schemas.openxmlformats.org/drawingml/2006/wordprocessingDrawing" xmlns:w10="urn:schemas-microsoft-com:office:word" xmlns:w="http://schemas.openxmlformats.org/wordprocessingml/2006/main" xmlns:w14="http://schemas.microsoft.com/office/word/2010/wordml" xmlns:w15="http://schemas.microsoft.com/office/word/2012/wordml" xmlns:w16cex="http://schemas.microsoft.com/office/word/2018/wordml/cex" xmlns:w16cid="http://schemas.microsoft.com/office/word/2016/wordml/cid" xmlns:w16="http://schemas.microsoft.com/office/word/2018/wordml" xmlns:w16sdtdh="http://schemas.microsoft.com/office/word/2020/wordml/sdtdatahash" xmlns:w16se="http://schemas.microsoft.com/office/word/2015/wordml/symex" xmlns:wpg="http://schemas.microsoft.com/office/word/2010/wordprocessingGroup" xmlns:wpi="http://schemas.microsoft.com/office/word/2010/wordprocessingInk" xmlns:wne="http://schemas.microsoft.com/office/word/2006/wordml" xmlns:wps="http://schemas.microsoft.com/office/word/2010/wordprocessingShape" mc:Ignorable="w14 w15 w16se w16cid w16 w16cex w16sdtdh wp14">
   <w:numPicBullet w:numPicBulletId="0">
     <w:pict>
       <v:shapetype id="_x0000_t75" coordsize="21600,21600" o:spt="75" o:preferrelative="t" path="m@4@5l@4@11@9@11@9@5xe" filled="f" stroked="f">
@@ -20850,7 +22206,7 @@
         <v:path o:extrusionok="f" gradientshapeok="t" o:connecttype="rect"/>
         <o:lock v:ext="edit" aspectratio="t"/>
       </v:shapetype>
-      <v:shape id="_x0000_i1090" type="#_x0000_t75" style="width:11.3pt;height:11.3pt" o:bullet="t">
+      <v:shape id="_x0000_i1113" type="#_x0000_t75" style="width:11.25pt;height:11.25pt" o:bullet="t">
         <v:imagedata r:id="rId1" o:title="mso9D05"/>
       </v:shape>
     </w:pict>
@@ -22446,49 +23802,49 @@
       </w:pPr>
     </w:lvl>
   </w:abstractNum>
-  <w:num w:numId="1" w16cid:durableId="373623014">
+  <w:num w:numId="1">
     <w:abstractNumId w:val="8"/>
   </w:num>
-  <w:num w:numId="2" w16cid:durableId="654645000">
+  <w:num w:numId="2">
     <w:abstractNumId w:val="6"/>
   </w:num>
-  <w:num w:numId="3" w16cid:durableId="294020300">
+  <w:num w:numId="3">
     <w:abstractNumId w:val="5"/>
   </w:num>
-  <w:num w:numId="4" w16cid:durableId="1038816327">
+  <w:num w:numId="4">
     <w:abstractNumId w:val="4"/>
   </w:num>
-  <w:num w:numId="5" w16cid:durableId="538279757">
+  <w:num w:numId="5">
     <w:abstractNumId w:val="14"/>
   </w:num>
-  <w:num w:numId="6" w16cid:durableId="948321886">
+  <w:num w:numId="6">
     <w:abstractNumId w:val="10"/>
   </w:num>
-  <w:num w:numId="7" w16cid:durableId="898904673">
+  <w:num w:numId="7">
     <w:abstractNumId w:val="7"/>
   </w:num>
-  <w:num w:numId="8" w16cid:durableId="473765076">
+  <w:num w:numId="8">
     <w:abstractNumId w:val="3"/>
   </w:num>
-  <w:num w:numId="9" w16cid:durableId="1505630775">
+  <w:num w:numId="9">
     <w:abstractNumId w:val="9"/>
   </w:num>
-  <w:num w:numId="10" w16cid:durableId="329065989">
+  <w:num w:numId="10">
     <w:abstractNumId w:val="11"/>
   </w:num>
-  <w:num w:numId="11" w16cid:durableId="1525247910">
+  <w:num w:numId="11">
     <w:abstractNumId w:val="12"/>
   </w:num>
-  <w:num w:numId="12" w16cid:durableId="1759787851">
+  <w:num w:numId="12">
     <w:abstractNumId w:val="0"/>
   </w:num>
-  <w:num w:numId="13" w16cid:durableId="819343084">
+  <w:num w:numId="13">
     <w:abstractNumId w:val="2"/>
   </w:num>
-  <w:num w:numId="14" w16cid:durableId="1912621819">
+  <w:num w:numId="14">
     <w:abstractNumId w:val="1"/>
   </w:num>
-  <w:num w:numId="15" w16cid:durableId="407462467">
+  <w:num w:numId="15">
     <w:abstractNumId w:val="13"/>
   </w:num>
 </w:numbering>

</xml_diff>